<commit_message>
minor changes to notebook and all but proofs done in docx
</commit_message>
<xml_diff>
--- a/Wet/HW2/HW2.docx
+++ b/Wet/HW2/HW2.docx
@@ -17,8 +17,6 @@
           <w:lang w:val="en-US"/>
         </w:rPr>
       </w:pPr>
-      <w:bookmarkStart w:id="0" w:name="_Hlk185092704"/>
-      <w:bookmarkEnd w:id="0"/>
       <w:r>
         <w:rPr>
           <w:rFonts w:asciiTheme="majorBidi" w:hAnsiTheme="majorBidi" w:cstheme="majorBidi" w:hint="cs"/>
@@ -94,6 +92,8 @@
           <w:lang w:val="en-US"/>
         </w:rPr>
       </w:pPr>
+      <w:bookmarkStart w:id="0" w:name="_Hlk185092704"/>
+      <w:bookmarkEnd w:id="0"/>
       <w:r>
         <w:rPr>
           <w:rFonts w:asciiTheme="majorBidi" w:hAnsiTheme="majorBidi" w:cstheme="majorBidi" w:hint="cs"/>
@@ -214,6 +214,7 @@
     <w:p>
       <w:pPr>
         <w:bidi/>
+        <w:spacing w:line="360" w:lineRule="auto"/>
         <w:rPr>
           <w:rFonts w:ascii="Narkisim" w:hAnsi="Narkisim" w:cs="Narkisim"/>
           <w:sz w:val="24"/>
@@ -269,6 +270,7 @@
     <w:p>
       <w:pPr>
         <w:bidi/>
+        <w:spacing w:line="360" w:lineRule="auto"/>
         <w:rPr>
           <w:rFonts w:ascii="Narkisim" w:hAnsi="Narkisim" w:cs="Narkisim"/>
           <w:rtl/>
@@ -537,48 +539,350 @@
         </w:rPr>
         <w:t>.</w:t>
       </w:r>
-    </w:p>
-    <w:p>
-      <w:pPr>
-        <w:bidi/>
+      <w:r>
         <w:rPr>
           <w:rFonts w:ascii="Narkisim" w:hAnsi="Narkisim" w:cs="Narkisim"/>
           <w:color w:val="FF0000"/>
           <w:rtl/>
           <w:lang w:val="en-US"/>
         </w:rPr>
-      </w:pPr>
-      <w:r>
+        <w:drawing>
+          <wp:inline distT="0" distB="0" distL="0" distR="0" wp14:anchorId="38124C97" wp14:editId="66E2DB83">
+            <wp:extent cx="5731510" cy="3721100"/>
+            <wp:effectExtent l="0" t="0" r="0" b="0"/>
+            <wp:docPr id="146528813" name="Picture 1"/>
+            <wp:cNvGraphicFramePr>
+              <a:graphicFrameLocks xmlns:a="http://schemas.openxmlformats.org/drawingml/2006/main" noChangeAspect="1"/>
+            </wp:cNvGraphicFramePr>
+            <a:graphic xmlns:a="http://schemas.openxmlformats.org/drawingml/2006/main">
+              <a:graphicData uri="http://schemas.openxmlformats.org/drawingml/2006/picture">
+                <pic:pic xmlns:pic="http://schemas.openxmlformats.org/drawingml/2006/picture">
+                  <pic:nvPicPr>
+                    <pic:cNvPr id="146528813" name=""/>
+                    <pic:cNvPicPr/>
+                  </pic:nvPicPr>
+                  <pic:blipFill>
+                    <a:blip r:embed="rId5">
+                      <a:extLst>
+                        <a:ext uri="{28A0092B-C50C-407E-A947-70E740481C1C}">
+                          <a14:useLocalDpi xmlns:a14="http://schemas.microsoft.com/office/drawing/2010/main" val="0"/>
+                        </a:ext>
+                      </a:extLst>
+                    </a:blip>
+                    <a:stretch>
+                      <a:fillRect/>
+                    </a:stretch>
+                  </pic:blipFill>
+                  <pic:spPr>
+                    <a:xfrm>
+                      <a:off x="0" y="0"/>
+                      <a:ext cx="5731510" cy="3721100"/>
+                    </a:xfrm>
+                    <a:prstGeom prst="rect">
+                      <a:avLst/>
+                    </a:prstGeom>
+                  </pic:spPr>
+                </pic:pic>
+              </a:graphicData>
+            </a:graphic>
+          </wp:inline>
+        </w:drawing>
+      </w:r>
+    </w:p>
+    <w:p>
+      <w:pPr>
+        <w:bidi/>
+        <w:spacing w:line="360" w:lineRule="auto"/>
+        <w:rPr>
+          <w:rFonts w:ascii="Narkisim" w:hAnsi="Narkisim" w:cs="Narkisim" w:hint="cs"/>
+          <w:lang w:val="en-US"/>
+        </w:rPr>
+      </w:pPr>
+      <w:r>
+        <w:rPr>
+          <w:rFonts w:ascii="Narkisim" w:hAnsi="Narkisim" w:cs="Narkisim" w:hint="cs"/>
+          <w:rtl/>
+          <w:lang w:val="en-US"/>
+        </w:rPr>
+        <w:t>דיוק אימון ממוצע: 80.429%</w:t>
+      </w:r>
+      <w:r>
+        <w:rPr>
+          <w:rFonts w:ascii="Narkisim" w:hAnsi="Narkisim" w:cs="Narkisim"/>
+          <w:rtl/>
+          <w:lang w:val="en-US"/>
+        </w:rPr>
+        <w:br/>
+      </w:r>
+      <w:r>
+        <w:rPr>
+          <w:rFonts w:ascii="Narkisim" w:hAnsi="Narkisim" w:cs="Narkisim" w:hint="cs"/>
+          <w:rtl/>
+          <w:lang w:val="en-US"/>
+        </w:rPr>
+        <w:t xml:space="preserve">דיוק ולידציה ממוצע: </w:t>
+      </w:r>
+      <w:r>
+        <w:rPr>
+          <w:rFonts w:ascii="Narkisim" w:hAnsi="Narkisim" w:cs="Narkisim"/>
+          <w:lang w:val="en-US"/>
+        </w:rPr>
+        <w:t>78.7%</w:t>
+      </w:r>
+    </w:p>
+    <w:p>
+      <w:pPr>
+        <w:bidi/>
+        <w:spacing w:line="360" w:lineRule="auto"/>
+        <w:rPr>
+          <w:rFonts w:ascii="Narkisim" w:hAnsi="Narkisim" w:cs="Narkisim"/>
+          <w:b/>
+          <w:bCs/>
+          <w:lang w:val="en-US"/>
+        </w:rPr>
+      </w:pPr>
+    </w:p>
+    <w:p>
+      <w:pPr>
+        <w:bidi/>
+        <w:spacing w:line="360" w:lineRule="auto"/>
+        <w:rPr>
+          <w:rFonts w:ascii="Narkisim" w:hAnsi="Narkisim" w:cs="Narkisim"/>
+          <w:b/>
+          <w:bCs/>
+          <w:lang w:val="en-US"/>
+        </w:rPr>
+      </w:pPr>
+    </w:p>
+    <w:p>
+      <w:pPr>
+        <w:bidi/>
+        <w:spacing w:line="360" w:lineRule="auto"/>
+        <w:rPr>
+          <w:rFonts w:ascii="Narkisim" w:hAnsi="Narkisim" w:cs="Narkisim"/>
+          <w:b/>
+          <w:bCs/>
+          <w:lang w:val="en-US"/>
+        </w:rPr>
+      </w:pPr>
+    </w:p>
+    <w:p>
+      <w:pPr>
+        <w:bidi/>
+        <w:spacing w:line="360" w:lineRule="auto"/>
+        <w:rPr>
+          <w:rFonts w:ascii="Narkisim" w:hAnsi="Narkisim" w:cs="Narkisim"/>
+          <w:b/>
+          <w:bCs/>
+          <w:lang w:val="en-US"/>
+        </w:rPr>
+      </w:pPr>
+    </w:p>
+    <w:p>
+      <w:pPr>
+        <w:bidi/>
+        <w:spacing w:line="360" w:lineRule="auto"/>
+        <w:rPr>
+          <w:rFonts w:ascii="Narkisim" w:hAnsi="Narkisim" w:cs="Narkisim"/>
+          <w:b/>
+          <w:bCs/>
+          <w:lang w:val="en-US"/>
+        </w:rPr>
+      </w:pPr>
+    </w:p>
+    <w:p>
+      <w:pPr>
+        <w:bidi/>
+        <w:spacing w:line="360" w:lineRule="auto"/>
+        <w:rPr>
+          <w:rFonts w:ascii="Narkisim" w:hAnsi="Narkisim" w:cs="Narkisim"/>
+          <w:b/>
+          <w:bCs/>
+          <w:rtl/>
+          <w:lang w:val="en-US"/>
+        </w:rPr>
+      </w:pPr>
+      <w:r>
+        <w:rPr>
+          <w:rFonts w:ascii="Narkisim" w:hAnsi="Narkisim" w:cs="Narkisim"/>
+          <w:b/>
+          <w:bCs/>
+          <w:rtl/>
+          <w:lang w:val="en-US"/>
+        </w:rPr>
+        <w:lastRenderedPageBreak/>
+        <w:drawing>
+          <wp:anchor distT="0" distB="0" distL="114300" distR="114300" simplePos="0" relativeHeight="251588096" behindDoc="0" locked="0" layoutInCell="1" allowOverlap="1" wp14:anchorId="40F21D6B" wp14:editId="5D6CBE04">
+            <wp:simplePos x="0" y="0"/>
+            <wp:positionH relativeFrom="page">
+              <wp:posOffset>9525</wp:posOffset>
+            </wp:positionH>
+            <wp:positionV relativeFrom="page">
+              <wp:posOffset>1209850</wp:posOffset>
+            </wp:positionV>
+            <wp:extent cx="3658411" cy="3638550"/>
+            <wp:effectExtent l="0" t="0" r="0" b="0"/>
+            <wp:wrapSquare wrapText="bothSides"/>
+            <wp:docPr id="116217912" name="Picture 1"/>
+            <wp:cNvGraphicFramePr>
+              <a:graphicFrameLocks xmlns:a="http://schemas.openxmlformats.org/drawingml/2006/main" noChangeAspect="1"/>
+            </wp:cNvGraphicFramePr>
+            <a:graphic xmlns:a="http://schemas.openxmlformats.org/drawingml/2006/main">
+              <a:graphicData uri="http://schemas.openxmlformats.org/drawingml/2006/picture">
+                <pic:pic xmlns:pic="http://schemas.openxmlformats.org/drawingml/2006/picture">
+                  <pic:nvPicPr>
+                    <pic:cNvPr id="116217912" name=""/>
+                    <pic:cNvPicPr/>
+                  </pic:nvPicPr>
+                  <pic:blipFill>
+                    <a:blip r:embed="rId6"/>
+                    <a:stretch>
+                      <a:fillRect/>
+                    </a:stretch>
+                  </pic:blipFill>
+                  <pic:spPr>
+                    <a:xfrm>
+                      <a:off x="0" y="0"/>
+                      <a:ext cx="3658411" cy="3638550"/>
+                    </a:xfrm>
+                    <a:prstGeom prst="rect">
+                      <a:avLst/>
+                    </a:prstGeom>
+                  </pic:spPr>
+                </pic:pic>
+              </a:graphicData>
+            </a:graphic>
+            <wp14:sizeRelH relativeFrom="margin">
+              <wp14:pctWidth>0</wp14:pctWidth>
+            </wp14:sizeRelH>
+            <wp14:sizeRelV relativeFrom="margin">
+              <wp14:pctHeight>0</wp14:pctHeight>
+            </wp14:sizeRelV>
+          </wp:anchor>
+        </w:drawing>
+      </w:r>
+      <w:r>
+        <w:rPr>
+          <w:rFonts w:ascii="Narkisim" w:hAnsi="Narkisim" w:cs="Narkisim" w:hint="cs"/>
+          <w:b/>
+          <w:bCs/>
+          <w:rtl/>
+          <w:lang w:val="en-US"/>
+        </w:rPr>
+        <w:t>(</w:t>
+      </w:r>
+      <w:r>
+        <w:rPr>
+          <w:rFonts w:ascii="Narkisim" w:hAnsi="Narkisim" w:cs="Narkisim"/>
+          <w:b/>
+          <w:bCs/>
+          <w:lang w:val="en-US"/>
+        </w:rPr>
+        <w:t>Q3</w:t>
+      </w:r>
+      <w:r>
+        <w:rPr>
+          <w:rFonts w:ascii="Narkisim" w:hAnsi="Narkisim" w:cs="Narkisim" w:hint="cs"/>
+          <w:b/>
+          <w:bCs/>
+          <w:rtl/>
+          <w:lang w:val="en-US"/>
+        </w:rPr>
+        <w:t>)</w:t>
+      </w:r>
+    </w:p>
+    <w:p>
+      <w:pPr>
+        <w:bidi/>
+        <w:spacing w:line="360" w:lineRule="auto"/>
+        <w:rPr>
+          <w:rFonts w:ascii="Narkisim" w:hAnsi="Narkisim" w:cs="Narkisim" w:hint="cs"/>
+          <w:rtl/>
+          <w:lang w:val="en-US"/>
+        </w:rPr>
+      </w:pPr>
+      <w:r>
+        <w:rPr>
+          <w:rFonts w:ascii="Narkisim" w:hAnsi="Narkisim" w:cs="Narkisim" w:hint="cs"/>
+          <w:rtl/>
+          <w:lang w:val="en-US"/>
+        </w:rPr>
+        <w:t>דיוק אימון: 77.6%</w:t>
+      </w:r>
+    </w:p>
+    <w:p>
+      <w:pPr>
+        <w:bidi/>
+        <w:spacing w:line="360" w:lineRule="auto"/>
         <w:rPr>
           <w:rFonts w:ascii="Narkisim" w:hAnsi="Narkisim" w:cs="Narkisim"/>
           <w:color w:val="FF0000"/>
-          <w:lang w:val="en-US"/>
-        </w:rPr>
-        <w:t>Attach plots</w:t>
-      </w:r>
+          <w:rtl/>
+          <w:lang w:val="en-US"/>
+        </w:rPr>
+      </w:pPr>
       <w:r>
         <w:rPr>
           <w:rFonts w:ascii="Narkisim" w:hAnsi="Narkisim" w:cs="Narkisim"/>
           <w:color w:val="FF0000"/>
-          <w:lang w:val="en-US"/>
-        </w:rPr>
-        <w:t xml:space="preserve"> + write average training and test accuracy</w:t>
-      </w:r>
-    </w:p>
-    <w:p>
-      <w:pPr>
-        <w:bidi/>
-        <w:rPr>
-          <w:rFonts w:ascii="Narkisim" w:hAnsi="Narkisim" w:cs="Narkisim"/>
-          <w:color w:val="FF0000"/>
-          <w:rtl/>
-          <w:lang w:val="en-US"/>
-        </w:rPr>
-      </w:pPr>
-    </w:p>
-    <w:p>
-      <w:pPr>
-        <w:bidi/>
+          <w:rtl/>
+          <w:lang w:val="en-US"/>
+        </w:rPr>
+        <w:drawing>
+          <wp:anchor distT="0" distB="0" distL="114300" distR="114300" simplePos="0" relativeHeight="251580928" behindDoc="0" locked="0" layoutInCell="1" allowOverlap="1" wp14:anchorId="24238AEC" wp14:editId="36000492">
+            <wp:simplePos x="0" y="0"/>
+            <wp:positionH relativeFrom="page">
+              <wp:posOffset>3781425</wp:posOffset>
+            </wp:positionH>
+            <wp:positionV relativeFrom="page">
+              <wp:posOffset>1238250</wp:posOffset>
+            </wp:positionV>
+            <wp:extent cx="3585347" cy="3609975"/>
+            <wp:effectExtent l="0" t="0" r="0" b="0"/>
+            <wp:wrapSquare wrapText="bothSides"/>
+            <wp:docPr id="1050456474" name="Picture 1"/>
+            <wp:cNvGraphicFramePr>
+              <a:graphicFrameLocks xmlns:a="http://schemas.openxmlformats.org/drawingml/2006/main" noChangeAspect="1"/>
+            </wp:cNvGraphicFramePr>
+            <a:graphic xmlns:a="http://schemas.openxmlformats.org/drawingml/2006/main">
+              <a:graphicData uri="http://schemas.openxmlformats.org/drawingml/2006/picture">
+                <pic:pic xmlns:pic="http://schemas.openxmlformats.org/drawingml/2006/picture">
+                  <pic:nvPicPr>
+                    <pic:cNvPr id="1050456474" name=""/>
+                    <pic:cNvPicPr/>
+                  </pic:nvPicPr>
+                  <pic:blipFill>
+                    <a:blip r:embed="rId7">
+                      <a:extLst>
+                        <a:ext uri="{28A0092B-C50C-407E-A947-70E740481C1C}">
+                          <a14:useLocalDpi xmlns:a14="http://schemas.microsoft.com/office/drawing/2010/main" val="0"/>
+                        </a:ext>
+                      </a:extLst>
+                    </a:blip>
+                    <a:stretch>
+                      <a:fillRect/>
+                    </a:stretch>
+                  </pic:blipFill>
+                  <pic:spPr>
+                    <a:xfrm>
+                      <a:off x="0" y="0"/>
+                      <a:ext cx="3585347" cy="3609975"/>
+                    </a:xfrm>
+                    <a:prstGeom prst="rect">
+                      <a:avLst/>
+                    </a:prstGeom>
+                  </pic:spPr>
+                </pic:pic>
+              </a:graphicData>
+            </a:graphic>
+          </wp:anchor>
+        </w:drawing>
+      </w:r>
+    </w:p>
+    <w:p>
+      <w:pPr>
+        <w:bidi/>
+        <w:spacing w:line="360" w:lineRule="auto"/>
         <w:rPr>
           <w:rFonts w:ascii="Narkisim" w:hAnsi="Narkisim" w:cs="Narkisim"/>
           <w:b/>
@@ -603,129 +907,201 @@
           <w:bCs/>
           <w:lang w:val="en-US"/>
         </w:rPr>
+        <w:t>Q4</w:t>
+      </w:r>
+      <w:r>
+        <w:rPr>
+          <w:rFonts w:ascii="Narkisim" w:hAnsi="Narkisim" w:cs="Narkisim" w:hint="cs"/>
+          <w:b/>
+          <w:bCs/>
+          <w:rtl/>
+          <w:lang w:val="en-US"/>
+        </w:rPr>
+        <w:t>)</w:t>
+      </w:r>
+      <w:r>
+        <w:rPr>
+          <w:noProof/>
+        </w:rPr>
+        <w:t xml:space="preserve"> </w:t>
+      </w:r>
+    </w:p>
+    <w:p>
+      <w:pPr>
+        <w:bidi/>
+        <w:spacing w:line="360" w:lineRule="auto"/>
+        <w:rPr>
+          <w:rFonts w:ascii="Narkisim" w:hAnsi="Narkisim" w:cs="Narkisim"/>
+          <w:rtl/>
+          <w:lang w:val="en-US"/>
+        </w:rPr>
+      </w:pPr>
+      <w:r>
+        <w:rPr>
+          <w:rFonts w:ascii="Narkisim" w:hAnsi="Narkisim" w:cs="Narkisim" w:hint="cs"/>
+          <w:rtl/>
+          <w:lang w:val="en-US"/>
+        </w:rPr>
+        <w:t>ב-</w:t>
+      </w:r>
+      <w:r>
+        <w:rPr>
+          <w:rFonts w:ascii="Narkisim" w:hAnsi="Narkisim" w:cs="Narkisim"/>
+          <w:lang w:val="en-US"/>
+        </w:rPr>
+        <w:t>Q1</w:t>
+      </w:r>
+      <w:r>
+        <w:rPr>
+          <w:rFonts w:ascii="Narkisim" w:hAnsi="Narkisim" w:cs="Narkisim" w:hint="cs"/>
+          <w:rtl/>
+          <w:lang w:val="en-US"/>
+        </w:rPr>
+        <w:t xml:space="preserve"> </w:t>
+      </w:r>
+      <w:r>
+        <w:rPr>
+          <w:rFonts w:ascii="Narkisim" w:hAnsi="Narkisim" w:cs="Narkisim" w:hint="cs"/>
+          <w:rtl/>
+          <w:lang w:val="en-US"/>
+        </w:rPr>
+        <w:t xml:space="preserve">השתמשנו במודל עם </w:t>
+      </w:r>
+      <w:r>
+        <w:rPr>
+          <w:rFonts w:ascii="Narkisim" w:hAnsi="Narkisim" w:cs="Narkisim"/>
+          <w:lang w:val="en-US"/>
+        </w:rPr>
+        <w:t>k=1</w:t>
+      </w:r>
+      <w:r>
+        <w:rPr>
+          <w:rFonts w:ascii="Narkisim" w:hAnsi="Narkisim" w:cs="Narkisim" w:hint="cs"/>
+          <w:rtl/>
+          <w:lang w:val="en-US"/>
+        </w:rPr>
+        <w:t xml:space="preserve"> וכפי שציינו ב-</w:t>
+      </w:r>
+      <w:r>
+        <w:rPr>
+          <w:rFonts w:ascii="Narkisim" w:hAnsi="Narkisim" w:cs="Narkisim"/>
+          <w:lang w:val="en-US"/>
+        </w:rPr>
+        <w:t>Q2</w:t>
+      </w:r>
+      <w:r>
+        <w:rPr>
+          <w:rFonts w:ascii="Narkisim" w:hAnsi="Narkisim" w:cs="Narkisim" w:hint="cs"/>
+          <w:rtl/>
+          <w:lang w:val="en-US"/>
+        </w:rPr>
+        <w:t xml:space="preserve"> זה גורר ל-</w:t>
+      </w:r>
+      <w:r>
+        <w:rPr>
+          <w:rFonts w:ascii="Narkisim" w:hAnsi="Narkisim" w:cs="Narkisim"/>
+          <w:lang w:val="en-US"/>
+        </w:rPr>
+        <w:t>overfitting</w:t>
+      </w:r>
+      <w:r>
+        <w:rPr>
+          <w:rFonts w:ascii="Narkisim" w:hAnsi="Narkisim" w:cs="Narkisim" w:hint="cs"/>
+          <w:rtl/>
+          <w:lang w:val="en-US"/>
+        </w:rPr>
+        <w:t xml:space="preserve"> קיצוני כתוצאה מרגישות יתר של המודל לסטיות.</w:t>
+      </w:r>
+      <w:r>
+        <w:rPr>
+          <w:rFonts w:ascii="Narkisim" w:hAnsi="Narkisim" w:cs="Narkisim" w:hint="cs"/>
+          <w:rtl/>
+          <w:lang w:val="en-US"/>
+        </w:rPr>
+        <w:t xml:space="preserve"> לעומת זאת, ב-</w:t>
+      </w:r>
+      <w:r>
+        <w:rPr>
+          <w:rFonts w:ascii="Narkisim" w:hAnsi="Narkisim" w:cs="Narkisim"/>
+          <w:lang w:val="en-US"/>
+        </w:rPr>
         <w:t>Q3</w:t>
       </w:r>
       <w:r>
         <w:rPr>
           <w:rFonts w:ascii="Narkisim" w:hAnsi="Narkisim" w:cs="Narkisim" w:hint="cs"/>
-          <w:b/>
-          <w:bCs/>
-          <w:rtl/>
-          <w:lang w:val="en-US"/>
-        </w:rPr>
-        <w:t>)</w:t>
-      </w:r>
-    </w:p>
-    <w:p>
-      <w:pPr>
-        <w:bidi/>
-        <w:rPr>
-          <w:rFonts w:ascii="Narkisim" w:hAnsi="Narkisim" w:cs="Narkisim"/>
-          <w:color w:val="FF0000"/>
-          <w:lang w:val="en-US"/>
-        </w:rPr>
-      </w:pPr>
-      <w:r>
-        <w:rPr>
-          <w:rFonts w:ascii="Narkisim" w:hAnsi="Narkisim" w:cs="Narkisim"/>
-          <w:color w:val="FF0000"/>
-          <w:lang w:val="en-US"/>
-        </w:rPr>
-        <w:t>attach plots</w:t>
-      </w:r>
-      <w:r>
-        <w:rPr>
-          <w:rFonts w:ascii="Narkisim" w:hAnsi="Narkisim" w:cs="Narkisim" w:hint="cs"/>
-          <w:color w:val="FF0000"/>
-          <w:rtl/>
-          <w:lang w:val="en-US"/>
-        </w:rPr>
-        <w:t xml:space="preserve"> </w:t>
-      </w:r>
-      <w:r>
-        <w:rPr>
-          <w:rFonts w:ascii="Narkisim" w:hAnsi="Narkisim" w:cs="Narkisim"/>
-          <w:color w:val="FF0000"/>
-          <w:lang w:val="en-US"/>
-        </w:rPr>
-        <w:t>test accuracy</w:t>
-      </w:r>
-      <w:r>
-        <w:rPr>
-          <w:rFonts w:ascii="Narkisim" w:hAnsi="Narkisim" w:cs="Narkisim"/>
-          <w:color w:val="FF0000"/>
-          <w:lang w:val="en-US"/>
-        </w:rPr>
-        <w:t xml:space="preserve"> +</w:t>
-      </w:r>
-    </w:p>
-    <w:p>
-      <w:pPr>
-        <w:bidi/>
-        <w:rPr>
-          <w:rFonts w:ascii="Narkisim" w:hAnsi="Narkisim" w:cs="Narkisim"/>
-          <w:color w:val="FF0000"/>
-          <w:rtl/>
-          <w:lang w:val="en-US"/>
-        </w:rPr>
-      </w:pPr>
-    </w:p>
-    <w:p>
-      <w:pPr>
-        <w:bidi/>
-        <w:rPr>
-          <w:rFonts w:ascii="Narkisim" w:hAnsi="Narkisim" w:cs="Narkisim"/>
-          <w:b/>
-          <w:bCs/>
-          <w:lang w:val="en-US"/>
-        </w:rPr>
-      </w:pPr>
-      <w:r>
-        <w:rPr>
-          <w:rFonts w:ascii="Narkisim" w:hAnsi="Narkisim" w:cs="Narkisim" w:hint="cs"/>
-          <w:b/>
-          <w:bCs/>
-          <w:rtl/>
-          <w:lang w:val="en-US"/>
-        </w:rPr>
-        <w:t>(</w:t>
-      </w:r>
-      <w:r>
-        <w:rPr>
-          <w:rFonts w:ascii="Narkisim" w:hAnsi="Narkisim" w:cs="Narkisim"/>
-          <w:b/>
-          <w:bCs/>
-          <w:lang w:val="en-US"/>
-        </w:rPr>
-        <w:t>Q4</w:t>
-      </w:r>
-      <w:r>
-        <w:rPr>
-          <w:rFonts w:ascii="Narkisim" w:hAnsi="Narkisim" w:cs="Narkisim" w:hint="cs"/>
-          <w:b/>
-          <w:bCs/>
-          <w:rtl/>
-          <w:lang w:val="en-US"/>
-        </w:rPr>
-        <w:t>)</w:t>
-      </w:r>
-    </w:p>
-    <w:p>
-      <w:pPr>
-        <w:bidi/>
-        <w:rPr>
-          <w:rFonts w:ascii="Narkisim" w:hAnsi="Narkisim" w:cs="Narkisim"/>
-          <w:rtl/>
-          <w:lang w:val="en-US"/>
-        </w:rPr>
-      </w:pPr>
-      <w:r>
-        <w:rPr>
-          <w:rFonts w:ascii="Narkisim" w:hAnsi="Narkisim" w:cs="Narkisim" w:hint="cs"/>
-          <w:rtl/>
-          <w:lang w:val="en-US"/>
-        </w:rPr>
-        <w:t>ב-</w:t>
+          <w:rtl/>
+          <w:lang w:val="en-US"/>
+        </w:rPr>
+        <w:t xml:space="preserve"> ע"י </w:t>
+      </w:r>
+      <w:r>
+        <w:rPr>
+          <w:rFonts w:ascii="Narkisim" w:hAnsi="Narkisim" w:cs="Narkisim"/>
+          <w:lang w:val="en-US"/>
+        </w:rPr>
+        <w:t>tuning</w:t>
+      </w:r>
+      <w:r>
+        <w:rPr>
+          <w:rFonts w:ascii="Narkisim" w:hAnsi="Narkisim" w:cs="Narkisim" w:hint="cs"/>
+          <w:rtl/>
+          <w:lang w:val="en-US"/>
+        </w:rPr>
+        <w:t xml:space="preserve"> של ה-</w:t>
+      </w:r>
+      <w:r>
+        <w:rPr>
+          <w:rFonts w:ascii="Narkisim" w:hAnsi="Narkisim" w:cs="Narkisim"/>
+          <w:lang w:val="en-US"/>
+        </w:rPr>
+        <w:t>k</w:t>
+      </w:r>
+      <w:r>
+        <w:rPr>
+          <w:rFonts w:ascii="Narkisim" w:hAnsi="Narkisim" w:cs="Narkisim" w:hint="cs"/>
+          <w:rtl/>
+          <w:lang w:val="en-US"/>
+        </w:rPr>
+        <w:t xml:space="preserve"> קיבלנו אזורי החלטה שמייצגים את המגמה של הנתונים</w:t>
+      </w:r>
+      <w:r>
+        <w:rPr>
+          <w:rFonts w:ascii="Narkisim" w:hAnsi="Narkisim" w:cs="Narkisim" w:hint="cs"/>
+          <w:rtl/>
+          <w:lang w:val="en-US"/>
+        </w:rPr>
+        <w:t xml:space="preserve"> ע"י איזון הרגישות לסטיות נקודתיות. עבור </w:t>
+      </w:r>
+      <w:r>
+        <w:rPr>
+          <w:rFonts w:ascii="Narkisim" w:hAnsi="Narkisim" w:cs="Narkisim"/>
+          <w:lang w:val="en-US"/>
+        </w:rPr>
+        <w:t>k</w:t>
+      </w:r>
+      <w:r>
+        <w:rPr>
+          <w:rFonts w:ascii="Narkisim" w:hAnsi="Narkisim" w:cs="Narkisim" w:hint="cs"/>
+          <w:rtl/>
+          <w:lang w:val="en-US"/>
+        </w:rPr>
+        <w:t xml:space="preserve">-ים גדולים מ-13 נתחיל לקבל </w:t>
+      </w:r>
+      <w:r>
+        <w:rPr>
+          <w:rFonts w:ascii="Narkisim" w:hAnsi="Narkisim" w:cs="Narkisim"/>
+          <w:lang w:val="en-US"/>
+        </w:rPr>
+        <w:t>underfitting</w:t>
+      </w:r>
+      <w:r>
+        <w:rPr>
+          <w:rFonts w:ascii="Narkisim" w:hAnsi="Narkisim" w:cs="Narkisim" w:hint="cs"/>
+          <w:rtl/>
+          <w:lang w:val="en-US"/>
+        </w:rPr>
+        <w:t xml:space="preserve"> וכפי שראינו עבור ב-</w:t>
       </w:r>
       <w:r>
         <w:rPr>
@@ -740,45 +1116,22 @@
           <w:rtl/>
           <w:lang w:val="en-US"/>
         </w:rPr>
-        <w:t xml:space="preserve"> </w:t>
-      </w:r>
-      <w:r>
-        <w:rPr>
-          <w:rFonts w:ascii="Narkisim" w:hAnsi="Narkisim" w:cs="Narkisim" w:hint="cs"/>
-          <w:rtl/>
-          <w:lang w:val="en-US"/>
-        </w:rPr>
-        <w:t xml:space="preserve">השתמשנו במודל עם </w:t>
-      </w:r>
-      <w:r>
-        <w:rPr>
-          <w:rFonts w:ascii="Narkisim" w:hAnsi="Narkisim" w:cs="Narkisim"/>
-          <w:lang w:val="en-US"/>
-        </w:rPr>
-        <w:t>k=1</w:t>
-      </w:r>
-      <w:r>
-        <w:rPr>
-          <w:rFonts w:ascii="Narkisim" w:hAnsi="Narkisim" w:cs="Narkisim" w:hint="cs"/>
-          <w:rtl/>
-          <w:lang w:val="en-US"/>
-        </w:rPr>
-        <w:t xml:space="preserve"> וכפי שציינו ב-</w:t>
-      </w:r>
-      <w:r>
-        <w:rPr>
-          <w:rFonts w:ascii="Narkisim" w:hAnsi="Narkisim" w:cs="Narkisim"/>
-          <w:lang w:val="en-US"/>
-        </w:rPr>
-        <w:t>Q2</w:t>
-      </w:r>
-      <w:r>
-        <w:rPr>
-          <w:rFonts w:ascii="Narkisim" w:hAnsi="Narkisim" w:cs="Narkisim" w:hint="cs"/>
-          <w:rtl/>
-          <w:lang w:val="en-US"/>
-        </w:rPr>
-        <w:t xml:space="preserve"> זה גורר ל-</w:t>
+        <w:t xml:space="preserve"> עבור </w:t>
+      </w:r>
+      <w:r>
+        <w:rPr>
+          <w:rFonts w:ascii="Narkisim" w:hAnsi="Narkisim" w:cs="Narkisim"/>
+          <w:lang w:val="en-US"/>
+        </w:rPr>
+        <w:t>k</w:t>
+      </w:r>
+      <w:r>
+        <w:rPr>
+          <w:rFonts w:ascii="Narkisim" w:hAnsi="Narkisim" w:cs="Narkisim" w:hint="cs"/>
+          <w:rtl/>
+          <w:lang w:val="en-US"/>
+        </w:rPr>
+        <w:t xml:space="preserve">-ים קטנים מ-13 נקבל </w:t>
       </w:r>
       <w:r>
         <w:rPr>
@@ -793,158 +1146,45 @@
           <w:rtl/>
           <w:lang w:val="en-US"/>
         </w:rPr>
-        <w:t xml:space="preserve"> קיצוני כתוצאה מרגישות יתר של המודל לסטיות.</w:t>
-      </w:r>
-      <w:r>
-        <w:rPr>
-          <w:rFonts w:ascii="Narkisim" w:hAnsi="Narkisim" w:cs="Narkisim" w:hint="cs"/>
-          <w:rtl/>
-          <w:lang w:val="en-US"/>
-        </w:rPr>
-        <w:t xml:space="preserve"> לעומת זאת, ב-</w:t>
-      </w:r>
-      <w:r>
-        <w:rPr>
-          <w:rFonts w:ascii="Narkisim" w:hAnsi="Narkisim" w:cs="Narkisim"/>
-          <w:lang w:val="en-US"/>
-        </w:rPr>
-        <w:t>Q3</w:t>
-      </w:r>
-      <w:r>
-        <w:rPr>
-          <w:rFonts w:ascii="Narkisim" w:hAnsi="Narkisim" w:cs="Narkisim" w:hint="cs"/>
-          <w:rtl/>
-          <w:lang w:val="en-US"/>
-        </w:rPr>
-        <w:t xml:space="preserve"> ע"י </w:t>
-      </w:r>
-      <w:r>
-        <w:rPr>
-          <w:rFonts w:ascii="Narkisim" w:hAnsi="Narkisim" w:cs="Narkisim"/>
-          <w:lang w:val="en-US"/>
-        </w:rPr>
-        <w:t>tuning</w:t>
-      </w:r>
-      <w:r>
-        <w:rPr>
-          <w:rFonts w:ascii="Narkisim" w:hAnsi="Narkisim" w:cs="Narkisim" w:hint="cs"/>
-          <w:rtl/>
-          <w:lang w:val="en-US"/>
-        </w:rPr>
-        <w:t xml:space="preserve"> של ה-</w:t>
-      </w:r>
-      <w:r>
-        <w:rPr>
-          <w:rFonts w:ascii="Narkisim" w:hAnsi="Narkisim" w:cs="Narkisim"/>
-          <w:lang w:val="en-US"/>
-        </w:rPr>
-        <w:t>k</w:t>
-      </w:r>
-      <w:r>
-        <w:rPr>
-          <w:rFonts w:ascii="Narkisim" w:hAnsi="Narkisim" w:cs="Narkisim" w:hint="cs"/>
-          <w:rtl/>
-          <w:lang w:val="en-US"/>
-        </w:rPr>
-        <w:t xml:space="preserve"> קיבלנו אזורי החלטה שמייצגים את המגמה של הנתונים</w:t>
-      </w:r>
-      <w:r>
-        <w:rPr>
-          <w:rFonts w:ascii="Narkisim" w:hAnsi="Narkisim" w:cs="Narkisim" w:hint="cs"/>
-          <w:rtl/>
-          <w:lang w:val="en-US"/>
-        </w:rPr>
-        <w:t xml:space="preserve"> ע"י איזון הרגישות לסטיות נקודתיות. עבור </w:t>
-      </w:r>
-      <w:r>
-        <w:rPr>
-          <w:rFonts w:ascii="Narkisim" w:hAnsi="Narkisim" w:cs="Narkisim"/>
-          <w:lang w:val="en-US"/>
-        </w:rPr>
-        <w:t>k</w:t>
-      </w:r>
-      <w:r>
-        <w:rPr>
-          <w:rFonts w:ascii="Narkisim" w:hAnsi="Narkisim" w:cs="Narkisim" w:hint="cs"/>
-          <w:rtl/>
-          <w:lang w:val="en-US"/>
-        </w:rPr>
-        <w:t xml:space="preserve">-ים גדולים מ-13 נתחיל לקבל </w:t>
-      </w:r>
-      <w:r>
-        <w:rPr>
-          <w:rFonts w:ascii="Narkisim" w:hAnsi="Narkisim" w:cs="Narkisim"/>
-          <w:lang w:val="en-US"/>
-        </w:rPr>
-        <w:t>underfitting</w:t>
-      </w:r>
-      <w:r>
-        <w:rPr>
-          <w:rFonts w:ascii="Narkisim" w:hAnsi="Narkisim" w:cs="Narkisim" w:hint="cs"/>
-          <w:rtl/>
-          <w:lang w:val="en-US"/>
-        </w:rPr>
-        <w:t xml:space="preserve"> וכפי שראינו עבור ב-</w:t>
-      </w:r>
-      <w:r>
-        <w:rPr>
-          <w:rFonts w:ascii="Narkisim" w:hAnsi="Narkisim" w:cs="Narkisim"/>
-          <w:lang w:val="en-US"/>
-        </w:rPr>
-        <w:t>Q1</w:t>
-      </w:r>
-      <w:r>
-        <w:rPr>
-          <w:rFonts w:ascii="Narkisim" w:hAnsi="Narkisim" w:cs="Narkisim" w:hint="cs"/>
-          <w:rtl/>
-          <w:lang w:val="en-US"/>
-        </w:rPr>
-        <w:t xml:space="preserve"> עבור </w:t>
-      </w:r>
-      <w:r>
-        <w:rPr>
-          <w:rFonts w:ascii="Narkisim" w:hAnsi="Narkisim" w:cs="Narkisim"/>
-          <w:lang w:val="en-US"/>
-        </w:rPr>
-        <w:t>k</w:t>
-      </w:r>
-      <w:r>
-        <w:rPr>
-          <w:rFonts w:ascii="Narkisim" w:hAnsi="Narkisim" w:cs="Narkisim" w:hint="cs"/>
-          <w:rtl/>
-          <w:lang w:val="en-US"/>
-        </w:rPr>
-        <w:t xml:space="preserve">-ים קטנים מ-13 נקבל </w:t>
-      </w:r>
-      <w:r>
-        <w:rPr>
-          <w:rFonts w:ascii="Narkisim" w:hAnsi="Narkisim" w:cs="Narkisim"/>
-          <w:lang w:val="en-US"/>
-        </w:rPr>
-        <w:t>overfitting</w:t>
-      </w:r>
-      <w:r>
-        <w:rPr>
-          <w:rFonts w:ascii="Narkisim" w:hAnsi="Narkisim" w:cs="Narkisim" w:hint="cs"/>
-          <w:rtl/>
-          <w:lang w:val="en-US"/>
-        </w:rPr>
         <w:t>.</w:t>
       </w:r>
     </w:p>
     <w:p>
       <w:pPr>
         <w:bidi/>
-        <w:rPr>
-          <w:rFonts w:ascii="Narkisim" w:hAnsi="Narkisim" w:cs="Narkisim"/>
-          <w:rtl/>
-          <w:lang w:val="en-US"/>
-        </w:rPr>
-      </w:pPr>
-    </w:p>
-    <w:p>
-      <w:pPr>
-        <w:bidi/>
+        <w:spacing w:line="360" w:lineRule="auto"/>
+        <w:rPr>
+          <w:rFonts w:ascii="Narkisim" w:hAnsi="Narkisim" w:cs="Narkisim"/>
+          <w:rtl/>
+          <w:lang w:val="en-US"/>
+        </w:rPr>
+      </w:pPr>
+    </w:p>
+    <w:p>
+      <w:pPr>
+        <w:rPr>
+          <w:rFonts w:ascii="Narkisim" w:hAnsi="Narkisim" w:cs="Narkisim"/>
+          <w:sz w:val="24"/>
+          <w:szCs w:val="24"/>
+          <w:rtl/>
+          <w:lang w:val="en-US"/>
+        </w:rPr>
+      </w:pPr>
+      <w:r>
+        <w:rPr>
+          <w:rFonts w:ascii="Narkisim" w:hAnsi="Narkisim" w:cs="Narkisim"/>
+          <w:sz w:val="24"/>
+          <w:szCs w:val="24"/>
+          <w:rtl/>
+          <w:lang w:val="en-US"/>
+        </w:rPr>
+        <w:br w:type="page"/>
+      </w:r>
+    </w:p>
+    <w:p>
+      <w:pPr>
+        <w:bidi/>
+        <w:spacing w:line="360" w:lineRule="auto"/>
         <w:rPr>
           <w:rFonts w:ascii="Narkisim" w:hAnsi="Narkisim" w:cs="Narkisim"/>
           <w:sz w:val="24"/>
@@ -963,6 +1203,7 @@
           <w:rtl/>
           <w:lang w:val="en-US"/>
         </w:rPr>
+        <w:lastRenderedPageBreak/>
         <w:t>חלק 2:</w:t>
       </w:r>
       <w:r>
@@ -980,10 +1221,10 @@
     <w:p>
       <w:pPr>
         <w:bidi/>
-        <w:rPr>
-          <w:rFonts w:ascii="Narkisim" w:hAnsi="Narkisim" w:cs="Narkisim"/>
-          <w:b/>
-          <w:bCs/>
+        <w:spacing w:line="360" w:lineRule="auto"/>
+        <w:rPr>
+          <w:rFonts w:ascii="Narkisim" w:hAnsi="Narkisim" w:cs="Narkisim"/>
+          <w:rtl/>
           <w:lang w:val="en-US"/>
         </w:rPr>
       </w:pPr>
@@ -1029,6 +1270,25 @@
     <w:p>
       <w:pPr>
         <w:bidi/>
+        <w:spacing w:line="360" w:lineRule="auto"/>
+        <w:rPr>
+          <w:rFonts w:ascii="Narkisim" w:hAnsi="Narkisim" w:cs="Narkisim"/>
+          <w:lang w:val="en-US"/>
+        </w:rPr>
+      </w:pPr>
+      <w:r>
+        <w:rPr>
+          <w:rFonts w:ascii="Narkisim" w:hAnsi="Narkisim" w:cs="Narkisim" w:hint="cs"/>
+          <w:rtl/>
+          <w:lang w:val="en-US"/>
+        </w:rPr>
+        <w:t>דיוק אימון: 68.4%</w:t>
+      </w:r>
+    </w:p>
+    <w:p>
+      <w:pPr>
+        <w:bidi/>
+        <w:spacing w:line="360" w:lineRule="auto"/>
         <w:rPr>
           <w:rFonts w:ascii="Narkisim" w:hAnsi="Narkisim" w:cs="Narkisim"/>
           <w:color w:val="FF0000"/>
@@ -1039,18 +1299,173 @@
         <w:rPr>
           <w:rFonts w:ascii="Narkisim" w:hAnsi="Narkisim" w:cs="Narkisim"/>
           <w:color w:val="FF0000"/>
-          <w:lang w:val="en-US"/>
-        </w:rPr>
-        <w:t>attach plot</w:t>
-      </w:r>
-      <w:r>
-        <w:rPr>
-          <w:rFonts w:ascii="Narkisim" w:hAnsi="Narkisim" w:cs="Narkisim" w:hint="cs"/>
+          <w:rtl/>
+          <w:lang w:val="en-US"/>
+        </w:rPr>
+        <w:drawing>
+          <wp:inline distT="0" distB="0" distL="0" distR="0" wp14:anchorId="4824C3C6" wp14:editId="4E244489">
+            <wp:extent cx="5034616" cy="3291628"/>
+            <wp:effectExtent l="0" t="0" r="0" b="0"/>
+            <wp:docPr id="1746475508" name="Picture 1"/>
+            <wp:cNvGraphicFramePr>
+              <a:graphicFrameLocks xmlns:a="http://schemas.openxmlformats.org/drawingml/2006/main" noChangeAspect="1"/>
+            </wp:cNvGraphicFramePr>
+            <a:graphic xmlns:a="http://schemas.openxmlformats.org/drawingml/2006/main">
+              <a:graphicData uri="http://schemas.openxmlformats.org/drawingml/2006/picture">
+                <pic:pic xmlns:pic="http://schemas.openxmlformats.org/drawingml/2006/picture">
+                  <pic:nvPicPr>
+                    <pic:cNvPr id="1746475508" name=""/>
+                    <pic:cNvPicPr/>
+                  </pic:nvPicPr>
+                  <pic:blipFill>
+                    <a:blip r:embed="rId8" cstate="print">
+                      <a:extLst>
+                        <a:ext uri="{28A0092B-C50C-407E-A947-70E740481C1C}">
+                          <a14:useLocalDpi xmlns:a14="http://schemas.microsoft.com/office/drawing/2010/main" val="0"/>
+                        </a:ext>
+                      </a:extLst>
+                    </a:blip>
+                    <a:stretch>
+                      <a:fillRect/>
+                    </a:stretch>
+                  </pic:blipFill>
+                  <pic:spPr>
+                    <a:xfrm>
+                      <a:off x="0" y="0"/>
+                      <a:ext cx="5042034" cy="3296478"/>
+                    </a:xfrm>
+                    <a:prstGeom prst="rect">
+                      <a:avLst/>
+                    </a:prstGeom>
+                  </pic:spPr>
+                </pic:pic>
+              </a:graphicData>
+            </a:graphic>
+          </wp:inline>
+        </w:drawing>
+      </w:r>
+    </w:p>
+    <w:p>
+      <w:pPr>
+        <w:bidi/>
+        <w:spacing w:line="360" w:lineRule="auto"/>
+        <w:rPr>
+          <w:rFonts w:ascii="Narkisim" w:hAnsi="Narkisim" w:cs="Narkisim"/>
+          <w:b/>
+          <w:bCs/>
+          <w:rtl/>
+          <w:lang w:val="en-US"/>
+        </w:rPr>
+      </w:pPr>
+    </w:p>
+    <w:p>
+      <w:pPr>
+        <w:bidi/>
+        <w:spacing w:line="360" w:lineRule="auto"/>
+        <w:rPr>
+          <w:rFonts w:ascii="Narkisim" w:hAnsi="Narkisim" w:cs="Narkisim"/>
+          <w:b/>
+          <w:bCs/>
+          <w:lang w:val="en-US"/>
+        </w:rPr>
+      </w:pPr>
+      <w:r>
+        <w:rPr>
+          <w:rFonts w:ascii="Narkisim" w:hAnsi="Narkisim" w:cs="Narkisim" w:hint="cs"/>
+          <w:b/>
+          <w:bCs/>
+          <w:rtl/>
+          <w:lang w:val="en-US"/>
+        </w:rPr>
+        <w:t>(</w:t>
+      </w:r>
+      <w:r>
+        <w:rPr>
+          <w:rFonts w:ascii="Narkisim" w:hAnsi="Narkisim" w:cs="Narkisim"/>
+          <w:b/>
+          <w:bCs/>
+          <w:lang w:val="en-US"/>
+        </w:rPr>
+        <w:t>Q</w:t>
+      </w:r>
+      <w:r>
+        <w:rPr>
+          <w:rFonts w:ascii="Narkisim" w:hAnsi="Narkisim" w:cs="Narkisim"/>
+          <w:b/>
+          <w:bCs/>
+          <w:lang w:val="en-US"/>
+        </w:rPr>
+        <w:t>6</w:t>
+      </w:r>
+      <w:r>
+        <w:rPr>
+          <w:rFonts w:ascii="Narkisim" w:hAnsi="Narkisim" w:cs="Narkisim" w:hint="cs"/>
+          <w:b/>
+          <w:bCs/>
+          <w:rtl/>
+          <w:lang w:val="en-US"/>
+        </w:rPr>
+        <w:t>)</w:t>
+      </w:r>
+    </w:p>
+    <w:p>
+      <w:pPr>
+        <w:bidi/>
+        <w:spacing w:line="360" w:lineRule="auto"/>
+        <w:rPr>
+          <w:rFonts w:ascii="Narkisim" w:hAnsi="Narkisim" w:cs="Narkisim"/>
+          <w:rtl/>
+          <w:lang w:val="en-US"/>
+        </w:rPr>
+      </w:pPr>
+      <w:r>
+        <w:rPr>
+          <w:rFonts w:ascii="Narkisim" w:hAnsi="Narkisim" w:cs="Narkisim"/>
           <w:color w:val="FF0000"/>
           <w:rtl/>
           <w:lang w:val="en-US"/>
         </w:rPr>
-        <w:t xml:space="preserve"> + </w:t>
+        <w:drawing>
+          <wp:inline distT="0" distB="0" distL="0" distR="0" wp14:anchorId="30C16778" wp14:editId="43E6DD2E">
+            <wp:extent cx="4551597" cy="3124200"/>
+            <wp:effectExtent l="0" t="0" r="0" b="0"/>
+            <wp:docPr id="294954801" name="Picture 1"/>
+            <wp:cNvGraphicFramePr>
+              <a:graphicFrameLocks xmlns:a="http://schemas.openxmlformats.org/drawingml/2006/main" noChangeAspect="1"/>
+            </wp:cNvGraphicFramePr>
+            <a:graphic xmlns:a="http://schemas.openxmlformats.org/drawingml/2006/main">
+              <a:graphicData uri="http://schemas.openxmlformats.org/drawingml/2006/picture">
+                <pic:pic xmlns:pic="http://schemas.openxmlformats.org/drawingml/2006/picture">
+                  <pic:nvPicPr>
+                    <pic:cNvPr id="294954801" name=""/>
+                    <pic:cNvPicPr/>
+                  </pic:nvPicPr>
+                  <pic:blipFill>
+                    <a:blip r:embed="rId9">
+                      <a:extLst>
+                        <a:ext uri="{28A0092B-C50C-407E-A947-70E740481C1C}">
+                          <a14:useLocalDpi xmlns:a14="http://schemas.microsoft.com/office/drawing/2010/main" val="0"/>
+                        </a:ext>
+                      </a:extLst>
+                    </a:blip>
+                    <a:stretch>
+                      <a:fillRect/>
+                    </a:stretch>
+                  </pic:blipFill>
+                  <pic:spPr>
+                    <a:xfrm>
+                      <a:off x="0" y="0"/>
+                      <a:ext cx="4555004" cy="3126539"/>
+                    </a:xfrm>
+                    <a:prstGeom prst="rect">
+                      <a:avLst/>
+                    </a:prstGeom>
+                  </pic:spPr>
+                </pic:pic>
+              </a:graphicData>
+            </a:graphic>
+          </wp:inline>
+        </w:drawing>
       </w:r>
       <w:r>
         <w:rPr>
@@ -1058,37 +1473,595 @@
           <w:color w:val="FF0000"/>
           <w:lang w:val="en-US"/>
         </w:rPr>
-        <w:t>training accuracy</w:t>
-      </w:r>
-    </w:p>
-    <w:p>
-      <w:pPr>
-        <w:bidi/>
-        <w:rPr>
-          <w:rFonts w:ascii="Narkisim" w:hAnsi="Narkisim" w:cs="Narkisim"/>
-          <w:color w:val="FF0000"/>
-          <w:lang w:val="en-US"/>
-        </w:rPr>
-      </w:pPr>
-    </w:p>
-    <w:p>
-      <w:pPr>
-        <w:bidi/>
-        <w:rPr>
-          <w:rFonts w:ascii="Narkisim" w:hAnsi="Narkisim" w:cs="Narkisim"/>
-          <w:b/>
-          <w:bCs/>
-          <w:lang w:val="en-US"/>
-        </w:rPr>
-      </w:pPr>
-      <w:r>
-        <w:rPr>
-          <w:rFonts w:ascii="Narkisim" w:hAnsi="Narkisim" w:cs="Narkisim" w:hint="cs"/>
-          <w:b/>
-          <w:bCs/>
-          <w:rtl/>
-          <w:lang w:val="en-US"/>
-        </w:rPr>
+        <w:br/>
+      </w:r>
+    </w:p>
+    <w:p>
+      <w:pPr>
+        <w:bidi/>
+        <w:spacing w:line="360" w:lineRule="auto"/>
+        <w:rPr>
+          <w:rFonts w:ascii="Narkisim" w:hAnsi="Narkisim" w:cs="Narkisim"/>
+          <w:rtl/>
+          <w:lang w:val="en-US"/>
+        </w:rPr>
+      </w:pPr>
+    </w:p>
+    <w:p>
+      <w:pPr>
+        <w:bidi/>
+        <w:spacing w:line="360" w:lineRule="auto"/>
+        <w:rPr>
+          <w:rFonts w:ascii="Narkisim" w:hAnsi="Narkisim" w:cs="Narkisim"/>
+          <w:rtl/>
+          <w:lang w:val="en-US"/>
+        </w:rPr>
+      </w:pPr>
+    </w:p>
+    <w:p>
+      <w:pPr>
+        <w:bidi/>
+        <w:spacing w:line="360" w:lineRule="auto"/>
+        <w:rPr>
+          <w:rFonts w:ascii="Narkisim" w:hAnsi="Narkisim" w:cs="Narkisim"/>
+          <w:rtl/>
+          <w:lang w:val="en-US"/>
+        </w:rPr>
+      </w:pPr>
+      <w:r>
+        <w:rPr>
+          <w:rFonts w:ascii="Narkisim" w:hAnsi="Narkisim" w:cs="Narkisim"/>
+          <w:rtl/>
+          <w:lang w:val="en-US"/>
+        </w:rPr>
+        <w:drawing>
+          <wp:inline distT="0" distB="0" distL="0" distR="0" wp14:anchorId="221D5C86" wp14:editId="242E0E5A">
+            <wp:extent cx="4674081" cy="3257550"/>
+            <wp:effectExtent l="0" t="0" r="0" b="0"/>
+            <wp:docPr id="949566739" name="Picture 1"/>
+            <wp:cNvGraphicFramePr>
+              <a:graphicFrameLocks xmlns:a="http://schemas.openxmlformats.org/drawingml/2006/main" noChangeAspect="1"/>
+            </wp:cNvGraphicFramePr>
+            <a:graphic xmlns:a="http://schemas.openxmlformats.org/drawingml/2006/main">
+              <a:graphicData uri="http://schemas.openxmlformats.org/drawingml/2006/picture">
+                <pic:pic xmlns:pic="http://schemas.openxmlformats.org/drawingml/2006/picture">
+                  <pic:nvPicPr>
+                    <pic:cNvPr id="949566739" name=""/>
+                    <pic:cNvPicPr/>
+                  </pic:nvPicPr>
+                  <pic:blipFill>
+                    <a:blip r:embed="rId10">
+                      <a:extLst>
+                        <a:ext uri="{28A0092B-C50C-407E-A947-70E740481C1C}">
+                          <a14:useLocalDpi xmlns:a14="http://schemas.microsoft.com/office/drawing/2010/main" val="0"/>
+                        </a:ext>
+                      </a:extLst>
+                    </a:blip>
+                    <a:stretch>
+                      <a:fillRect/>
+                    </a:stretch>
+                  </pic:blipFill>
+                  <pic:spPr>
+                    <a:xfrm>
+                      <a:off x="0" y="0"/>
+                      <a:ext cx="4681401" cy="3262651"/>
+                    </a:xfrm>
+                    <a:prstGeom prst="rect">
+                      <a:avLst/>
+                    </a:prstGeom>
+                  </pic:spPr>
+                </pic:pic>
+              </a:graphicData>
+            </a:graphic>
+          </wp:inline>
+        </w:drawing>
+      </w:r>
+    </w:p>
+    <w:p>
+      <w:pPr>
+        <w:bidi/>
+        <w:spacing w:line="360" w:lineRule="auto"/>
+        <w:rPr>
+          <w:rFonts w:ascii="Narkisim" w:hAnsi="Narkisim" w:cs="Narkisim" w:hint="cs"/>
+          <w:rtl/>
+          <w:lang w:val="en-US"/>
+        </w:rPr>
+      </w:pPr>
+      <w:r>
+        <w:rPr>
+          <w:rFonts w:ascii="Narkisim" w:hAnsi="Narkisim" w:cs="Narkisim" w:hint="cs"/>
+          <w:rtl/>
+          <w:lang w:val="en-US"/>
+        </w:rPr>
+        <w:t>צירוף</w:t>
+      </w:r>
+      <w:r>
+        <w:rPr>
+          <w:rFonts w:ascii="Narkisim" w:hAnsi="Narkisim" w:cs="Narkisim" w:hint="cs"/>
+          <w:rtl/>
+          <w:lang w:val="en-US"/>
+        </w:rPr>
+        <w:t xml:space="preserve"> </w:t>
+      </w:r>
+      <w:r>
+        <w:rPr>
+          <w:rFonts w:ascii="Narkisim" w:hAnsi="Narkisim" w:cs="Narkisim" w:hint="cs"/>
+          <w:rtl/>
+          <w:lang w:val="en-US"/>
+        </w:rPr>
+        <w:t>מיטבי</w:t>
+      </w:r>
+      <w:r>
+        <w:rPr>
+          <w:rFonts w:ascii="Narkisim" w:hAnsi="Narkisim" w:cs="Narkisim" w:hint="cs"/>
+          <w:rtl/>
+          <w:lang w:val="en-US"/>
+        </w:rPr>
+        <w:t xml:space="preserve"> (מקנה דיוק ולידציה ממוצע גבוה ביותר)</w:t>
+      </w:r>
+      <w:r>
+        <w:rPr>
+          <w:rFonts w:ascii="Narkisim" w:hAnsi="Narkisim" w:cs="Narkisim" w:hint="cs"/>
+          <w:rtl/>
+          <w:lang w:val="en-US"/>
+        </w:rPr>
+        <w:t>:</w:t>
+      </w:r>
+      <w:r>
+        <w:rPr>
+          <w:rFonts w:ascii="Narkisim" w:hAnsi="Narkisim" w:cs="Narkisim"/>
+          <w:lang w:val="en-US"/>
+        </w:rPr>
+        <w:br/>
+        <w:t>min_sample_leaf</w:t>
+      </w:r>
+      <w:r>
+        <w:rPr>
+          <w:rFonts w:ascii="Narkisim" w:hAnsi="Narkisim" w:cs="Narkisim" w:hint="cs"/>
+          <w:rtl/>
+          <w:lang w:val="en-US"/>
+        </w:rPr>
+        <w:t>: 12.</w:t>
+      </w:r>
+      <w:r>
+        <w:rPr>
+          <w:rFonts w:ascii="Narkisim" w:hAnsi="Narkisim" w:cs="Narkisim"/>
+          <w:rtl/>
+          <w:lang w:val="en-US"/>
+        </w:rPr>
+        <w:br/>
+      </w:r>
+      <w:r>
+        <w:rPr>
+          <w:rFonts w:ascii="Narkisim" w:hAnsi="Narkisim" w:cs="Narkisim"/>
+          <w:lang w:val="en-US"/>
+        </w:rPr>
+        <w:t>max_depth</w:t>
+      </w:r>
+      <w:r>
+        <w:rPr>
+          <w:rFonts w:ascii="Narkisim" w:hAnsi="Narkisim" w:cs="Narkisim" w:hint="cs"/>
+          <w:rtl/>
+          <w:lang w:val="en-US"/>
+        </w:rPr>
+        <w:t>: 8.</w:t>
+      </w:r>
+      <w:r>
+        <w:rPr>
+          <w:rFonts w:ascii="Narkisim" w:hAnsi="Narkisim" w:cs="Narkisim"/>
+          <w:rtl/>
+          <w:lang w:val="en-US"/>
+        </w:rPr>
+        <w:br/>
+      </w:r>
+      <w:r>
+        <w:rPr>
+          <w:rFonts w:ascii="Narkisim" w:hAnsi="Narkisim" w:cs="Narkisim"/>
+          <w:rtl/>
+          <w:lang w:val="en-US"/>
+        </w:rPr>
+        <w:br/>
+      </w:r>
+      <w:r>
+        <w:rPr>
+          <w:rFonts w:ascii="Narkisim" w:hAnsi="Narkisim" w:cs="Narkisim"/>
+          <w:lang w:val="en-US"/>
+        </w:rPr>
+        <w:t>Underfit</w:t>
+      </w:r>
+      <w:r>
+        <w:rPr>
+          <w:rFonts w:ascii="Narkisim" w:hAnsi="Narkisim" w:cs="Narkisim"/>
+          <w:lang w:val="en-US"/>
+        </w:rPr>
+        <w:t>ting</w:t>
+      </w:r>
+      <w:r>
+        <w:rPr>
+          <w:rFonts w:ascii="Narkisim" w:hAnsi="Narkisim" w:cs="Narkisim" w:hint="cs"/>
+          <w:rtl/>
+          <w:lang w:val="en-US"/>
+        </w:rPr>
+        <w:t>:</w:t>
+      </w:r>
+      <w:r>
+        <w:rPr>
+          <w:rFonts w:ascii="Narkisim" w:hAnsi="Narkisim" w:cs="Narkisim"/>
+          <w:rtl/>
+          <w:lang w:val="en-US"/>
+        </w:rPr>
+        <w:br/>
+      </w:r>
+      <w:r>
+        <w:rPr>
+          <w:rFonts w:ascii="Narkisim" w:hAnsi="Narkisim" w:cs="Narkisim"/>
+          <w:lang w:val="en-US"/>
+        </w:rPr>
+        <w:t>min_sample_leaf</w:t>
+      </w:r>
+      <w:r>
+        <w:rPr>
+          <w:rFonts w:ascii="Narkisim" w:hAnsi="Narkisim" w:cs="Narkisim" w:hint="cs"/>
+          <w:rtl/>
+          <w:lang w:val="en-US"/>
+        </w:rPr>
+        <w:t>: 1</w:t>
+      </w:r>
+      <w:r>
+        <w:rPr>
+          <w:rFonts w:ascii="Narkisim" w:hAnsi="Narkisim" w:cs="Narkisim" w:hint="cs"/>
+          <w:rtl/>
+          <w:lang w:val="en-US"/>
+        </w:rPr>
+        <w:t>9</w:t>
+      </w:r>
+      <w:r>
+        <w:rPr>
+          <w:rFonts w:ascii="Narkisim" w:hAnsi="Narkisim" w:cs="Narkisim" w:hint="cs"/>
+          <w:rtl/>
+          <w:lang w:val="en-US"/>
+        </w:rPr>
+        <w:t>.</w:t>
+      </w:r>
+      <w:r>
+        <w:rPr>
+          <w:rFonts w:ascii="Narkisim" w:hAnsi="Narkisim" w:cs="Narkisim"/>
+          <w:rtl/>
+          <w:lang w:val="en-US"/>
+        </w:rPr>
+        <w:br/>
+      </w:r>
+      <w:r>
+        <w:rPr>
+          <w:rFonts w:ascii="Narkisim" w:hAnsi="Narkisim" w:cs="Narkisim"/>
+          <w:lang w:val="en-US"/>
+        </w:rPr>
+        <w:t>max_depth</w:t>
+      </w:r>
+      <w:r>
+        <w:rPr>
+          <w:rFonts w:ascii="Narkisim" w:hAnsi="Narkisim" w:cs="Narkisim" w:hint="cs"/>
+          <w:rtl/>
+          <w:lang w:val="en-US"/>
+        </w:rPr>
+        <w:t xml:space="preserve">: </w:t>
+      </w:r>
+      <w:r>
+        <w:rPr>
+          <w:rFonts w:ascii="Narkisim" w:hAnsi="Narkisim" w:cs="Narkisim" w:hint="cs"/>
+          <w:rtl/>
+          <w:lang w:val="en-US"/>
+        </w:rPr>
+        <w:t>5</w:t>
+      </w:r>
+      <w:r>
+        <w:rPr>
+          <w:rFonts w:ascii="Narkisim" w:hAnsi="Narkisim" w:cs="Narkisim" w:hint="cs"/>
+          <w:rtl/>
+          <w:lang w:val="en-US"/>
+        </w:rPr>
+        <w:t>.</w:t>
+      </w:r>
+      <w:r>
+        <w:rPr>
+          <w:rFonts w:ascii="Narkisim" w:hAnsi="Narkisim" w:cs="Narkisim"/>
+          <w:rtl/>
+          <w:lang w:val="en-US"/>
+        </w:rPr>
+        <w:br/>
+      </w:r>
+      <w:r>
+        <w:rPr>
+          <w:rFonts w:ascii="Narkisim" w:hAnsi="Narkisim" w:cs="Narkisim"/>
+          <w:rtl/>
+          <w:lang w:val="en-US"/>
+        </w:rPr>
+        <w:br/>
+      </w:r>
+      <w:r>
+        <w:rPr>
+          <w:rFonts w:ascii="Narkisim" w:hAnsi="Narkisim" w:cs="Narkisim"/>
+          <w:lang w:val="en-US"/>
+        </w:rPr>
+        <w:t>Overfitting</w:t>
+      </w:r>
+      <w:r>
+        <w:rPr>
+          <w:rFonts w:ascii="Narkisim" w:hAnsi="Narkisim" w:cs="Narkisim" w:hint="cs"/>
+          <w:rtl/>
+          <w:lang w:val="en-US"/>
+        </w:rPr>
+        <w:t>:</w:t>
+      </w:r>
+      <w:r>
+        <w:rPr>
+          <w:rFonts w:ascii="Narkisim" w:hAnsi="Narkisim" w:cs="Narkisim"/>
+          <w:rtl/>
+          <w:lang w:val="en-US"/>
+        </w:rPr>
+        <w:br/>
+      </w:r>
+      <w:r>
+        <w:rPr>
+          <w:rFonts w:ascii="Narkisim" w:hAnsi="Narkisim" w:cs="Narkisim"/>
+          <w:lang w:val="en-US"/>
+        </w:rPr>
+        <w:t>min_sample_leaf</w:t>
+      </w:r>
+      <w:r>
+        <w:rPr>
+          <w:rFonts w:ascii="Narkisim" w:hAnsi="Narkisim" w:cs="Narkisim" w:hint="cs"/>
+          <w:rtl/>
+          <w:lang w:val="en-US"/>
+        </w:rPr>
+        <w:t xml:space="preserve">: </w:t>
+      </w:r>
+      <w:r>
+        <w:rPr>
+          <w:rFonts w:ascii="Narkisim" w:hAnsi="Narkisim" w:cs="Narkisim" w:hint="cs"/>
+          <w:rtl/>
+          <w:lang w:val="en-US"/>
+        </w:rPr>
+        <w:t>1</w:t>
+      </w:r>
+      <w:r>
+        <w:rPr>
+          <w:rFonts w:ascii="Narkisim" w:hAnsi="Narkisim" w:cs="Narkisim" w:hint="cs"/>
+          <w:rtl/>
+          <w:lang w:val="en-US"/>
+        </w:rPr>
+        <w:t>.</w:t>
+      </w:r>
+      <w:r>
+        <w:rPr>
+          <w:rFonts w:ascii="Narkisim" w:hAnsi="Narkisim" w:cs="Narkisim"/>
+          <w:rtl/>
+          <w:lang w:val="en-US"/>
+        </w:rPr>
+        <w:br/>
+      </w:r>
+      <w:r>
+        <w:rPr>
+          <w:rFonts w:ascii="Narkisim" w:hAnsi="Narkisim" w:cs="Narkisim"/>
+          <w:lang w:val="en-US"/>
+        </w:rPr>
+        <w:t>max_depth</w:t>
+      </w:r>
+      <w:r>
+        <w:rPr>
+          <w:rFonts w:ascii="Narkisim" w:hAnsi="Narkisim" w:cs="Narkisim" w:hint="cs"/>
+          <w:rtl/>
+          <w:lang w:val="en-US"/>
+        </w:rPr>
+        <w:t xml:space="preserve">: </w:t>
+      </w:r>
+      <w:r>
+        <w:rPr>
+          <w:rFonts w:ascii="Narkisim" w:hAnsi="Narkisim" w:cs="Narkisim" w:hint="cs"/>
+          <w:rtl/>
+          <w:lang w:val="en-US"/>
+        </w:rPr>
+        <w:t>24</w:t>
+      </w:r>
+      <w:r>
+        <w:rPr>
+          <w:rFonts w:ascii="Narkisim" w:hAnsi="Narkisim" w:cs="Narkisim" w:hint="cs"/>
+          <w:rtl/>
+          <w:lang w:val="en-US"/>
+        </w:rPr>
+        <w:t>.</w:t>
+      </w:r>
+      <w:r>
+        <w:rPr>
+          <w:rFonts w:ascii="Narkisim" w:hAnsi="Narkisim" w:cs="Narkisim"/>
+          <w:rtl/>
+          <w:lang w:val="en-US"/>
+        </w:rPr>
+        <w:br/>
+      </w:r>
+      <w:r>
+        <w:rPr>
+          <w:rFonts w:ascii="Narkisim" w:hAnsi="Narkisim" w:cs="Narkisim"/>
+          <w:lang w:val="en-US"/>
+        </w:rPr>
+        <w:br/>
+        <w:t>min_sample_leaf</w:t>
+      </w:r>
+      <w:r>
+        <w:rPr>
+          <w:rFonts w:ascii="Narkisim" w:hAnsi="Narkisim" w:cs="Narkisim" w:hint="cs"/>
+          <w:rtl/>
+          <w:lang w:val="en-US"/>
+        </w:rPr>
+        <w:t xml:space="preserve"> משפיע על הרגישות של המודל לסטיות. ככל שיותר נמוך, יותר קל ליצור עלה עבור סטייה וככל שהוא יותר גבוהה יותר קשה ליצור עלה אפילו אם הוא מייצג מגמה שאינה סטייה.</w:t>
+      </w:r>
+      <w:r>
+        <w:rPr>
+          <w:rFonts w:ascii="Narkisim" w:hAnsi="Narkisim" w:cs="Narkisim"/>
+          <w:rtl/>
+          <w:lang w:val="en-US"/>
+        </w:rPr>
+        <w:br/>
+      </w:r>
+      <w:r>
+        <w:rPr>
+          <w:rFonts w:ascii="Narkisim" w:hAnsi="Narkisim" w:cs="Narkisim"/>
+          <w:lang w:val="en-US"/>
+        </w:rPr>
+        <w:t>max_depth</w:t>
+      </w:r>
+      <w:r>
+        <w:rPr>
+          <w:rFonts w:ascii="Narkisim" w:hAnsi="Narkisim" w:cs="Narkisim" w:hint="cs"/>
+          <w:rtl/>
+          <w:lang w:val="en-US"/>
+        </w:rPr>
+        <w:t xml:space="preserve"> משפיע על עוצמת המודל. ככל שהוא יותר נמוך, המודל יכול לעשות פחות פיצולים ויכולתו לתאר התנהגות מוגבלת וככל שהוא יותר גבוה המודל יכול לעשות יותר פיצולים ולעשות </w:t>
+      </w:r>
+      <w:r>
+        <w:rPr>
+          <w:rFonts w:ascii="Narkisim" w:hAnsi="Narkisim" w:cs="Narkisim"/>
+          <w:lang w:val="en-US"/>
+        </w:rPr>
+        <w:t>fit</w:t>
+      </w:r>
+      <w:r>
+        <w:rPr>
+          <w:rFonts w:ascii="Narkisim" w:hAnsi="Narkisim" w:cs="Narkisim" w:hint="cs"/>
+          <w:rtl/>
+          <w:lang w:val="en-US"/>
+        </w:rPr>
+        <w:t xml:space="preserve"> ליותר מקרים שונים.</w:t>
+      </w:r>
+      <w:r>
+        <w:rPr>
+          <w:rFonts w:ascii="Narkisim" w:hAnsi="Narkisim" w:cs="Narkisim"/>
+          <w:rtl/>
+          <w:lang w:val="en-US"/>
+        </w:rPr>
+        <w:br/>
+      </w:r>
+      <w:r>
+        <w:rPr>
+          <w:rFonts w:ascii="Narkisim" w:hAnsi="Narkisim" w:cs="Narkisim" w:hint="cs"/>
+          <w:rtl/>
+          <w:lang w:val="en-US"/>
+        </w:rPr>
+        <w:t xml:space="preserve">ניתן להבין שעבור </w:t>
+      </w:r>
+      <w:r>
+        <w:rPr>
+          <w:rFonts w:ascii="Narkisim" w:hAnsi="Narkisim" w:cs="Narkisim"/>
+          <w:lang w:val="en-US"/>
+        </w:rPr>
+        <w:t>min_sample_leaf</w:t>
+      </w:r>
+      <w:r>
+        <w:rPr>
+          <w:rFonts w:ascii="Narkisim" w:hAnsi="Narkisim" w:cs="Narkisim" w:hint="cs"/>
+          <w:rtl/>
+          <w:lang w:val="en-US"/>
+        </w:rPr>
+        <w:t xml:space="preserve"> גבוה ו-</w:t>
+      </w:r>
+      <w:r>
+        <w:rPr>
+          <w:rFonts w:ascii="Narkisim" w:hAnsi="Narkisim" w:cs="Narkisim"/>
+          <w:lang w:val="en-US"/>
+        </w:rPr>
+        <w:t>max_depth</w:t>
+      </w:r>
+      <w:r>
+        <w:rPr>
+          <w:rFonts w:ascii="Narkisim" w:hAnsi="Narkisim" w:cs="Narkisim" w:hint="cs"/>
+          <w:rtl/>
+          <w:lang w:val="en-US"/>
+        </w:rPr>
+        <w:t xml:space="preserve"> נמוך נקבל </w:t>
+      </w:r>
+      <w:r>
+        <w:rPr>
+          <w:rFonts w:ascii="Narkisim" w:hAnsi="Narkisim" w:cs="Narkisim"/>
+          <w:lang w:val="en-US"/>
+        </w:rPr>
+        <w:t>underfitting</w:t>
+      </w:r>
+      <w:r>
+        <w:rPr>
+          <w:rFonts w:ascii="Narkisim" w:hAnsi="Narkisim" w:cs="Narkisim" w:hint="cs"/>
+          <w:rtl/>
+          <w:lang w:val="en-US"/>
+        </w:rPr>
+        <w:t xml:space="preserve"> כי יהיה לנו מודל שמסוגל לעשות מעט פיצולים ומאוד מקשה בסילדתו להתנהגויות שאינן רווחות מספיק. כמו כן, במקרה ההפוך נקבל </w:t>
+      </w:r>
+      <w:r>
+        <w:rPr>
+          <w:rFonts w:ascii="Narkisim" w:hAnsi="Narkisim" w:cs="Narkisim"/>
+          <w:lang w:val="en-US"/>
+        </w:rPr>
+        <w:t>overfitting</w:t>
+      </w:r>
+      <w:r>
+        <w:rPr>
+          <w:rFonts w:ascii="Narkisim" w:hAnsi="Narkisim" w:cs="Narkisim" w:hint="cs"/>
+          <w:rtl/>
+          <w:lang w:val="en-US"/>
+        </w:rPr>
+        <w:t xml:space="preserve"> כי המודל מסוגל לעשות פיצולים רבים ומאוד רגיש לסטיות ועל כן יצור מקרה לכל סטייה. נבחין שאלה אכן מתארים את המקרים שתיארנו לעיל (כאשר נמוך וגבוה זה ביחס לערכים בצירוף המיטבי).</w:t>
+      </w:r>
+    </w:p>
+    <w:p>
+      <w:pPr>
+        <w:bidi/>
+        <w:spacing w:line="360" w:lineRule="auto"/>
+        <w:rPr>
+          <w:rFonts w:ascii="Narkisim" w:hAnsi="Narkisim" w:cs="Narkisim"/>
+          <w:rtl/>
+          <w:lang w:val="en-US"/>
+        </w:rPr>
+      </w:pPr>
+    </w:p>
+    <w:p>
+      <w:pPr>
+        <w:bidi/>
+        <w:spacing w:line="360" w:lineRule="auto"/>
+        <w:rPr>
+          <w:rFonts w:ascii="Narkisim" w:hAnsi="Narkisim" w:cs="Narkisim"/>
+          <w:rtl/>
+          <w:lang w:val="en-US"/>
+        </w:rPr>
+      </w:pPr>
+    </w:p>
+    <w:p>
+      <w:pPr>
+        <w:bidi/>
+        <w:spacing w:line="360" w:lineRule="auto"/>
+        <w:rPr>
+          <w:rFonts w:ascii="Narkisim" w:hAnsi="Narkisim" w:cs="Narkisim"/>
+          <w:lang w:val="en-US"/>
+        </w:rPr>
+      </w:pPr>
+    </w:p>
+    <w:p>
+      <w:pPr>
+        <w:bidi/>
+        <w:spacing w:line="360" w:lineRule="auto"/>
+        <w:rPr>
+          <w:rFonts w:ascii="Narkisim" w:hAnsi="Narkisim" w:cs="Narkisim"/>
+          <w:b/>
+          <w:bCs/>
+          <w:lang w:val="en-US"/>
+        </w:rPr>
+      </w:pPr>
+      <w:r>
+        <w:rPr>
+          <w:rFonts w:ascii="Narkisim" w:hAnsi="Narkisim" w:cs="Narkisim" w:hint="cs"/>
+          <w:b/>
+          <w:bCs/>
+          <w:rtl/>
+          <w:lang w:val="en-US"/>
+        </w:rPr>
+        <w:lastRenderedPageBreak/>
         <w:t>(</w:t>
       </w:r>
       <w:r>
@@ -1107,7 +2080,7 @@
           <w:bCs/>
           <w:lang w:val="en-US"/>
         </w:rPr>
-        <w:t>6</w:t>
+        <w:t>7</w:t>
       </w:r>
       <w:r>
         <w:rPr>
@@ -1123,193 +2096,38 @@
     <w:p>
       <w:pPr>
         <w:bidi/>
-        <w:rPr>
-          <w:rFonts w:ascii="Narkisim" w:hAnsi="Narkisim" w:cs="Narkisim"/>
-          <w:lang w:val="en-US"/>
-        </w:rPr>
-      </w:pPr>
-      <w:r>
-        <w:rPr>
-          <w:rFonts w:ascii="Narkisim" w:hAnsi="Narkisim" w:cs="Narkisim"/>
-          <w:color w:val="FF0000"/>
-          <w:lang w:val="en-US"/>
-        </w:rPr>
-        <w:t>Attach plots</w:t>
-      </w:r>
-      <w:r>
-        <w:rPr>
-          <w:rFonts w:ascii="Narkisim" w:hAnsi="Narkisim" w:cs="Narkisim"/>
-          <w:color w:val="FF0000"/>
-          <w:lang w:val="en-US"/>
-        </w:rPr>
-        <w:br/>
-      </w:r>
-      <w:r>
-        <w:rPr>
-          <w:rFonts w:ascii="Narkisim" w:hAnsi="Narkisim" w:cs="Narkisim" w:hint="cs"/>
-          <w:rtl/>
-          <w:lang w:val="en-US"/>
-        </w:rPr>
-        <w:t>קומבינציה טובה: 12,8</w:t>
-      </w:r>
-    </w:p>
-    <w:p>
-      <w:pPr>
-        <w:bidi/>
-        <w:rPr>
-          <w:rFonts w:ascii="Narkisim" w:hAnsi="Narkisim" w:cs="Narkisim" w:hint="cs"/>
-          <w:rtl/>
-          <w:lang w:val="en-US"/>
-        </w:rPr>
-      </w:pPr>
-      <w:r>
-        <w:rPr>
-          <w:rFonts w:ascii="Narkisim" w:hAnsi="Narkisim" w:cs="Narkisim"/>
-          <w:lang w:val="en-US"/>
-        </w:rPr>
-        <w:t>Underfit</w:t>
-      </w:r>
-      <w:r>
-        <w:rPr>
-          <w:rFonts w:ascii="Narkisim" w:hAnsi="Narkisim" w:cs="Narkisim" w:hint="cs"/>
-          <w:rtl/>
-          <w:lang w:val="en-US"/>
-        </w:rPr>
-        <w:t xml:space="preserve"> עבור 19,5 </w:t>
-      </w:r>
-      <w:r>
-        <w:rPr>
-          <w:rFonts w:ascii="Narkisim" w:hAnsi="Narkisim" w:cs="Narkisim"/>
-          <w:rtl/>
-          <w:lang w:val="en-US"/>
-        </w:rPr>
-        <w:t>–</w:t>
-      </w:r>
-      <w:r>
-        <w:rPr>
-          <w:rFonts w:ascii="Narkisim" w:hAnsi="Narkisim" w:cs="Narkisim" w:hint="cs"/>
-          <w:rtl/>
-          <w:lang w:val="en-US"/>
-        </w:rPr>
-        <w:t xml:space="preserve"> קשה מאוד ליצור פיצול בגלל </w:t>
-      </w:r>
-      <w:r>
-        <w:rPr>
-          <w:rFonts w:ascii="Narkisim" w:hAnsi="Narkisim" w:cs="Narkisim"/>
-          <w:lang w:val="en-US"/>
-        </w:rPr>
-        <w:t>min leaf</w:t>
-      </w:r>
-      <w:r>
-        <w:rPr>
-          <w:rFonts w:ascii="Narkisim" w:hAnsi="Narkisim" w:cs="Narkisim" w:hint="cs"/>
-          <w:rtl/>
-          <w:lang w:val="en-US"/>
-        </w:rPr>
-        <w:t xml:space="preserve"> ויש מעט פיצולים בגלל </w:t>
-      </w:r>
-      <w:r>
-        <w:rPr>
-          <w:rFonts w:ascii="Narkisim" w:hAnsi="Narkisim" w:cs="Narkisim"/>
-          <w:lang w:val="en-US"/>
-        </w:rPr>
-        <w:t>depth</w:t>
-      </w:r>
-      <w:r>
-        <w:rPr>
-          <w:rFonts w:ascii="Narkisim" w:hAnsi="Narkisim" w:cs="Narkisim" w:hint="cs"/>
-          <w:rtl/>
-          <w:lang w:val="en-US"/>
-        </w:rPr>
-        <w:t>.</w:t>
-      </w:r>
-    </w:p>
-    <w:p>
-      <w:pPr>
-        <w:bidi/>
-        <w:rPr>
-          <w:rFonts w:ascii="Narkisim" w:hAnsi="Narkisim" w:cs="Narkisim" w:hint="cs"/>
-          <w:rtl/>
-          <w:lang w:val="en-US"/>
-        </w:rPr>
-      </w:pPr>
-      <w:r>
-        <w:rPr>
-          <w:rFonts w:ascii="Narkisim" w:hAnsi="Narkisim" w:cs="Narkisim"/>
-          <w:lang w:val="en-US"/>
-        </w:rPr>
-        <w:t>Overfitting</w:t>
-      </w:r>
-      <w:r>
-        <w:rPr>
-          <w:rFonts w:ascii="Narkisim" w:hAnsi="Narkisim" w:cs="Narkisim" w:hint="cs"/>
-          <w:rtl/>
-          <w:lang w:val="en-US"/>
-        </w:rPr>
-        <w:t xml:space="preserve"> עבור 1,24</w:t>
-      </w:r>
-      <w:r>
-        <w:rPr>
-          <w:rFonts w:ascii="Narkisim" w:hAnsi="Narkisim" w:cs="Narkisim"/>
-          <w:lang w:val="en-US"/>
-        </w:rPr>
-        <w:t xml:space="preserve"> </w:t>
-      </w:r>
-      <w:r>
-        <w:rPr>
-          <w:rFonts w:ascii="Narkisim" w:hAnsi="Narkisim" w:cs="Narkisim" w:hint="cs"/>
-          <w:rtl/>
-          <w:lang w:val="en-US"/>
-        </w:rPr>
-        <w:t xml:space="preserve"> - מפצלים על כל שטות בגלל </w:t>
-      </w:r>
-      <w:r>
-        <w:rPr>
-          <w:rFonts w:ascii="Narkisim" w:hAnsi="Narkisim" w:cs="Narkisim"/>
-          <w:lang w:val="en-US"/>
-        </w:rPr>
-        <w:t>min leaf</w:t>
-      </w:r>
-      <w:r>
-        <w:rPr>
-          <w:rFonts w:ascii="Narkisim" w:hAnsi="Narkisim" w:cs="Narkisim" w:hint="cs"/>
-          <w:rtl/>
-          <w:lang w:val="en-US"/>
-        </w:rPr>
-        <w:t xml:space="preserve"> ויש הרבה פיצולים בגלל </w:t>
-      </w:r>
-      <w:r>
-        <w:rPr>
-          <w:rFonts w:ascii="Narkisim" w:hAnsi="Narkisim" w:cs="Narkisim"/>
-          <w:lang w:val="en-US"/>
-        </w:rPr>
-        <w:t>depth</w:t>
-      </w:r>
-      <w:r>
-        <w:rPr>
-          <w:rFonts w:ascii="Narkisim" w:hAnsi="Narkisim" w:cs="Narkisim" w:hint="cs"/>
-          <w:rtl/>
-          <w:lang w:val="en-US"/>
-        </w:rPr>
-        <w:t>.</w:t>
-      </w:r>
-    </w:p>
-    <w:p>
-      <w:pPr>
-        <w:bidi/>
-        <w:rPr>
-          <w:rFonts w:ascii="Narkisim" w:hAnsi="Narkisim" w:cs="Narkisim"/>
-          <w:lang w:val="en-US"/>
-        </w:rPr>
-      </w:pPr>
-    </w:p>
-    <w:p>
-      <w:pPr>
-        <w:bidi/>
-        <w:rPr>
-          <w:rFonts w:ascii="Narkisim" w:hAnsi="Narkisim" w:cs="Narkisim"/>
-          <w:b/>
-          <w:bCs/>
+        <w:spacing w:line="360" w:lineRule="auto"/>
+        <w:rPr>
+          <w:rFonts w:ascii="Narkisim" w:hAnsi="Narkisim" w:cs="Narkisim"/>
+          <w:lang w:val="en-US"/>
+        </w:rPr>
+      </w:pPr>
+      <w:r>
+        <w:rPr>
+          <w:rFonts w:ascii="Narkisim" w:hAnsi="Narkisim" w:cs="Narkisim" w:hint="cs"/>
+          <w:rtl/>
+          <w:lang w:val="en-US"/>
+        </w:rPr>
+        <w:t>מספר הקומבינציות השונות שווה למכפלת גדלי הטווחים של ההיפר-פרמטרים. במקרה שלנו עבור שתי היפר-פרמטרים עם טווחים 20 ו-19 קיבלנו 380 קומבינציות. בהינתן היפרפרמטר נוסף, מספר הקומבינציות היה מוכפל בגודל הטווח של ההיפר-פרמטר החדש.</w:t>
+      </w:r>
+    </w:p>
+    <w:p>
+      <w:pPr>
+        <w:bidi/>
+        <w:spacing w:line="360" w:lineRule="auto"/>
+        <w:rPr>
+          <w:rFonts w:ascii="Narkisim" w:hAnsi="Narkisim" w:cs="Narkisim"/>
+          <w:lang w:val="en-US"/>
+        </w:rPr>
+      </w:pPr>
+    </w:p>
+    <w:p>
+      <w:pPr>
+        <w:bidi/>
+        <w:spacing w:line="360" w:lineRule="auto"/>
+        <w:rPr>
+          <w:rFonts w:ascii="Narkisim" w:hAnsi="Narkisim" w:cs="Narkisim"/>
+          <w:rtl/>
           <w:lang w:val="en-US"/>
         </w:rPr>
       </w:pPr>
@@ -1339,7 +2157,7 @@
           <w:bCs/>
           <w:lang w:val="en-US"/>
         </w:rPr>
-        <w:t>7</w:t>
+        <w:t>8</w:t>
       </w:r>
       <w:r>
         <w:rPr>
@@ -1355,111 +2173,58 @@
     <w:p>
       <w:pPr>
         <w:bidi/>
-        <w:rPr>
-          <w:rFonts w:ascii="Narkisim" w:hAnsi="Narkisim" w:cs="Narkisim"/>
-          <w:lang w:val="en-US"/>
-        </w:rPr>
-      </w:pPr>
-      <w:r>
-        <w:rPr>
-          <w:rFonts w:ascii="Narkisim" w:hAnsi="Narkisim" w:cs="Narkisim" w:hint="cs"/>
-          <w:rtl/>
-          <w:lang w:val="en-US"/>
-        </w:rPr>
-        <w:t>מספר הקומבינציות השונות שווה למכפלת גדלי הטווחים של ההיפר-פרמטרים. במקרה שלנו עבור שתי היפר-פרמטרים עם טווחים 20 ו-19 קיבלנו 380 קומבינציות. בהינתן היפרפרמטר נוסף, מספר הקומבינציות היה מוכפל בגודל הטווח של ההיפר-פרמטר החדש.</w:t>
-      </w:r>
-    </w:p>
-    <w:p>
-      <w:pPr>
-        <w:bidi/>
-        <w:rPr>
-          <w:rFonts w:ascii="Narkisim" w:hAnsi="Narkisim" w:cs="Narkisim"/>
-          <w:lang w:val="en-US"/>
-        </w:rPr>
-      </w:pPr>
-    </w:p>
-    <w:p>
-      <w:pPr>
-        <w:bidi/>
-        <w:rPr>
-          <w:rFonts w:ascii="Narkisim" w:hAnsi="Narkisim" w:cs="Narkisim"/>
-          <w:b/>
-          <w:bCs/>
-          <w:lang w:val="en-US"/>
-        </w:rPr>
-      </w:pPr>
-      <w:r>
-        <w:rPr>
-          <w:rFonts w:ascii="Narkisim" w:hAnsi="Narkisim" w:cs="Narkisim" w:hint="cs"/>
-          <w:b/>
-          <w:bCs/>
-          <w:rtl/>
-          <w:lang w:val="en-US"/>
-        </w:rPr>
-        <w:t>(</w:t>
-      </w:r>
-      <w:r>
-        <w:rPr>
-          <w:rFonts w:ascii="Narkisim" w:hAnsi="Narkisim" w:cs="Narkisim"/>
-          <w:b/>
-          <w:bCs/>
-          <w:lang w:val="en-US"/>
-        </w:rPr>
-        <w:t>Q</w:t>
-      </w:r>
-      <w:r>
-        <w:rPr>
-          <w:rFonts w:ascii="Narkisim" w:hAnsi="Narkisim" w:cs="Narkisim"/>
-          <w:b/>
-          <w:bCs/>
-          <w:lang w:val="en-US"/>
-        </w:rPr>
-        <w:t>8</w:t>
-      </w:r>
-      <w:r>
-        <w:rPr>
-          <w:rFonts w:ascii="Narkisim" w:hAnsi="Narkisim" w:cs="Narkisim" w:hint="cs"/>
-          <w:b/>
-          <w:bCs/>
-          <w:rtl/>
-          <w:lang w:val="en-US"/>
-        </w:rPr>
-        <w:t>)</w:t>
-      </w:r>
-    </w:p>
-    <w:p>
-      <w:pPr>
-        <w:bidi/>
-        <w:rPr>
-          <w:rFonts w:ascii="Narkisim" w:hAnsi="Narkisim" w:cs="Narkisim"/>
-          <w:color w:val="FF0000"/>
-          <w:rtl/>
-          <w:lang w:val="en-US"/>
-        </w:rPr>
-      </w:pPr>
-      <w:r>
-        <w:rPr>
-          <w:rFonts w:ascii="Narkisim" w:hAnsi="Narkisim" w:cs="Narkisim"/>
-          <w:color w:val="FF0000"/>
-          <w:lang w:val="en-US"/>
-        </w:rPr>
-        <w:lastRenderedPageBreak/>
-        <w:t>Test accuracy of optimal tree</w:t>
-      </w:r>
-    </w:p>
-    <w:p>
-      <w:pPr>
-        <w:bidi/>
-        <w:rPr>
-          <w:rFonts w:ascii="Narkisim" w:hAnsi="Narkisim" w:cs="Narkisim"/>
-          <w:rtl/>
-          <w:lang w:val="en-US"/>
-        </w:rPr>
-      </w:pPr>
-    </w:p>
-    <w:p>
-      <w:pPr>
-        <w:bidi/>
+        <w:spacing w:line="360" w:lineRule="auto"/>
+        <w:rPr>
+          <w:rFonts w:ascii="Narkisim" w:hAnsi="Narkisim" w:cs="Narkisim"/>
+          <w:rtl/>
+          <w:lang w:val="en-US"/>
+        </w:rPr>
+      </w:pPr>
+      <w:r>
+        <w:rPr>
+          <w:rFonts w:ascii="Narkisim" w:hAnsi="Narkisim" w:cs="Narkisim" w:hint="cs"/>
+          <w:rtl/>
+          <w:lang w:val="en-US"/>
+        </w:rPr>
+        <w:t>דיוק מבחן: 80.4%</w:t>
+      </w:r>
+    </w:p>
+    <w:p>
+      <w:pPr>
+        <w:bidi/>
+        <w:spacing w:line="360" w:lineRule="auto"/>
+        <w:rPr>
+          <w:rFonts w:ascii="Narkisim" w:hAnsi="Narkisim" w:cs="Narkisim"/>
+          <w:rtl/>
+          <w:lang w:val="en-US"/>
+        </w:rPr>
+      </w:pPr>
+    </w:p>
+    <w:p>
+      <w:pPr>
+        <w:rPr>
+          <w:rFonts w:ascii="Narkisim" w:hAnsi="Narkisim" w:cs="Narkisim"/>
+          <w:sz w:val="24"/>
+          <w:szCs w:val="24"/>
+          <w:rtl/>
+          <w:lang w:val="en-US"/>
+        </w:rPr>
+      </w:pPr>
+      <w:r>
+        <w:rPr>
+          <w:rFonts w:ascii="Narkisim" w:hAnsi="Narkisim" w:cs="Narkisim"/>
+          <w:sz w:val="24"/>
+          <w:szCs w:val="24"/>
+          <w:rtl/>
+          <w:lang w:val="en-US"/>
+        </w:rPr>
+        <w:br w:type="page"/>
+      </w:r>
+    </w:p>
+    <w:p>
+      <w:pPr>
+        <w:bidi/>
+        <w:spacing w:line="360" w:lineRule="auto"/>
         <w:rPr>
           <w:rFonts w:ascii="Narkisim" w:hAnsi="Narkisim" w:cs="Narkisim"/>
           <w:sz w:val="24"/>
@@ -1478,6 +2243,7 @@
           <w:rtl/>
           <w:lang w:val="en-US"/>
         </w:rPr>
+        <w:lastRenderedPageBreak/>
         <w:t xml:space="preserve">חלק </w:t>
       </w:r>
       <w:r>
@@ -1538,6 +2304,267 @@
     <w:p>
       <w:pPr>
         <w:bidi/>
+        <w:spacing w:line="360" w:lineRule="auto"/>
+        <w:rPr>
+          <w:rFonts w:ascii="Narkisim" w:hAnsi="Narkisim" w:cs="Narkisim"/>
+          <w:b/>
+          <w:bCs/>
+          <w:sz w:val="24"/>
+          <w:szCs w:val="24"/>
+          <w:rtl/>
+          <w:lang w:val="en-US"/>
+        </w:rPr>
+      </w:pPr>
+      <w:r>
+        <w:rPr>
+          <w:rFonts w:ascii="Narkisim" w:hAnsi="Narkisim" w:cs="Narkisim"/>
+          <w:b/>
+          <w:bCs/>
+          <w:sz w:val="24"/>
+          <w:szCs w:val="24"/>
+          <w:lang w:val="en-US"/>
+        </w:rPr>
+        <w:t>(Q9)</w:t>
+      </w:r>
+    </w:p>
+    <w:p>
+      <w:pPr>
+        <w:bidi/>
+        <w:spacing w:line="360" w:lineRule="auto"/>
+        <w:rPr>
+          <w:rFonts w:ascii="Narkisim" w:hAnsi="Narkisim" w:cs="Narkisim"/>
+          <w:b/>
+          <w:bCs/>
+          <w:sz w:val="24"/>
+          <w:szCs w:val="24"/>
+          <w:rtl/>
+          <w:lang w:val="en-US"/>
+        </w:rPr>
+      </w:pPr>
+      <w:r>
+        <w:rPr>
+          <w:rFonts w:ascii="Narkisim" w:hAnsi="Narkisim" w:cs="Narkisim"/>
+          <w:sz w:val="24"/>
+          <w:szCs w:val="24"/>
+          <w:rtl/>
+          <w:lang w:val="en-US"/>
+        </w:rPr>
+        <w:drawing>
+          <wp:inline distT="0" distB="0" distL="0" distR="0" wp14:anchorId="3A7E1467" wp14:editId="40AD62E1">
+            <wp:extent cx="5074132" cy="3289809"/>
+            <wp:effectExtent l="0" t="0" r="0" b="0"/>
+            <wp:docPr id="693379160" name="Picture 1" descr="A graph with a line&#10;&#10;Description automatically generated"/>
+            <wp:cNvGraphicFramePr>
+              <a:graphicFrameLocks xmlns:a="http://schemas.openxmlformats.org/drawingml/2006/main" noChangeAspect="1"/>
+            </wp:cNvGraphicFramePr>
+            <a:graphic xmlns:a="http://schemas.openxmlformats.org/drawingml/2006/main">
+              <a:graphicData uri="http://schemas.openxmlformats.org/drawingml/2006/picture">
+                <pic:pic xmlns:pic="http://schemas.openxmlformats.org/drawingml/2006/picture">
+                  <pic:nvPicPr>
+                    <pic:cNvPr id="693379160" name="Picture 1" descr="A graph with a line&#10;&#10;Description automatically generated"/>
+                    <pic:cNvPicPr/>
+                  </pic:nvPicPr>
+                  <pic:blipFill>
+                    <a:blip r:embed="rId11">
+                      <a:extLst>
+                        <a:ext uri="{28A0092B-C50C-407E-A947-70E740481C1C}">
+                          <a14:useLocalDpi xmlns:a14="http://schemas.microsoft.com/office/drawing/2010/main" val="0"/>
+                        </a:ext>
+                      </a:extLst>
+                    </a:blip>
+                    <a:stretch>
+                      <a:fillRect/>
+                    </a:stretch>
+                  </pic:blipFill>
+                  <pic:spPr>
+                    <a:xfrm>
+                      <a:off x="0" y="0"/>
+                      <a:ext cx="5079233" cy="3293117"/>
+                    </a:xfrm>
+                    <a:prstGeom prst="rect">
+                      <a:avLst/>
+                    </a:prstGeom>
+                  </pic:spPr>
+                </pic:pic>
+              </a:graphicData>
+            </a:graphic>
+          </wp:inline>
+        </w:drawing>
+      </w:r>
+    </w:p>
+    <w:p>
+      <w:pPr>
+        <w:bidi/>
+        <w:spacing w:line="360" w:lineRule="auto"/>
+        <w:rPr>
+          <w:rFonts w:ascii="Narkisim" w:hAnsi="Narkisim" w:cs="Narkisim" w:hint="cs"/>
+          <w:i/>
+          <w:rtl/>
+          <w:lang w:val="en-US"/>
+        </w:rPr>
+      </w:pPr>
+      <w:r>
+        <w:rPr>
+          <w:rFonts w:ascii="Narkisim" w:hAnsi="Narkisim" w:cs="Narkisim" w:hint="cs"/>
+          <w:rtl/>
+          <w:lang w:val="en-US"/>
+        </w:rPr>
+        <w:t>נבחין ראשית כי ההבדלים (ה-</w:t>
+      </w:r>
+      <w:r>
+        <w:rPr>
+          <w:rFonts w:ascii="Narkisim" w:hAnsi="Narkisim" w:cs="Narkisim"/>
+          <w:lang w:val="en-US"/>
+        </w:rPr>
+        <w:t>residuals</w:t>
+      </w:r>
+      <w:r>
+        <w:rPr>
+          <w:rFonts w:ascii="Narkisim" w:hAnsi="Narkisim" w:cs="Narkisim" w:hint="cs"/>
+          <w:rtl/>
+          <w:lang w:val="en-US"/>
+        </w:rPr>
+        <w:t xml:space="preserve">) קטנים יחסית עבור כל </w:t>
+      </w:r>
+      <m:oMath>
+        <m:r>
+          <w:rPr>
+            <w:rFonts w:ascii="Cambria Math" w:hAnsi="Cambria Math" w:cs="Narkisim"/>
+            <w:lang w:val="en-US"/>
+          </w:rPr>
+          <m:t>δ</m:t>
+        </m:r>
+      </m:oMath>
+      <w:r>
+        <w:rPr>
+          <w:rFonts w:ascii="Narkisim" w:eastAsiaTheme="minorEastAsia" w:hAnsi="Narkisim" w:cs="Narkisim" w:hint="cs"/>
+          <w:rtl/>
+          <w:lang w:val="en-US"/>
+        </w:rPr>
+        <w:t xml:space="preserve">. עם זאת, ניתן לראות שמתקבלת מעיין מגמה לינארית: </w:t>
+      </w:r>
+      <m:oMath>
+        <m:r>
+          <w:rPr>
+            <w:rFonts w:ascii="Cambria Math" w:eastAsiaTheme="minorEastAsia" w:hAnsi="Cambria Math" w:cs="Narkisim"/>
+            <w:lang w:val="en-US"/>
+          </w:rPr>
+          <m:t>δ</m:t>
+        </m:r>
+      </m:oMath>
+      <w:r>
+        <w:rPr>
+          <w:rFonts w:ascii="Narkisim" w:eastAsiaTheme="minorEastAsia" w:hAnsi="Narkisim" w:cs="Narkisim" w:hint="cs"/>
+          <w:rtl/>
+          <w:lang w:val="en-US"/>
+        </w:rPr>
+        <w:t xml:space="preserve"> גדל </w:t>
+      </w:r>
+      <w:r>
+        <w:rPr>
+          <w:rFonts w:ascii="Narkisim" w:eastAsiaTheme="minorEastAsia" w:hAnsi="Narkisim" w:cs="Narkisim"/>
+          <w:rtl/>
+          <w:lang w:val="en-US"/>
+        </w:rPr>
+        <w:t>–</w:t>
+      </w:r>
+      <w:r>
+        <w:rPr>
+          <w:rFonts w:ascii="Narkisim" w:eastAsiaTheme="minorEastAsia" w:hAnsi="Narkisim" w:cs="Narkisim" w:hint="cs"/>
+          <w:rtl/>
+          <w:lang w:val="en-US"/>
+        </w:rPr>
+        <w:t xml:space="preserve"> </w:t>
+      </w:r>
+      <w:r>
+        <w:rPr>
+          <w:rFonts w:ascii="Narkisim" w:eastAsiaTheme="minorEastAsia" w:hAnsi="Narkisim" w:cs="Narkisim"/>
+          <w:lang w:val="en-US"/>
+        </w:rPr>
+        <w:t>residual</w:t>
+      </w:r>
+      <w:r>
+        <w:rPr>
+          <w:rFonts w:ascii="Narkisim" w:eastAsiaTheme="minorEastAsia" w:hAnsi="Narkisim" w:cs="Narkisim" w:hint="cs"/>
+          <w:rtl/>
+          <w:lang w:val="en-US"/>
+        </w:rPr>
+        <w:t xml:space="preserve"> גדל.</w:t>
+      </w:r>
+      <w:r>
+        <w:rPr>
+          <w:rFonts w:ascii="Narkisim" w:eastAsiaTheme="minorEastAsia" w:hAnsi="Narkisim" w:cs="Narkisim"/>
+          <w:rtl/>
+          <w:lang w:val="en-US"/>
+        </w:rPr>
+        <w:br/>
+      </w:r>
+      <w:r>
+        <w:rPr>
+          <w:rFonts w:ascii="Narkisim" w:eastAsiaTheme="minorEastAsia" w:hAnsi="Narkisim" w:cs="Narkisim" w:hint="cs"/>
+          <w:rtl/>
+          <w:lang w:val="en-US"/>
+        </w:rPr>
+        <w:t xml:space="preserve">ניתן </w:t>
+      </w:r>
+      <w:r>
+        <w:rPr>
+          <w:rFonts w:ascii="Narkisim" w:eastAsiaTheme="minorEastAsia" w:hAnsi="Narkisim" w:cs="Narkisim" w:hint="cs"/>
+          <w:rtl/>
+          <w:lang w:val="en-US"/>
+        </w:rPr>
+        <w:t>להצדיק את</w:t>
+      </w:r>
+      <w:r>
+        <w:rPr>
+          <w:rFonts w:ascii="Narkisim" w:eastAsiaTheme="minorEastAsia" w:hAnsi="Narkisim" w:cs="Narkisim"/>
+          <w:lang w:val="en-US"/>
+        </w:rPr>
+        <w:t xml:space="preserve"> </w:t>
+      </w:r>
+      <w:r>
+        <w:rPr>
+          <w:rFonts w:ascii="Narkisim" w:eastAsiaTheme="minorEastAsia" w:hAnsi="Narkisim" w:cs="Narkisim" w:hint="cs"/>
+          <w:rtl/>
+          <w:lang w:val="en-US"/>
+        </w:rPr>
+        <w:t>הקשר הכמעט לינארי הזה ע"י כך שככל ש-</w:t>
+      </w:r>
+      <m:oMath>
+        <m:r>
+          <w:rPr>
+            <w:rFonts w:ascii="Cambria Math" w:eastAsiaTheme="minorEastAsia" w:hAnsi="Cambria Math" w:cs="Narkisim"/>
+            <w:lang w:val="en-US"/>
+          </w:rPr>
+          <m:t>δ</m:t>
+        </m:r>
+      </m:oMath>
+      <w:r>
+        <w:rPr>
+          <w:rFonts w:ascii="Narkisim" w:eastAsiaTheme="minorEastAsia" w:hAnsi="Narkisim" w:cs="Narkisim" w:hint="cs"/>
+          <w:rtl/>
+          <w:lang w:val="en-US"/>
+        </w:rPr>
+        <w:t xml:space="preserve"> גדול יותר, כך החישוב הנומרי פחות מדויק ולכן מתרחק מהאנליטי בערך באותו סדר גודל.</w:t>
+      </w:r>
+    </w:p>
+    <w:p>
+      <w:pPr>
+        <w:bidi/>
+        <w:spacing w:line="360" w:lineRule="auto"/>
+        <w:rPr>
+          <w:rFonts w:ascii="Narkisim" w:hAnsi="Narkisim" w:cs="Narkisim" w:hint="cs"/>
+          <w:sz w:val="24"/>
+          <w:szCs w:val="24"/>
+          <w:rtl/>
+          <w:lang w:val="en-US"/>
+        </w:rPr>
+      </w:pPr>
+    </w:p>
+    <w:p>
+      <w:pPr>
+        <w:bidi/>
+        <w:spacing w:line="360" w:lineRule="auto"/>
         <w:rPr>
           <w:rFonts w:ascii="Narkisim" w:hAnsi="Narkisim" w:cs="Narkisim"/>
           <w:b/>
@@ -1569,33 +2596,28 @@
     <w:p>
       <w:pPr>
         <w:bidi/>
-        <w:rPr>
-          <w:rFonts w:ascii="Narkisim" w:hAnsi="Narkisim" w:cs="Narkisim"/>
-          <w:lang w:val="en-US"/>
-        </w:rPr>
-      </w:pPr>
-      <w:r>
-        <w:rPr>
-          <w:rFonts w:ascii="Narkisim" w:hAnsi="Narkisim" w:cs="Narkisim" w:hint="cs"/>
-          <w:rtl/>
-          <w:lang w:val="en-US"/>
-        </w:rPr>
-        <w:t xml:space="preserve">קיבלנו </w:t>
-      </w:r>
-      <w:r>
-        <w:rPr>
-          <w:rFonts w:ascii="Narkisim" w:hAnsi="Narkisim" w:cs="Narkisim"/>
-          <w:lang w:val="en-US"/>
-        </w:rPr>
-        <w:t>underfit</w:t>
-      </w:r>
-      <w:r>
-        <w:rPr>
-          <w:rFonts w:ascii="Narkisim" w:hAnsi="Narkisim" w:cs="Narkisim" w:hint="cs"/>
-          <w:rtl/>
-          <w:lang w:val="en-US"/>
-        </w:rPr>
-        <w:t xml:space="preserve"> מפחיד עם דיוק מזעזע ששומר את ה-</w:t>
+        <w:spacing w:line="360" w:lineRule="auto"/>
+        <w:rPr>
+          <w:rFonts w:ascii="Narkisim" w:hAnsi="Narkisim" w:cs="Narkisim" w:hint="cs"/>
+          <w:rtl/>
+          <w:lang w:val="en-US"/>
+        </w:rPr>
+      </w:pPr>
+      <w:r>
+        <w:rPr>
+          <w:rFonts w:ascii="Narkisim" w:hAnsi="Narkisim" w:cs="Narkisim" w:hint="cs"/>
+          <w:rtl/>
+          <w:lang w:val="en-US"/>
+        </w:rPr>
+        <w:t>ניתן לראות לפי גרף דיוק האימון כי המודל במהרה מתקבע על רמת דיוק קרובה ל-50%</w:t>
+      </w:r>
+      <w:r>
+        <w:rPr>
+          <w:rFonts w:ascii="Narkisim" w:hAnsi="Narkisim" w:cs="Narkisim" w:hint="cs"/>
+          <w:rtl/>
+          <w:lang w:val="en-US"/>
+        </w:rPr>
+        <w:t xml:space="preserve"> ולמרות תזוזות קטנות ומרובות, לטובה ולרעה, לאורך הריצה, הדיוק נשאר בערך אותו הדבר (נשאר רע). מגרף ה-</w:t>
       </w:r>
       <w:r>
         <w:rPr>
@@ -1610,7 +2632,22 @@
           <w:rtl/>
           <w:lang w:val="en-US"/>
         </w:rPr>
-        <w:t xml:space="preserve"> גבוהה כי בחרנו </w:t>
+        <w:t xml:space="preserve"> ניתן לראות דבר דומה. התקבעות מהירה על </w:t>
+      </w:r>
+      <w:r>
+        <w:rPr>
+          <w:rFonts w:ascii="Narkisim" w:hAnsi="Narkisim" w:cs="Narkisim"/>
+          <w:lang w:val="en-US"/>
+        </w:rPr>
+        <w:t>loss</w:t>
+      </w:r>
+      <w:r>
+        <w:rPr>
+          <w:rFonts w:ascii="Narkisim" w:hAnsi="Narkisim" w:cs="Narkisim" w:hint="cs"/>
+          <w:rtl/>
+          <w:lang w:val="en-US"/>
+        </w:rPr>
+        <w:t xml:space="preserve"> גבוה מדי והישארות על ערך דומה לאורך הריצה. זה יחד עם גרף אזורי ההחלטה מביא לתיאום עם הציפיות בהינתן ה-</w:t>
       </w:r>
       <w:r>
         <w:rPr>
@@ -1625,36 +2662,110 @@
           <w:rtl/>
           <w:lang w:val="en-US"/>
         </w:rPr>
-        <w:t xml:space="preserve"> קטן מדי.</w:t>
-      </w:r>
-    </w:p>
-    <w:p>
-      <w:pPr>
-        <w:bidi/>
-        <w:rPr>
-          <w:rFonts w:ascii="Narkisim" w:hAnsi="Narkisim" w:cs="Narkisim"/>
-          <w:lang w:val="en-US"/>
-        </w:rPr>
-      </w:pPr>
-    </w:p>
-    <w:p>
-      <w:pPr>
-        <w:bidi/>
-        <w:rPr>
-          <w:rFonts w:ascii="Narkisim" w:hAnsi="Narkisim" w:cs="Narkisim"/>
-          <w:b/>
-          <w:bCs/>
-          <w:rtl/>
-          <w:lang w:val="en-US"/>
-        </w:rPr>
-      </w:pPr>
-      <w:r>
-        <w:rPr>
-          <w:rFonts w:ascii="Narkisim" w:hAnsi="Narkisim" w:cs="Narkisim"/>
-          <w:b/>
-          <w:bCs/>
-          <w:lang w:val="en-US"/>
-        </w:rPr>
+        <w:t xml:space="preserve">. קצב הלמידה קטן הרבה יותר מדי וזה גורר שינויים מרובים וקטנים מדי שלא מקרבים אותנו למעוז חפצינו </w:t>
+      </w:r>
+      <w:r>
+        <w:rPr>
+          <w:rFonts w:ascii="Narkisim" w:hAnsi="Narkisim" w:cs="Narkisim"/>
+          <w:rtl/>
+          <w:lang w:val="en-US"/>
+        </w:rPr>
+        <w:t>–</w:t>
+      </w:r>
+      <w:r>
+        <w:rPr>
+          <w:rFonts w:ascii="Narkisim" w:hAnsi="Narkisim" w:cs="Narkisim" w:hint="cs"/>
+          <w:rtl/>
+          <w:lang w:val="en-US"/>
+        </w:rPr>
+        <w:t xml:space="preserve"> מודל עם דיוק גבוה.</w:t>
+      </w:r>
+    </w:p>
+    <w:p>
+      <w:pPr>
+        <w:bidi/>
+        <w:spacing w:line="360" w:lineRule="auto"/>
+        <w:rPr>
+          <w:rFonts w:ascii="Narkisim" w:hAnsi="Narkisim" w:cs="Narkisim"/>
+          <w:rtl/>
+          <w:lang w:val="en-US"/>
+        </w:rPr>
+      </w:pPr>
+    </w:p>
+    <w:p>
+      <w:pPr>
+        <w:bidi/>
+        <w:spacing w:line="360" w:lineRule="auto"/>
+        <w:rPr>
+          <w:rFonts w:ascii="Narkisim" w:hAnsi="Narkisim" w:cs="Narkisim"/>
+          <w:rtl/>
+          <w:lang w:val="en-US"/>
+        </w:rPr>
+      </w:pPr>
+    </w:p>
+    <w:p>
+      <w:pPr>
+        <w:bidi/>
+        <w:spacing w:line="360" w:lineRule="auto"/>
+        <w:rPr>
+          <w:rFonts w:ascii="Narkisim" w:hAnsi="Narkisim" w:cs="Narkisim"/>
+          <w:rtl/>
+          <w:lang w:val="en-US"/>
+        </w:rPr>
+      </w:pPr>
+    </w:p>
+    <w:p>
+      <w:pPr>
+        <w:bidi/>
+        <w:spacing w:line="360" w:lineRule="auto"/>
+        <w:rPr>
+          <w:rFonts w:ascii="Narkisim" w:hAnsi="Narkisim" w:cs="Narkisim"/>
+          <w:rtl/>
+          <w:lang w:val="en-US"/>
+        </w:rPr>
+      </w:pPr>
+    </w:p>
+    <w:p>
+      <w:pPr>
+        <w:bidi/>
+        <w:spacing w:line="360" w:lineRule="auto"/>
+        <w:rPr>
+          <w:rFonts w:ascii="Narkisim" w:hAnsi="Narkisim" w:cs="Narkisim"/>
+          <w:rtl/>
+          <w:lang w:val="en-US"/>
+        </w:rPr>
+      </w:pPr>
+    </w:p>
+    <w:p>
+      <w:pPr>
+        <w:bidi/>
+        <w:spacing w:line="360" w:lineRule="auto"/>
+        <w:rPr>
+          <w:rFonts w:ascii="Narkisim" w:hAnsi="Narkisim" w:cs="Narkisim"/>
+          <w:lang w:val="en-US"/>
+        </w:rPr>
+      </w:pPr>
+    </w:p>
+    <w:p>
+      <w:pPr>
+        <w:bidi/>
+        <w:spacing w:line="360" w:lineRule="auto"/>
+        <w:rPr>
+          <w:rFonts w:ascii="Narkisim" w:hAnsi="Narkisim" w:cs="Narkisim"/>
+          <w:b/>
+          <w:bCs/>
+          <w:rtl/>
+          <w:lang w:val="en-US"/>
+        </w:rPr>
+      </w:pPr>
+      <w:r>
+        <w:rPr>
+          <w:rFonts w:ascii="Narkisim" w:hAnsi="Narkisim" w:cs="Narkisim"/>
+          <w:b/>
+          <w:bCs/>
+          <w:lang w:val="en-US"/>
+        </w:rPr>
+        <w:lastRenderedPageBreak/>
         <w:t>Q1</w:t>
       </w:r>
       <w:r>
@@ -1689,8 +2800,309 @@
     <w:p>
       <w:pPr>
         <w:bidi/>
-        <w:rPr>
-          <w:rFonts w:ascii="Narkisim" w:hAnsi="Narkisim" w:cs="Narkisim" w:hint="cs"/>
+        <w:spacing w:line="360" w:lineRule="auto"/>
+        <w:rPr>
+          <w:rFonts w:ascii="Narkisim" w:hAnsi="Narkisim" w:cs="Narkisim"/>
+          <w:b/>
+          <w:bCs/>
+          <w:rtl/>
+          <w:lang w:val="en-US"/>
+        </w:rPr>
+      </w:pPr>
+      <w:r>
+        <w:rPr>
+          <w:rFonts w:ascii="Narkisim" w:hAnsi="Narkisim" w:cs="Narkisim"/>
+          <w:b/>
+          <w:bCs/>
+          <w:rtl/>
+          <w:lang w:val="en-US"/>
+        </w:rPr>
+        <w:drawing>
+          <wp:inline distT="0" distB="0" distL="0" distR="0" wp14:anchorId="3D180016" wp14:editId="601804F3">
+            <wp:extent cx="5731510" cy="2605405"/>
+            <wp:effectExtent l="0" t="0" r="0" b="0"/>
+            <wp:docPr id="1045869734" name="Picture 1" descr="A graph of a graph of a graph&#10;&#10;Description automatically generated with medium confidence"/>
+            <wp:cNvGraphicFramePr>
+              <a:graphicFrameLocks xmlns:a="http://schemas.openxmlformats.org/drawingml/2006/main" noChangeAspect="1"/>
+            </wp:cNvGraphicFramePr>
+            <a:graphic xmlns:a="http://schemas.openxmlformats.org/drawingml/2006/main">
+              <a:graphicData uri="http://schemas.openxmlformats.org/drawingml/2006/picture">
+                <pic:pic xmlns:pic="http://schemas.openxmlformats.org/drawingml/2006/picture">
+                  <pic:nvPicPr>
+                    <pic:cNvPr id="1045869734" name="Picture 1" descr="A graph of a graph of a graph&#10;&#10;Description automatically generated with medium confidence"/>
+                    <pic:cNvPicPr/>
+                  </pic:nvPicPr>
+                  <pic:blipFill>
+                    <a:blip r:embed="rId12">
+                      <a:extLst>
+                        <a:ext uri="{28A0092B-C50C-407E-A947-70E740481C1C}">
+                          <a14:useLocalDpi xmlns:a14="http://schemas.microsoft.com/office/drawing/2010/main" val="0"/>
+                        </a:ext>
+                      </a:extLst>
+                    </a:blip>
+                    <a:stretch>
+                      <a:fillRect/>
+                    </a:stretch>
+                  </pic:blipFill>
+                  <pic:spPr>
+                    <a:xfrm>
+                      <a:off x="0" y="0"/>
+                      <a:ext cx="5731510" cy="2605405"/>
+                    </a:xfrm>
+                    <a:prstGeom prst="rect">
+                      <a:avLst/>
+                    </a:prstGeom>
+                  </pic:spPr>
+                </pic:pic>
+              </a:graphicData>
+            </a:graphic>
+          </wp:inline>
+        </w:drawing>
+      </w:r>
+    </w:p>
+    <w:p>
+      <w:pPr>
+        <w:bidi/>
+        <w:spacing w:line="360" w:lineRule="auto"/>
+        <w:rPr>
+          <w:rFonts w:ascii="Narkisim" w:hAnsi="Narkisim" w:cs="Narkisim"/>
+          <w:rtl/>
+          <w:lang w:val="en-US"/>
+        </w:rPr>
+      </w:pPr>
+      <w:r>
+        <w:rPr>
+          <w:rFonts w:ascii="Narkisim" w:hAnsi="Narkisim" w:cs="Narkisim"/>
+          <w:rtl/>
+          <w:lang w:val="en-US"/>
+        </w:rPr>
+        <w:drawing>
+          <wp:inline distT="0" distB="0" distL="0" distR="0" wp14:anchorId="39E3A18D" wp14:editId="09B9D616">
+            <wp:extent cx="5731510" cy="2613660"/>
+            <wp:effectExtent l="0" t="0" r="0" b="0"/>
+            <wp:docPr id="1976086141" name="Picture 1" descr="A graph of a graph and a graph of a graph&#10;&#10;Description automatically generated"/>
+            <wp:cNvGraphicFramePr>
+              <a:graphicFrameLocks xmlns:a="http://schemas.openxmlformats.org/drawingml/2006/main" noChangeAspect="1"/>
+            </wp:cNvGraphicFramePr>
+            <a:graphic xmlns:a="http://schemas.openxmlformats.org/drawingml/2006/main">
+              <a:graphicData uri="http://schemas.openxmlformats.org/drawingml/2006/picture">
+                <pic:pic xmlns:pic="http://schemas.openxmlformats.org/drawingml/2006/picture">
+                  <pic:nvPicPr>
+                    <pic:cNvPr id="1976086141" name="Picture 1" descr="A graph of a graph and a graph of a graph&#10;&#10;Description automatically generated"/>
+                    <pic:cNvPicPr/>
+                  </pic:nvPicPr>
+                  <pic:blipFill>
+                    <a:blip r:embed="rId13">
+                      <a:extLst>
+                        <a:ext uri="{28A0092B-C50C-407E-A947-70E740481C1C}">
+                          <a14:useLocalDpi xmlns:a14="http://schemas.microsoft.com/office/drawing/2010/main" val="0"/>
+                        </a:ext>
+                      </a:extLst>
+                    </a:blip>
+                    <a:stretch>
+                      <a:fillRect/>
+                    </a:stretch>
+                  </pic:blipFill>
+                  <pic:spPr>
+                    <a:xfrm>
+                      <a:off x="0" y="0"/>
+                      <a:ext cx="5731510" cy="2613660"/>
+                    </a:xfrm>
+                    <a:prstGeom prst="rect">
+                      <a:avLst/>
+                    </a:prstGeom>
+                  </pic:spPr>
+                </pic:pic>
+              </a:graphicData>
+            </a:graphic>
+          </wp:inline>
+        </w:drawing>
+      </w:r>
+    </w:p>
+    <w:p>
+      <w:pPr>
+        <w:bidi/>
+        <w:spacing w:line="360" w:lineRule="auto"/>
+        <w:rPr>
+          <w:rFonts w:ascii="Narkisim" w:hAnsi="Narkisim" w:cs="Narkisim"/>
+          <w:rtl/>
+          <w:lang w:val="en-US"/>
+        </w:rPr>
+      </w:pPr>
+      <w:r>
+        <w:rPr>
+          <w:rFonts w:ascii="Narkisim" w:hAnsi="Narkisim" w:cs="Narkisim"/>
+          <w:rtl/>
+          <w:lang w:val="en-US"/>
+        </w:rPr>
+        <w:drawing>
+          <wp:inline distT="0" distB="0" distL="0" distR="0" wp14:anchorId="61557B26" wp14:editId="414562B0">
+            <wp:extent cx="5731510" cy="2620645"/>
+            <wp:effectExtent l="0" t="0" r="0" b="0"/>
+            <wp:docPr id="1332965320" name="Picture 1" descr="A graph of a graph of a graph&#10;&#10;Description automatically generated with medium confidence"/>
+            <wp:cNvGraphicFramePr>
+              <a:graphicFrameLocks xmlns:a="http://schemas.openxmlformats.org/drawingml/2006/main" noChangeAspect="1"/>
+            </wp:cNvGraphicFramePr>
+            <a:graphic xmlns:a="http://schemas.openxmlformats.org/drawingml/2006/main">
+              <a:graphicData uri="http://schemas.openxmlformats.org/drawingml/2006/picture">
+                <pic:pic xmlns:pic="http://schemas.openxmlformats.org/drawingml/2006/picture">
+                  <pic:nvPicPr>
+                    <pic:cNvPr id="1332965320" name="Picture 1" descr="A graph of a graph of a graph&#10;&#10;Description automatically generated with medium confidence"/>
+                    <pic:cNvPicPr/>
+                  </pic:nvPicPr>
+                  <pic:blipFill>
+                    <a:blip r:embed="rId14">
+                      <a:extLst>
+                        <a:ext uri="{28A0092B-C50C-407E-A947-70E740481C1C}">
+                          <a14:useLocalDpi xmlns:a14="http://schemas.microsoft.com/office/drawing/2010/main" val="0"/>
+                        </a:ext>
+                      </a:extLst>
+                    </a:blip>
+                    <a:stretch>
+                      <a:fillRect/>
+                    </a:stretch>
+                  </pic:blipFill>
+                  <pic:spPr>
+                    <a:xfrm>
+                      <a:off x="0" y="0"/>
+                      <a:ext cx="5731510" cy="2620645"/>
+                    </a:xfrm>
+                    <a:prstGeom prst="rect">
+                      <a:avLst/>
+                    </a:prstGeom>
+                  </pic:spPr>
+                </pic:pic>
+              </a:graphicData>
+            </a:graphic>
+          </wp:inline>
+        </w:drawing>
+      </w:r>
+    </w:p>
+    <w:p>
+      <w:pPr>
+        <w:bidi/>
+        <w:spacing w:line="360" w:lineRule="auto"/>
+        <w:rPr>
+          <w:rFonts w:ascii="Narkisim" w:hAnsi="Narkisim" w:cs="Narkisim"/>
+          <w:rtl/>
+          <w:lang w:val="en-US"/>
+        </w:rPr>
+      </w:pPr>
+      <w:r>
+        <w:rPr>
+          <w:rFonts w:ascii="Narkisim" w:hAnsi="Narkisim" w:cs="Narkisim"/>
+          <w:rtl/>
+          <w:lang w:val="en-US"/>
+        </w:rPr>
+        <w:lastRenderedPageBreak/>
+        <w:drawing>
+          <wp:inline distT="0" distB="0" distL="0" distR="0" wp14:anchorId="265F13E2" wp14:editId="39D1CAF0">
+            <wp:extent cx="5731510" cy="2628265"/>
+            <wp:effectExtent l="0" t="0" r="0" b="0"/>
+            <wp:docPr id="1654207451" name="Picture 1" descr="A graph of blue lines&#10;&#10;Description automatically generated with medium confidence"/>
+            <wp:cNvGraphicFramePr>
+              <a:graphicFrameLocks xmlns:a="http://schemas.openxmlformats.org/drawingml/2006/main" noChangeAspect="1"/>
+            </wp:cNvGraphicFramePr>
+            <a:graphic xmlns:a="http://schemas.openxmlformats.org/drawingml/2006/main">
+              <a:graphicData uri="http://schemas.openxmlformats.org/drawingml/2006/picture">
+                <pic:pic xmlns:pic="http://schemas.openxmlformats.org/drawingml/2006/picture">
+                  <pic:nvPicPr>
+                    <pic:cNvPr id="1654207451" name="Picture 1" descr="A graph of blue lines&#10;&#10;Description automatically generated with medium confidence"/>
+                    <pic:cNvPicPr/>
+                  </pic:nvPicPr>
+                  <pic:blipFill>
+                    <a:blip r:embed="rId15">
+                      <a:extLst>
+                        <a:ext uri="{28A0092B-C50C-407E-A947-70E740481C1C}">
+                          <a14:useLocalDpi xmlns:a14="http://schemas.microsoft.com/office/drawing/2010/main" val="0"/>
+                        </a:ext>
+                      </a:extLst>
+                    </a:blip>
+                    <a:stretch>
+                      <a:fillRect/>
+                    </a:stretch>
+                  </pic:blipFill>
+                  <pic:spPr>
+                    <a:xfrm>
+                      <a:off x="0" y="0"/>
+                      <a:ext cx="5731510" cy="2628265"/>
+                    </a:xfrm>
+                    <a:prstGeom prst="rect">
+                      <a:avLst/>
+                    </a:prstGeom>
+                  </pic:spPr>
+                </pic:pic>
+              </a:graphicData>
+            </a:graphic>
+          </wp:inline>
+        </w:drawing>
+      </w:r>
+    </w:p>
+    <w:p>
+      <w:pPr>
+        <w:bidi/>
+        <w:spacing w:line="360" w:lineRule="auto"/>
+        <w:rPr>
+          <w:rFonts w:ascii="Narkisim" w:hAnsi="Narkisim" w:cs="Narkisim"/>
+          <w:rtl/>
+          <w:lang w:val="en-US"/>
+        </w:rPr>
+      </w:pPr>
+      <w:r>
+        <w:rPr>
+          <w:rFonts w:ascii="Narkisim" w:hAnsi="Narkisim" w:cs="Narkisim"/>
+          <w:rtl/>
+          <w:lang w:val="en-US"/>
+        </w:rPr>
+        <w:drawing>
+          <wp:inline distT="0" distB="0" distL="0" distR="0" wp14:anchorId="1DA6ABFC" wp14:editId="7F20E417">
+            <wp:extent cx="5731510" cy="2628265"/>
+            <wp:effectExtent l="0" t="0" r="0" b="0"/>
+            <wp:docPr id="650486625" name="Picture 1" descr="A graph of blue lines&#10;&#10;Description automatically generated with medium confidence"/>
+            <wp:cNvGraphicFramePr>
+              <a:graphicFrameLocks xmlns:a="http://schemas.openxmlformats.org/drawingml/2006/main" noChangeAspect="1"/>
+            </wp:cNvGraphicFramePr>
+            <a:graphic xmlns:a="http://schemas.openxmlformats.org/drawingml/2006/main">
+              <a:graphicData uri="http://schemas.openxmlformats.org/drawingml/2006/picture">
+                <pic:pic xmlns:pic="http://schemas.openxmlformats.org/drawingml/2006/picture">
+                  <pic:nvPicPr>
+                    <pic:cNvPr id="650486625" name="Picture 1" descr="A graph of blue lines&#10;&#10;Description automatically generated with medium confidence"/>
+                    <pic:cNvPicPr/>
+                  </pic:nvPicPr>
+                  <pic:blipFill>
+                    <a:blip r:embed="rId16">
+                      <a:extLst>
+                        <a:ext uri="{28A0092B-C50C-407E-A947-70E740481C1C}">
+                          <a14:useLocalDpi xmlns:a14="http://schemas.microsoft.com/office/drawing/2010/main" val="0"/>
+                        </a:ext>
+                      </a:extLst>
+                    </a:blip>
+                    <a:stretch>
+                      <a:fillRect/>
+                    </a:stretch>
+                  </pic:blipFill>
+                  <pic:spPr>
+                    <a:xfrm>
+                      <a:off x="0" y="0"/>
+                      <a:ext cx="5731510" cy="2628265"/>
+                    </a:xfrm>
+                    <a:prstGeom prst="rect">
+                      <a:avLst/>
+                    </a:prstGeom>
+                  </pic:spPr>
+                </pic:pic>
+              </a:graphicData>
+            </a:graphic>
+          </wp:inline>
+        </w:drawing>
+      </w:r>
+    </w:p>
+    <w:p>
+      <w:pPr>
+        <w:bidi/>
+        <w:spacing w:line="360" w:lineRule="auto"/>
+        <w:rPr>
+          <w:rFonts w:ascii="Narkisim" w:hAnsi="Narkisim" w:cs="Narkisim"/>
           <w:rtl/>
           <w:lang w:val="en-US"/>
         </w:rPr>
@@ -1768,6 +3180,1714 @@
     <w:p>
       <w:pPr>
         <w:bidi/>
+        <w:spacing w:line="360" w:lineRule="auto"/>
+        <w:rPr>
+          <w:rFonts w:ascii="Narkisim" w:hAnsi="Narkisim" w:cs="Narkisim"/>
+          <w:rtl/>
+          <w:lang w:val="en-US"/>
+        </w:rPr>
+      </w:pPr>
+    </w:p>
+    <w:p>
+      <w:pPr>
+        <w:bidi/>
+        <w:spacing w:line="360" w:lineRule="auto"/>
+        <w:rPr>
+          <w:rFonts w:ascii="Narkisim" w:hAnsi="Narkisim" w:cs="Narkisim"/>
+          <w:rtl/>
+          <w:lang w:val="en-US"/>
+        </w:rPr>
+      </w:pPr>
+    </w:p>
+    <w:p>
+      <w:pPr>
+        <w:bidi/>
+        <w:spacing w:line="360" w:lineRule="auto"/>
+        <w:rPr>
+          <w:rFonts w:ascii="Narkisim" w:hAnsi="Narkisim" w:cs="Narkisim"/>
+          <w:rtl/>
+          <w:lang w:val="en-US"/>
+        </w:rPr>
+      </w:pPr>
+    </w:p>
+    <w:p>
+      <w:pPr>
+        <w:bidi/>
+        <w:spacing w:line="360" w:lineRule="auto"/>
+        <w:rPr>
+          <w:rFonts w:ascii="Narkisim" w:hAnsi="Narkisim" w:cs="Narkisim"/>
+          <w:rtl/>
+          <w:lang w:val="en-US"/>
+        </w:rPr>
+      </w:pPr>
+    </w:p>
+    <w:p>
+      <w:pPr>
+        <w:bidi/>
+        <w:spacing w:line="360" w:lineRule="auto"/>
+        <w:rPr>
+          <w:rFonts w:ascii="Narkisim" w:hAnsi="Narkisim" w:cs="Narkisim"/>
+          <w:rtl/>
+          <w:lang w:val="en-US"/>
+        </w:rPr>
+      </w:pPr>
+    </w:p>
+    <w:p>
+      <w:pPr>
+        <w:bidi/>
+        <w:spacing w:line="360" w:lineRule="auto"/>
+        <w:rPr>
+          <w:rFonts w:ascii="Narkisim" w:hAnsi="Narkisim" w:cs="Narkisim"/>
+          <w:rtl/>
+          <w:lang w:val="en-US"/>
+        </w:rPr>
+      </w:pPr>
+    </w:p>
+    <w:p>
+      <w:pPr>
+        <w:bidi/>
+        <w:spacing w:line="360" w:lineRule="auto"/>
+        <w:rPr>
+          <w:rFonts w:ascii="Narkisim" w:hAnsi="Narkisim" w:cs="Narkisim"/>
+          <w:rtl/>
+          <w:lang w:val="en-US"/>
+        </w:rPr>
+      </w:pPr>
+    </w:p>
+    <w:p>
+      <w:pPr>
+        <w:bidi/>
+        <w:spacing w:line="360" w:lineRule="auto"/>
+        <w:rPr>
+          <w:rFonts w:ascii="Narkisim" w:hAnsi="Narkisim" w:cs="Narkisim"/>
+          <w:rtl/>
+          <w:lang w:val="en-US"/>
+        </w:rPr>
+      </w:pPr>
+    </w:p>
+    <w:p>
+      <w:pPr>
+        <w:bidi/>
+        <w:spacing w:line="360" w:lineRule="auto"/>
+        <w:rPr>
+          <w:rFonts w:ascii="Narkisim" w:hAnsi="Narkisim" w:cs="Narkisim"/>
+          <w:b/>
+          <w:bCs/>
+          <w:lang w:val="en-US"/>
+        </w:rPr>
+      </w:pPr>
+      <w:r>
+        <w:rPr>
+          <w:rFonts w:ascii="Narkisim" w:hAnsi="Narkisim" w:cs="Narkisim"/>
+          <w:b/>
+          <w:bCs/>
+          <w:rtl/>
+          <w:lang w:val="en-US"/>
+        </w:rPr>
+        <w:lastRenderedPageBreak/>
+        <w:drawing>
+          <wp:anchor distT="0" distB="0" distL="114300" distR="114300" simplePos="0" relativeHeight="251684352" behindDoc="0" locked="0" layoutInCell="1" allowOverlap="1" wp14:anchorId="6D68E6D4" wp14:editId="622198DF">
+            <wp:simplePos x="0" y="0"/>
+            <wp:positionH relativeFrom="page">
+              <wp:posOffset>142875</wp:posOffset>
+            </wp:positionH>
+            <wp:positionV relativeFrom="page">
+              <wp:posOffset>1247775</wp:posOffset>
+            </wp:positionV>
+            <wp:extent cx="3667125" cy="3657600"/>
+            <wp:effectExtent l="0" t="0" r="0" b="0"/>
+            <wp:wrapSquare wrapText="bothSides"/>
+            <wp:docPr id="605836516" name="Picture 1" descr="A diagram of a test&#10;&#10;Description automatically generated"/>
+            <wp:cNvGraphicFramePr>
+              <a:graphicFrameLocks xmlns:a="http://schemas.openxmlformats.org/drawingml/2006/main" noChangeAspect="1"/>
+            </wp:cNvGraphicFramePr>
+            <a:graphic xmlns:a="http://schemas.openxmlformats.org/drawingml/2006/main">
+              <a:graphicData uri="http://schemas.openxmlformats.org/drawingml/2006/picture">
+                <pic:pic xmlns:pic="http://schemas.openxmlformats.org/drawingml/2006/picture">
+                  <pic:nvPicPr>
+                    <pic:cNvPr id="605836516" name="Picture 1" descr="A diagram of a test&#10;&#10;Description automatically generated"/>
+                    <pic:cNvPicPr/>
+                  </pic:nvPicPr>
+                  <pic:blipFill>
+                    <a:blip r:embed="rId17"/>
+                    <a:stretch>
+                      <a:fillRect/>
+                    </a:stretch>
+                  </pic:blipFill>
+                  <pic:spPr>
+                    <a:xfrm>
+                      <a:off x="0" y="0"/>
+                      <a:ext cx="3667125" cy="3657600"/>
+                    </a:xfrm>
+                    <a:prstGeom prst="rect">
+                      <a:avLst/>
+                    </a:prstGeom>
+                  </pic:spPr>
+                </pic:pic>
+              </a:graphicData>
+            </a:graphic>
+            <wp14:sizeRelH relativeFrom="margin">
+              <wp14:pctWidth>0</wp14:pctWidth>
+            </wp14:sizeRelH>
+            <wp14:sizeRelV relativeFrom="margin">
+              <wp14:pctHeight>0</wp14:pctHeight>
+            </wp14:sizeRelV>
+          </wp:anchor>
+        </w:drawing>
+      </w:r>
+      <w:r>
+        <w:rPr>
+          <w:rFonts w:ascii="Narkisim" w:hAnsi="Narkisim" w:cs="Narkisim"/>
+          <w:b/>
+          <w:bCs/>
+          <w:rtl/>
+          <w:lang w:val="en-US"/>
+        </w:rPr>
+        <w:drawing>
+          <wp:anchor distT="0" distB="0" distL="114300" distR="114300" simplePos="0" relativeHeight="251630080" behindDoc="0" locked="0" layoutInCell="1" allowOverlap="1" wp14:anchorId="1F28B9DF" wp14:editId="24BF9787">
+            <wp:simplePos x="0" y="0"/>
+            <wp:positionH relativeFrom="page">
+              <wp:posOffset>3864610</wp:posOffset>
+            </wp:positionH>
+            <wp:positionV relativeFrom="page">
+              <wp:posOffset>1247775</wp:posOffset>
+            </wp:positionV>
+            <wp:extent cx="3599180" cy="3629025"/>
+            <wp:effectExtent l="0" t="0" r="0" b="0"/>
+            <wp:wrapSquare wrapText="bothSides"/>
+            <wp:docPr id="1538328528" name="Picture 1"/>
+            <wp:cNvGraphicFramePr>
+              <a:graphicFrameLocks xmlns:a="http://schemas.openxmlformats.org/drawingml/2006/main" noChangeAspect="1"/>
+            </wp:cNvGraphicFramePr>
+            <a:graphic xmlns:a="http://schemas.openxmlformats.org/drawingml/2006/main">
+              <a:graphicData uri="http://schemas.openxmlformats.org/drawingml/2006/picture">
+                <pic:pic xmlns:pic="http://schemas.openxmlformats.org/drawingml/2006/picture">
+                  <pic:nvPicPr>
+                    <pic:cNvPr id="1538328528" name=""/>
+                    <pic:cNvPicPr/>
+                  </pic:nvPicPr>
+                  <pic:blipFill>
+                    <a:blip r:embed="rId18"/>
+                    <a:stretch>
+                      <a:fillRect/>
+                    </a:stretch>
+                  </pic:blipFill>
+                  <pic:spPr>
+                    <a:xfrm>
+                      <a:off x="0" y="0"/>
+                      <a:ext cx="3599180" cy="3629025"/>
+                    </a:xfrm>
+                    <a:prstGeom prst="rect">
+                      <a:avLst/>
+                    </a:prstGeom>
+                  </pic:spPr>
+                </pic:pic>
+              </a:graphicData>
+            </a:graphic>
+            <wp14:sizeRelH relativeFrom="margin">
+              <wp14:pctWidth>0</wp14:pctWidth>
+            </wp14:sizeRelH>
+            <wp14:sizeRelV relativeFrom="margin">
+              <wp14:pctHeight>0</wp14:pctHeight>
+            </wp14:sizeRelV>
+          </wp:anchor>
+        </w:drawing>
+      </w:r>
+      <w:r>
+        <w:rPr>
+          <w:rFonts w:ascii="Narkisim" w:hAnsi="Narkisim" w:cs="Narkisim"/>
+          <w:b/>
+          <w:bCs/>
+          <w:lang w:val="en-US"/>
+        </w:rPr>
+        <w:t>Q1</w:t>
+      </w:r>
+      <w:r>
+        <w:rPr>
+          <w:rFonts w:ascii="Narkisim" w:hAnsi="Narkisim" w:cs="Narkisim"/>
+          <w:b/>
+          <w:bCs/>
+          <w:lang w:val="en-US"/>
+        </w:rPr>
+        <w:t>2</w:t>
+      </w:r>
+      <w:r>
+        <w:rPr>
+          <w:rFonts w:ascii="Narkisim" w:hAnsi="Narkisim" w:cs="Narkisim"/>
+          <w:b/>
+          <w:bCs/>
+          <w:lang w:val="en-US"/>
+        </w:rPr>
+        <w:t>)</w:t>
+      </w:r>
+      <w:r>
+        <w:rPr>
+          <w:rFonts w:ascii="Narkisim" w:hAnsi="Narkisim" w:cs="Narkisim" w:hint="cs"/>
+          <w:b/>
+          <w:bCs/>
+          <w:rtl/>
+          <w:lang w:val="en-US"/>
+        </w:rPr>
+        <w:t>)</w:t>
+      </w:r>
+    </w:p>
+    <w:p>
+      <w:pPr>
+        <w:bidi/>
+        <w:spacing w:line="360" w:lineRule="auto"/>
+        <w:rPr>
+          <w:rFonts w:ascii="Narkisim" w:hAnsi="Narkisim" w:cs="Narkisim"/>
+          <w:b/>
+          <w:bCs/>
+          <w:lang w:val="en-US"/>
+        </w:rPr>
+      </w:pPr>
+    </w:p>
+    <w:p>
+      <w:pPr>
+        <w:bidi/>
+        <w:spacing w:line="360" w:lineRule="auto"/>
+        <w:rPr>
+          <w:rFonts w:ascii="Narkisim" w:hAnsi="Narkisim" w:cs="Narkisim" w:hint="cs"/>
+          <w:lang w:val="en-US"/>
+        </w:rPr>
+      </w:pPr>
+      <w:r>
+        <w:rPr>
+          <w:rFonts w:ascii="Narkisim" w:hAnsi="Narkisim" w:cs="Narkisim" w:hint="cs"/>
+          <w:rtl/>
+          <w:lang w:val="en-US"/>
+        </w:rPr>
+        <w:t>דיוק אימון: 80.</w:t>
+      </w:r>
+      <w:r>
+        <w:rPr>
+          <w:rFonts w:ascii="Narkisim" w:hAnsi="Narkisim" w:cs="Narkisim" w:hint="cs"/>
+          <w:rtl/>
+          <w:lang w:val="en-US"/>
+        </w:rPr>
+        <w:t>3</w:t>
+      </w:r>
+      <w:r>
+        <w:rPr>
+          <w:rFonts w:ascii="Narkisim" w:hAnsi="Narkisim" w:cs="Narkisim" w:hint="cs"/>
+          <w:rtl/>
+          <w:lang w:val="en-US"/>
+        </w:rPr>
+        <w:t>%</w:t>
+      </w:r>
+      <w:r>
+        <w:rPr>
+          <w:rFonts w:ascii="Narkisim" w:hAnsi="Narkisim" w:cs="Narkisim"/>
+          <w:rtl/>
+          <w:lang w:val="en-US"/>
+        </w:rPr>
+        <w:br/>
+      </w:r>
+      <w:r>
+        <w:rPr>
+          <w:rFonts w:ascii="Narkisim" w:hAnsi="Narkisim" w:cs="Narkisim" w:hint="cs"/>
+          <w:rtl/>
+          <w:lang w:val="en-US"/>
+        </w:rPr>
+        <w:t xml:space="preserve">דיוק </w:t>
+      </w:r>
+      <w:r>
+        <w:rPr>
+          <w:rFonts w:ascii="Narkisim" w:hAnsi="Narkisim" w:cs="Narkisim" w:hint="cs"/>
+          <w:rtl/>
+          <w:lang w:val="en-US"/>
+        </w:rPr>
+        <w:t>מבחן</w:t>
+      </w:r>
+      <w:r>
+        <w:rPr>
+          <w:rFonts w:ascii="Narkisim" w:hAnsi="Narkisim" w:cs="Narkisim" w:hint="cs"/>
+          <w:rtl/>
+          <w:lang w:val="en-US"/>
+        </w:rPr>
+        <w:t xml:space="preserve">: </w:t>
+      </w:r>
+      <w:r>
+        <w:rPr>
+          <w:rFonts w:ascii="Narkisim" w:hAnsi="Narkisim" w:cs="Narkisim"/>
+          <w:lang w:val="en-US"/>
+        </w:rPr>
+        <w:t>78.</w:t>
+      </w:r>
+      <w:r>
+        <w:rPr>
+          <w:rFonts w:ascii="Narkisim" w:hAnsi="Narkisim" w:cs="Narkisim"/>
+          <w:lang w:val="en-US"/>
+        </w:rPr>
+        <w:t>8</w:t>
+      </w:r>
+      <w:r>
+        <w:rPr>
+          <w:rFonts w:ascii="Narkisim" w:hAnsi="Narkisim" w:cs="Narkisim"/>
+          <w:lang w:val="en-US"/>
+        </w:rPr>
+        <w:t>%</w:t>
+      </w:r>
+    </w:p>
+    <w:p>
+      <w:pPr>
+        <w:bidi/>
+        <w:spacing w:line="360" w:lineRule="auto"/>
+        <w:rPr>
+          <w:rFonts w:ascii="Narkisim" w:hAnsi="Narkisim" w:cs="Narkisim"/>
+          <w:b/>
+          <w:bCs/>
+          <w:lang w:val="en-US"/>
+        </w:rPr>
+      </w:pPr>
+    </w:p>
+    <w:p>
+      <w:pPr>
+        <w:bidi/>
+        <w:spacing w:line="360" w:lineRule="auto"/>
+        <w:rPr>
+          <w:rFonts w:ascii="Narkisim" w:hAnsi="Narkisim" w:cs="Narkisim"/>
+          <w:sz w:val="24"/>
+          <w:szCs w:val="24"/>
+          <w:u w:val="single"/>
+          <w:lang w:val="en-US"/>
+        </w:rPr>
+      </w:pPr>
+      <w:r>
+        <w:rPr>
+          <w:rFonts w:ascii="Narkisim" w:hAnsi="Narkisim" w:cs="Narkisim" w:hint="cs"/>
+          <w:sz w:val="24"/>
+          <w:szCs w:val="24"/>
+          <w:u w:val="single"/>
+          <w:rtl/>
+          <w:lang w:val="en-US"/>
+        </w:rPr>
+        <w:t xml:space="preserve">חלק </w:t>
+      </w:r>
+      <w:r>
+        <w:rPr>
+          <w:rFonts w:ascii="Narkisim" w:hAnsi="Narkisim" w:cs="Narkisim" w:hint="cs"/>
+          <w:sz w:val="24"/>
+          <w:szCs w:val="24"/>
+          <w:u w:val="single"/>
+          <w:rtl/>
+          <w:lang w:val="en-US"/>
+        </w:rPr>
+        <w:t>4</w:t>
+      </w:r>
+      <w:r>
+        <w:rPr>
+          <w:rFonts w:ascii="Narkisim" w:hAnsi="Narkisim" w:cs="Narkisim" w:hint="cs"/>
+          <w:sz w:val="24"/>
+          <w:szCs w:val="24"/>
+          <w:u w:val="single"/>
+          <w:rtl/>
+          <w:lang w:val="en-US"/>
+        </w:rPr>
+        <w:t>:</w:t>
+      </w:r>
+      <w:r>
+        <w:rPr>
+          <w:rFonts w:ascii="Narkisim" w:hAnsi="Narkisim" w:cs="Narkisim" w:hint="cs"/>
+          <w:sz w:val="24"/>
+          <w:szCs w:val="24"/>
+          <w:u w:val="single"/>
+          <w:rtl/>
+          <w:lang w:val="en-US"/>
+        </w:rPr>
+        <w:t xml:space="preserve"> </w:t>
+      </w:r>
+      <w:r>
+        <w:rPr>
+          <w:rFonts w:ascii="Narkisim" w:hAnsi="Narkisim" w:cs="Narkisim" w:hint="cs"/>
+          <w:sz w:val="24"/>
+          <w:szCs w:val="24"/>
+          <w:u w:val="single"/>
+          <w:rtl/>
+          <w:lang w:val="en-US"/>
+        </w:rPr>
+        <w:t xml:space="preserve">גרעין </w:t>
+      </w:r>
+      <w:r>
+        <w:rPr>
+          <w:rFonts w:ascii="Narkisim" w:hAnsi="Narkisim" w:cs="Narkisim"/>
+          <w:sz w:val="24"/>
+          <w:szCs w:val="24"/>
+          <w:u w:val="single"/>
+          <w:lang w:val="en-US"/>
+        </w:rPr>
+        <w:t>RBF</w:t>
+      </w:r>
+    </w:p>
+    <w:p>
+      <w:pPr>
+        <w:bidi/>
+        <w:spacing w:line="360" w:lineRule="auto"/>
+        <w:rPr>
+          <w:rFonts w:ascii="Narkisim" w:hAnsi="Narkisim" w:cs="Narkisim"/>
+          <w:b/>
+          <w:bCs/>
+          <w:rtl/>
+          <w:lang w:val="en-US"/>
+        </w:rPr>
+      </w:pPr>
+      <w:r>
+        <w:rPr>
+          <w:rFonts w:ascii="Narkisim" w:hAnsi="Narkisim" w:cs="Narkisim"/>
+          <w:b/>
+          <w:bCs/>
+          <w:lang w:val="en-US"/>
+        </w:rPr>
+        <w:t>Q1</w:t>
+      </w:r>
+      <w:r>
+        <w:rPr>
+          <w:rFonts w:ascii="Narkisim" w:hAnsi="Narkisim" w:cs="Narkisim"/>
+          <w:b/>
+          <w:bCs/>
+          <w:lang w:val="en-US"/>
+        </w:rPr>
+        <w:t>3</w:t>
+      </w:r>
+      <w:r>
+        <w:rPr>
+          <w:rFonts w:ascii="Narkisim" w:hAnsi="Narkisim" w:cs="Narkisim"/>
+          <w:b/>
+          <w:bCs/>
+          <w:lang w:val="en-US"/>
+        </w:rPr>
+        <w:t>)</w:t>
+      </w:r>
+      <w:r>
+        <w:rPr>
+          <w:rFonts w:ascii="Narkisim" w:hAnsi="Narkisim" w:cs="Narkisim" w:hint="cs"/>
+          <w:b/>
+          <w:bCs/>
+          <w:rtl/>
+          <w:lang w:val="en-US"/>
+        </w:rPr>
+        <w:t>)</w:t>
+      </w:r>
+    </w:p>
+    <w:p>
+      <w:pPr>
+        <w:bidi/>
+        <w:spacing w:line="360" w:lineRule="auto"/>
+        <w:rPr>
+          <w:rFonts w:ascii="Narkisim" w:hAnsi="Narkisim" w:cs="Narkisim"/>
+          <w:rtl/>
+          <w:lang w:val="en-US"/>
+        </w:rPr>
+      </w:pPr>
+      <w:r>
+        <w:rPr>
+          <w:rFonts w:ascii="Narkisim" w:hAnsi="Narkisim" w:cs="Narkisim" w:hint="cs"/>
+          <w:u w:val="single"/>
+          <w:rtl/>
+          <w:lang w:val="en-US"/>
+        </w:rPr>
+        <w:t>סעיף 1</w:t>
+      </w:r>
+      <w:r>
+        <w:rPr>
+          <w:rFonts w:ascii="Narkisim" w:hAnsi="Narkisim" w:cs="Narkisim" w:hint="cs"/>
+          <w:rtl/>
+          <w:lang w:val="en-US"/>
+        </w:rPr>
+        <w:t>:</w:t>
+      </w:r>
+    </w:p>
+    <w:p>
+      <w:pPr>
+        <w:pStyle w:val="ListParagraph"/>
+        <w:numPr>
+          <w:ilvl w:val="0"/>
+          <w:numId w:val="1"/>
+        </w:numPr>
+        <w:bidi/>
+        <w:spacing w:line="360" w:lineRule="auto"/>
+        <w:rPr>
+          <w:rFonts w:ascii="Narkisim" w:hAnsi="Narkisim" w:cs="Narkisim"/>
+          <w:lang w:val="en-US"/>
+        </w:rPr>
+      </w:pPr>
+      <w:r>
+        <w:rPr>
+          <w:rFonts w:ascii="Narkisim" w:hAnsi="Narkisim" w:cs="Narkisim" w:hint="cs"/>
+          <w:rtl/>
+          <w:lang w:val="en-US"/>
+        </w:rPr>
+        <w:t>לילך</w:t>
+      </w:r>
+    </w:p>
+    <w:p>
+      <w:pPr>
+        <w:pStyle w:val="ListParagraph"/>
+        <w:numPr>
+          <w:ilvl w:val="0"/>
+          <w:numId w:val="1"/>
+        </w:numPr>
+        <w:bidi/>
+        <w:spacing w:line="360" w:lineRule="auto"/>
+        <w:rPr>
+          <w:rFonts w:ascii="Narkisim" w:hAnsi="Narkisim" w:cs="Narkisim"/>
+          <w:lang w:val="en-US"/>
+        </w:rPr>
+      </w:pPr>
+      <w:r>
+        <w:rPr>
+          <w:rFonts w:ascii="Narkisim" w:hAnsi="Narkisim" w:cs="Narkisim" w:hint="cs"/>
+          <w:rtl/>
+          <w:lang w:val="en-US"/>
+        </w:rPr>
+        <w:t>לילך</w:t>
+      </w:r>
+    </w:p>
+    <w:p>
+      <w:pPr>
+        <w:bidi/>
+        <w:spacing w:line="360" w:lineRule="auto"/>
+        <w:rPr>
+          <w:rFonts w:ascii="Narkisim" w:hAnsi="Narkisim" w:cs="Narkisim" w:hint="cs"/>
+          <w:u w:val="single"/>
+          <w:rtl/>
+          <w:lang w:val="en-US"/>
+        </w:rPr>
+      </w:pPr>
+      <w:r>
+        <w:rPr>
+          <w:rFonts w:ascii="Narkisim" w:hAnsi="Narkisim" w:cs="Narkisim" w:hint="cs"/>
+          <w:u w:val="single"/>
+          <w:rtl/>
+          <w:lang w:val="en-US"/>
+        </w:rPr>
+        <w:t xml:space="preserve">סעיף </w:t>
+      </w:r>
+      <w:r>
+        <w:rPr>
+          <w:rFonts w:ascii="Narkisim" w:hAnsi="Narkisim" w:cs="Narkisim" w:hint="cs"/>
+          <w:u w:val="single"/>
+          <w:rtl/>
+          <w:lang w:val="en-US"/>
+        </w:rPr>
+        <w:t>2</w:t>
+      </w:r>
+      <w:r>
+        <w:rPr>
+          <w:rFonts w:ascii="Narkisim" w:hAnsi="Narkisim" w:cs="Narkisim" w:hint="cs"/>
+          <w:rtl/>
+          <w:lang w:val="en-US"/>
+        </w:rPr>
+        <w:t>:</w:t>
+      </w:r>
+    </w:p>
+    <w:p>
+      <w:pPr>
+        <w:pStyle w:val="ListParagraph"/>
+        <w:numPr>
+          <w:ilvl w:val="0"/>
+          <w:numId w:val="1"/>
+        </w:numPr>
+        <w:bidi/>
+        <w:spacing w:line="360" w:lineRule="auto"/>
+        <w:rPr>
+          <w:rFonts w:ascii="Narkisim" w:hAnsi="Narkisim" w:cs="Narkisim"/>
+          <w:lang w:val="en-US"/>
+        </w:rPr>
+      </w:pPr>
+      <w:r>
+        <w:rPr>
+          <w:rFonts w:ascii="Narkisim" w:hAnsi="Narkisim" w:cs="Narkisim" w:hint="cs"/>
+          <w:rtl/>
+          <w:lang w:val="en-US"/>
+        </w:rPr>
+        <w:t>לילך</w:t>
+      </w:r>
+    </w:p>
+    <w:p>
+      <w:pPr>
+        <w:pStyle w:val="ListParagraph"/>
+        <w:numPr>
+          <w:ilvl w:val="0"/>
+          <w:numId w:val="1"/>
+        </w:numPr>
+        <w:bidi/>
+        <w:spacing w:line="360" w:lineRule="auto"/>
+        <w:rPr>
+          <w:rFonts w:ascii="Narkisim" w:hAnsi="Narkisim" w:cs="Narkisim"/>
+          <w:lang w:val="en-US"/>
+        </w:rPr>
+      </w:pPr>
+      <w:r>
+        <w:rPr>
+          <w:rFonts w:ascii="Narkisim" w:hAnsi="Narkisim" w:cs="Narkisim" w:hint="cs"/>
+          <w:rtl/>
+          <w:lang w:val="en-US"/>
+        </w:rPr>
+        <w:t>לילך</w:t>
+      </w:r>
+    </w:p>
+    <w:p>
+      <w:pPr>
+        <w:pStyle w:val="ListParagraph"/>
+        <w:numPr>
+          <w:ilvl w:val="0"/>
+          <w:numId w:val="1"/>
+        </w:numPr>
+        <w:bidi/>
+        <w:spacing w:line="360" w:lineRule="auto"/>
+        <w:rPr>
+          <w:rFonts w:ascii="Narkisim" w:hAnsi="Narkisim" w:cs="Narkisim"/>
+          <w:lang w:val="en-US"/>
+        </w:rPr>
+      </w:pPr>
+    </w:p>
+    <w:p>
+      <w:pPr>
+        <w:pStyle w:val="ListParagraph"/>
+        <w:numPr>
+          <w:ilvl w:val="0"/>
+          <w:numId w:val="1"/>
+        </w:numPr>
+        <w:bidi/>
+        <w:spacing w:line="360" w:lineRule="auto"/>
+        <w:rPr>
+          <w:rFonts w:ascii="Narkisim" w:hAnsi="Narkisim" w:cs="Narkisim"/>
+          <w:lang w:val="en-US"/>
+        </w:rPr>
+      </w:pPr>
+    </w:p>
+    <w:p>
+      <w:pPr>
+        <w:pStyle w:val="ListParagraph"/>
+        <w:numPr>
+          <w:ilvl w:val="0"/>
+          <w:numId w:val="1"/>
+        </w:numPr>
+        <w:bidi/>
+        <w:spacing w:line="360" w:lineRule="auto"/>
+        <w:rPr>
+          <w:rFonts w:ascii="Narkisim" w:hAnsi="Narkisim" w:cs="Narkisim" w:hint="cs"/>
+          <w:rtl/>
+          <w:lang w:val="en-US"/>
+        </w:rPr>
+      </w:pPr>
+    </w:p>
+    <w:p>
+      <w:pPr>
+        <w:bidi/>
+        <w:spacing w:line="360" w:lineRule="auto"/>
+        <w:rPr>
+          <w:rFonts w:ascii="Narkisim" w:hAnsi="Narkisim" w:cs="Narkisim"/>
+          <w:b/>
+          <w:bCs/>
+          <w:rtl/>
+          <w:lang w:val="en-US"/>
+        </w:rPr>
+      </w:pPr>
+    </w:p>
+    <w:p>
+      <w:pPr>
+        <w:bidi/>
+        <w:spacing w:line="360" w:lineRule="auto"/>
+        <w:rPr>
+          <w:rFonts w:ascii="Narkisim" w:hAnsi="Narkisim" w:cs="Narkisim"/>
+          <w:b/>
+          <w:bCs/>
+          <w:rtl/>
+          <w:lang w:val="en-US"/>
+        </w:rPr>
+      </w:pPr>
+    </w:p>
+    <w:p>
+      <w:pPr>
+        <w:bidi/>
+        <w:spacing w:line="360" w:lineRule="auto"/>
+        <w:rPr>
+          <w:rFonts w:ascii="Narkisim" w:hAnsi="Narkisim" w:cs="Narkisim"/>
+          <w:b/>
+          <w:bCs/>
+          <w:lang w:val="en-US"/>
+        </w:rPr>
+      </w:pPr>
+    </w:p>
+    <w:p>
+      <w:pPr>
+        <w:bidi/>
+        <w:spacing w:line="360" w:lineRule="auto"/>
+        <w:rPr>
+          <w:rFonts w:ascii="Narkisim" w:hAnsi="Narkisim" w:cs="Narkisim"/>
+          <w:b/>
+          <w:bCs/>
+          <w:lang w:val="en-US"/>
+        </w:rPr>
+      </w:pPr>
+      <w:r>
+        <w:rPr>
+          <w:rFonts w:ascii="Narkisim" w:hAnsi="Narkisim" w:cs="Narkisim"/>
+          <w:rtl/>
+          <w:lang w:val="en-US"/>
+        </w:rPr>
+        <w:lastRenderedPageBreak/>
+        <w:drawing>
+          <wp:anchor distT="0" distB="0" distL="114300" distR="114300" simplePos="0" relativeHeight="251721216" behindDoc="0" locked="0" layoutInCell="1" allowOverlap="1" wp14:anchorId="744C4A8A" wp14:editId="470B8C45">
+            <wp:simplePos x="0" y="0"/>
+            <wp:positionH relativeFrom="page">
+              <wp:posOffset>0</wp:posOffset>
+            </wp:positionH>
+            <wp:positionV relativeFrom="paragraph">
+              <wp:posOffset>282575</wp:posOffset>
+            </wp:positionV>
+            <wp:extent cx="3768725" cy="3743325"/>
+            <wp:effectExtent l="0" t="0" r="0" b="0"/>
+            <wp:wrapSquare wrapText="bothSides"/>
+            <wp:docPr id="1824717685" name="Picture 1" descr="A graph with red and blue dots&#10;&#10;Description automatically generated"/>
+            <wp:cNvGraphicFramePr>
+              <a:graphicFrameLocks xmlns:a="http://schemas.openxmlformats.org/drawingml/2006/main" noChangeAspect="1"/>
+            </wp:cNvGraphicFramePr>
+            <a:graphic xmlns:a="http://schemas.openxmlformats.org/drawingml/2006/main">
+              <a:graphicData uri="http://schemas.openxmlformats.org/drawingml/2006/picture">
+                <pic:pic xmlns:pic="http://schemas.openxmlformats.org/drawingml/2006/picture">
+                  <pic:nvPicPr>
+                    <pic:cNvPr id="1824717685" name="Picture 1" descr="A graph with red and blue dots&#10;&#10;Description automatically generated"/>
+                    <pic:cNvPicPr/>
+                  </pic:nvPicPr>
+                  <pic:blipFill>
+                    <a:blip r:embed="rId19"/>
+                    <a:stretch>
+                      <a:fillRect/>
+                    </a:stretch>
+                  </pic:blipFill>
+                  <pic:spPr>
+                    <a:xfrm>
+                      <a:off x="0" y="0"/>
+                      <a:ext cx="3768725" cy="3743325"/>
+                    </a:xfrm>
+                    <a:prstGeom prst="rect">
+                      <a:avLst/>
+                    </a:prstGeom>
+                  </pic:spPr>
+                </pic:pic>
+              </a:graphicData>
+            </a:graphic>
+            <wp14:sizeRelH relativeFrom="margin">
+              <wp14:pctWidth>0</wp14:pctWidth>
+            </wp14:sizeRelH>
+            <wp14:sizeRelV relativeFrom="margin">
+              <wp14:pctHeight>0</wp14:pctHeight>
+            </wp14:sizeRelV>
+          </wp:anchor>
+        </w:drawing>
+      </w:r>
+      <w:r>
+        <w:rPr>
+          <w:rFonts w:ascii="Narkisim" w:hAnsi="Narkisim" w:cs="Narkisim"/>
+          <w:b/>
+          <w:bCs/>
+          <w:lang w:val="en-US"/>
+        </w:rPr>
+        <w:t>Q1</w:t>
+      </w:r>
+      <w:r>
+        <w:rPr>
+          <w:rFonts w:ascii="Narkisim" w:hAnsi="Narkisim" w:cs="Narkisim"/>
+          <w:b/>
+          <w:bCs/>
+          <w:lang w:val="en-US"/>
+        </w:rPr>
+        <w:t>4</w:t>
+      </w:r>
+      <w:r>
+        <w:rPr>
+          <w:rFonts w:ascii="Narkisim" w:hAnsi="Narkisim" w:cs="Narkisim"/>
+          <w:b/>
+          <w:bCs/>
+          <w:lang w:val="en-US"/>
+        </w:rPr>
+        <w:t>)</w:t>
+      </w:r>
+      <w:r>
+        <w:rPr>
+          <w:rFonts w:ascii="Narkisim" w:hAnsi="Narkisim" w:cs="Narkisim" w:hint="cs"/>
+          <w:b/>
+          <w:bCs/>
+          <w:rtl/>
+          <w:lang w:val="en-US"/>
+        </w:rPr>
+        <w:t>)</w:t>
+      </w:r>
+    </w:p>
+    <w:p>
+      <w:pPr>
+        <w:bidi/>
+        <w:spacing w:line="360" w:lineRule="auto"/>
+        <w:rPr>
+          <w:rFonts w:ascii="Narkisim" w:hAnsi="Narkisim" w:cs="Narkisim"/>
+          <w:b/>
+          <w:bCs/>
+          <w:rtl/>
+          <w:lang w:val="en-US"/>
+        </w:rPr>
+      </w:pPr>
+      <w:r>
+        <w:rPr>
+          <w:rFonts w:ascii="Narkisim" w:hAnsi="Narkisim" w:cs="Narkisim"/>
+          <w:b/>
+          <w:bCs/>
+          <w:rtl/>
+          <w:lang w:val="en-US"/>
+        </w:rPr>
+        <w:drawing>
+          <wp:anchor distT="0" distB="0" distL="114300" distR="114300" simplePos="0" relativeHeight="251702784" behindDoc="0" locked="0" layoutInCell="1" allowOverlap="1" wp14:anchorId="53880095" wp14:editId="39A2ADCF">
+            <wp:simplePos x="0" y="0"/>
+            <wp:positionH relativeFrom="page">
+              <wp:posOffset>3797300</wp:posOffset>
+            </wp:positionH>
+            <wp:positionV relativeFrom="paragraph">
+              <wp:posOffset>12700</wp:posOffset>
+            </wp:positionV>
+            <wp:extent cx="3702050" cy="3742690"/>
+            <wp:effectExtent l="0" t="0" r="0" b="0"/>
+            <wp:wrapSquare wrapText="bothSides"/>
+            <wp:docPr id="1177470617" name="Picture 1"/>
+            <wp:cNvGraphicFramePr>
+              <a:graphicFrameLocks xmlns:a="http://schemas.openxmlformats.org/drawingml/2006/main" noChangeAspect="1"/>
+            </wp:cNvGraphicFramePr>
+            <a:graphic xmlns:a="http://schemas.openxmlformats.org/drawingml/2006/main">
+              <a:graphicData uri="http://schemas.openxmlformats.org/drawingml/2006/picture">
+                <pic:pic xmlns:pic="http://schemas.openxmlformats.org/drawingml/2006/picture">
+                  <pic:nvPicPr>
+                    <pic:cNvPr id="1177470617" name=""/>
+                    <pic:cNvPicPr/>
+                  </pic:nvPicPr>
+                  <pic:blipFill>
+                    <a:blip r:embed="rId20"/>
+                    <a:stretch>
+                      <a:fillRect/>
+                    </a:stretch>
+                  </pic:blipFill>
+                  <pic:spPr>
+                    <a:xfrm>
+                      <a:off x="0" y="0"/>
+                      <a:ext cx="3702050" cy="3742690"/>
+                    </a:xfrm>
+                    <a:prstGeom prst="rect">
+                      <a:avLst/>
+                    </a:prstGeom>
+                  </pic:spPr>
+                </pic:pic>
+              </a:graphicData>
+            </a:graphic>
+            <wp14:sizeRelH relativeFrom="margin">
+              <wp14:pctWidth>0</wp14:pctWidth>
+            </wp14:sizeRelH>
+            <wp14:sizeRelV relativeFrom="margin">
+              <wp14:pctHeight>0</wp14:pctHeight>
+            </wp14:sizeRelV>
+          </wp:anchor>
+        </w:drawing>
+      </w:r>
+    </w:p>
+    <w:p>
+      <w:pPr>
+        <w:bidi/>
+        <w:spacing w:line="360" w:lineRule="auto"/>
+        <w:rPr>
+          <w:rFonts w:ascii="Narkisim" w:hAnsi="Narkisim" w:cs="Narkisim" w:hint="cs"/>
+          <w:lang w:val="en-US"/>
+        </w:rPr>
+      </w:pPr>
+      <w:r>
+        <w:rPr>
+          <w:rFonts w:ascii="Narkisim" w:hAnsi="Narkisim" w:cs="Narkisim" w:hint="cs"/>
+          <w:rtl/>
+          <w:lang w:val="en-US"/>
+        </w:rPr>
+        <w:t>דיוק אימון:</w:t>
+      </w:r>
+      <w:r>
+        <w:rPr>
+          <w:rFonts w:ascii="Narkisim" w:hAnsi="Narkisim" w:cs="Narkisim" w:hint="cs"/>
+          <w:rtl/>
+          <w:lang w:val="en-US"/>
+        </w:rPr>
+        <w:t xml:space="preserve"> 52.5%</w:t>
+      </w:r>
+      <w:r>
+        <w:rPr>
+          <w:rFonts w:ascii="Narkisim" w:hAnsi="Narkisim" w:cs="Narkisim"/>
+          <w:rtl/>
+          <w:lang w:val="en-US"/>
+        </w:rPr>
+        <w:br/>
+      </w:r>
+      <w:r>
+        <w:rPr>
+          <w:rFonts w:ascii="Narkisim" w:hAnsi="Narkisim" w:cs="Narkisim" w:hint="cs"/>
+          <w:rtl/>
+          <w:lang w:val="en-US"/>
+        </w:rPr>
+        <w:t xml:space="preserve">דיוק מבחן: </w:t>
+      </w:r>
+      <w:r>
+        <w:rPr>
+          <w:rFonts w:ascii="Narkisim" w:hAnsi="Narkisim" w:cs="Narkisim" w:hint="cs"/>
+          <w:rtl/>
+          <w:lang w:val="en-US"/>
+        </w:rPr>
+        <w:t>51.2%</w:t>
+      </w:r>
+    </w:p>
+    <w:p>
+      <w:pPr>
+        <w:bidi/>
+        <w:spacing w:line="360" w:lineRule="auto"/>
+        <w:rPr>
+          <w:rFonts w:ascii="Narkisim" w:hAnsi="Narkisim" w:cs="Narkisim" w:hint="cs"/>
+          <w:rtl/>
+          <w:lang w:val="en-US"/>
+        </w:rPr>
+      </w:pPr>
+      <w:r>
+        <w:rPr>
+          <w:rFonts w:ascii="Narkisim" w:hAnsi="Narkisim" w:cs="Narkisim" w:hint="cs"/>
+          <w:rtl/>
+          <w:lang w:val="en-US"/>
+        </w:rPr>
+        <w:t xml:space="preserve">ניתן להבחין כי יש </w:t>
+      </w:r>
+      <w:r>
+        <w:rPr>
+          <w:rFonts w:ascii="Narkisim" w:hAnsi="Narkisim" w:cs="Narkisim"/>
+          <w:lang w:val="en-US"/>
+        </w:rPr>
+        <w:t>underfitting</w:t>
+      </w:r>
+      <w:r>
+        <w:rPr>
+          <w:rFonts w:ascii="Narkisim" w:hAnsi="Narkisim" w:cs="Narkisim" w:hint="cs"/>
+          <w:rtl/>
+          <w:lang w:val="en-US"/>
+        </w:rPr>
+        <w:t xml:space="preserve">. מצד אחד יש דיוק נמוך על נתוני המבחן אבל מצד שני יש דיוק דומה עבור נתוני האימון </w:t>
+      </w:r>
+      <w:r>
+        <w:rPr>
+          <w:rFonts w:ascii="Narkisim" w:hAnsi="Narkisim" w:cs="Narkisim"/>
+          <w:rtl/>
+          <w:lang w:val="en-US"/>
+        </w:rPr>
+        <w:t>–</w:t>
+      </w:r>
+      <w:r>
+        <w:rPr>
+          <w:rFonts w:ascii="Narkisim" w:hAnsi="Narkisim" w:cs="Narkisim" w:hint="cs"/>
+          <w:rtl/>
+          <w:lang w:val="en-US"/>
+        </w:rPr>
+        <w:t xml:space="preserve"> המודל לא מצליח לתאר את מגמת הנתונים בכלל. כלומר, </w:t>
+      </w:r>
+      <w:r>
+        <w:rPr>
+          <w:rFonts w:ascii="Narkisim" w:hAnsi="Narkisim" w:cs="Narkisim"/>
+          <w:lang w:val="en-US"/>
+        </w:rPr>
+        <w:t>underfitting</w:t>
+      </w:r>
+      <w:r>
+        <w:rPr>
+          <w:rFonts w:ascii="Narkisim" w:hAnsi="Narkisim" w:cs="Narkisim" w:hint="cs"/>
+          <w:rtl/>
+          <w:lang w:val="en-US"/>
+        </w:rPr>
+        <w:t>.</w:t>
+      </w:r>
+    </w:p>
+    <w:p>
+      <w:pPr>
+        <w:bidi/>
+        <w:spacing w:line="360" w:lineRule="auto"/>
+        <w:rPr>
+          <w:rFonts w:ascii="Narkisim" w:hAnsi="Narkisim" w:cs="Narkisim"/>
+          <w:rtl/>
+          <w:lang w:val="en-US"/>
+        </w:rPr>
+      </w:pPr>
+    </w:p>
+    <w:p>
+      <w:pPr>
+        <w:bidi/>
+        <w:spacing w:line="360" w:lineRule="auto"/>
+        <w:rPr>
+          <w:rFonts w:ascii="Narkisim" w:hAnsi="Narkisim" w:cs="Narkisim"/>
+          <w:b/>
+          <w:bCs/>
+          <w:rtl/>
+          <w:lang w:val="en-US"/>
+        </w:rPr>
+      </w:pPr>
+      <w:r>
+        <w:rPr>
+          <w:rFonts w:ascii="Narkisim" w:hAnsi="Narkisim" w:cs="Narkisim"/>
+          <w:rtl/>
+          <w:lang w:val="en-US"/>
+        </w:rPr>
+        <w:drawing>
+          <wp:anchor distT="0" distB="0" distL="114300" distR="114300" simplePos="0" relativeHeight="251739648" behindDoc="0" locked="0" layoutInCell="1" allowOverlap="1" wp14:anchorId="3BF748E4" wp14:editId="26F223F0">
+            <wp:simplePos x="0" y="0"/>
+            <wp:positionH relativeFrom="page">
+              <wp:posOffset>19050</wp:posOffset>
+            </wp:positionH>
+            <wp:positionV relativeFrom="paragraph">
+              <wp:posOffset>409575</wp:posOffset>
+            </wp:positionV>
+            <wp:extent cx="3643630" cy="3619500"/>
+            <wp:effectExtent l="0" t="0" r="0" b="0"/>
+            <wp:wrapTight wrapText="bothSides">
+              <wp:wrapPolygon edited="0">
+                <wp:start x="0" y="0"/>
+                <wp:lineTo x="0" y="21486"/>
+                <wp:lineTo x="21457" y="21486"/>
+                <wp:lineTo x="21457" y="0"/>
+                <wp:lineTo x="0" y="0"/>
+              </wp:wrapPolygon>
+            </wp:wrapTight>
+            <wp:docPr id="527604210" name="Picture 1"/>
+            <wp:cNvGraphicFramePr>
+              <a:graphicFrameLocks xmlns:a="http://schemas.openxmlformats.org/drawingml/2006/main" noChangeAspect="1"/>
+            </wp:cNvGraphicFramePr>
+            <a:graphic xmlns:a="http://schemas.openxmlformats.org/drawingml/2006/main">
+              <a:graphicData uri="http://schemas.openxmlformats.org/drawingml/2006/picture">
+                <pic:pic xmlns:pic="http://schemas.openxmlformats.org/drawingml/2006/picture">
+                  <pic:nvPicPr>
+                    <pic:cNvPr id="527604210" name=""/>
+                    <pic:cNvPicPr/>
+                  </pic:nvPicPr>
+                  <pic:blipFill>
+                    <a:blip r:embed="rId21"/>
+                    <a:stretch>
+                      <a:fillRect/>
+                    </a:stretch>
+                  </pic:blipFill>
+                  <pic:spPr>
+                    <a:xfrm>
+                      <a:off x="0" y="0"/>
+                      <a:ext cx="3643630" cy="3619500"/>
+                    </a:xfrm>
+                    <a:prstGeom prst="rect">
+                      <a:avLst/>
+                    </a:prstGeom>
+                  </pic:spPr>
+                </pic:pic>
+              </a:graphicData>
+            </a:graphic>
+            <wp14:sizeRelH relativeFrom="margin">
+              <wp14:pctWidth>0</wp14:pctWidth>
+            </wp14:sizeRelH>
+            <wp14:sizeRelV relativeFrom="margin">
+              <wp14:pctHeight>0</wp14:pctHeight>
+            </wp14:sizeRelV>
+          </wp:anchor>
+        </w:drawing>
+      </w:r>
+      <w:r>
+        <w:rPr>
+          <w:rFonts w:ascii="Narkisim" w:hAnsi="Narkisim" w:cs="Narkisim"/>
+          <w:rtl/>
+          <w:lang w:val="en-US"/>
+        </w:rPr>
+        <w:drawing>
+          <wp:anchor distT="0" distB="0" distL="114300" distR="114300" simplePos="0" relativeHeight="251732480" behindDoc="0" locked="0" layoutInCell="1" allowOverlap="1" wp14:anchorId="52AC8437" wp14:editId="7750A7D7">
+            <wp:simplePos x="0" y="0"/>
+            <wp:positionH relativeFrom="page">
+              <wp:posOffset>3914775</wp:posOffset>
+            </wp:positionH>
+            <wp:positionV relativeFrom="paragraph">
+              <wp:posOffset>447675</wp:posOffset>
+            </wp:positionV>
+            <wp:extent cx="3500120" cy="3524250"/>
+            <wp:effectExtent l="0" t="0" r="0" b="0"/>
+            <wp:wrapSquare wrapText="bothSides"/>
+            <wp:docPr id="9942576" name="Picture 1"/>
+            <wp:cNvGraphicFramePr>
+              <a:graphicFrameLocks xmlns:a="http://schemas.openxmlformats.org/drawingml/2006/main" noChangeAspect="1"/>
+            </wp:cNvGraphicFramePr>
+            <a:graphic xmlns:a="http://schemas.openxmlformats.org/drawingml/2006/main">
+              <a:graphicData uri="http://schemas.openxmlformats.org/drawingml/2006/picture">
+                <pic:pic xmlns:pic="http://schemas.openxmlformats.org/drawingml/2006/picture">
+                  <pic:nvPicPr>
+                    <pic:cNvPr id="9942576" name=""/>
+                    <pic:cNvPicPr/>
+                  </pic:nvPicPr>
+                  <pic:blipFill>
+                    <a:blip r:embed="rId22"/>
+                    <a:stretch>
+                      <a:fillRect/>
+                    </a:stretch>
+                  </pic:blipFill>
+                  <pic:spPr>
+                    <a:xfrm>
+                      <a:off x="0" y="0"/>
+                      <a:ext cx="3500120" cy="3524250"/>
+                    </a:xfrm>
+                    <a:prstGeom prst="rect">
+                      <a:avLst/>
+                    </a:prstGeom>
+                  </pic:spPr>
+                </pic:pic>
+              </a:graphicData>
+            </a:graphic>
+            <wp14:sizeRelH relativeFrom="margin">
+              <wp14:pctWidth>0</wp14:pctWidth>
+            </wp14:sizeRelH>
+            <wp14:sizeRelV relativeFrom="margin">
+              <wp14:pctHeight>0</wp14:pctHeight>
+            </wp14:sizeRelV>
+          </wp:anchor>
+        </w:drawing>
+      </w:r>
+      <w:r>
+        <w:rPr>
+          <w:rFonts w:ascii="Narkisim" w:hAnsi="Narkisim" w:cs="Narkisim"/>
+          <w:b/>
+          <w:bCs/>
+          <w:lang w:val="en-US"/>
+        </w:rPr>
+        <w:t>Q1</w:t>
+      </w:r>
+      <w:r>
+        <w:rPr>
+          <w:rFonts w:ascii="Narkisim" w:hAnsi="Narkisim" w:cs="Narkisim"/>
+          <w:b/>
+          <w:bCs/>
+          <w:lang w:val="en-US"/>
+        </w:rPr>
+        <w:t>5</w:t>
+      </w:r>
+      <w:r>
+        <w:rPr>
+          <w:rFonts w:ascii="Narkisim" w:hAnsi="Narkisim" w:cs="Narkisim"/>
+          <w:b/>
+          <w:bCs/>
+          <w:lang w:val="en-US"/>
+        </w:rPr>
+        <w:t>)</w:t>
+      </w:r>
+      <w:r>
+        <w:rPr>
+          <w:rFonts w:ascii="Narkisim" w:hAnsi="Narkisim" w:cs="Narkisim" w:hint="cs"/>
+          <w:b/>
+          <w:bCs/>
+          <w:rtl/>
+          <w:lang w:val="en-US"/>
+        </w:rPr>
+        <w:t>)</w:t>
+      </w:r>
+    </w:p>
+    <w:p>
+      <w:pPr>
+        <w:bidi/>
+        <w:spacing w:line="360" w:lineRule="auto"/>
+        <w:rPr>
+          <w:rFonts w:ascii="Narkisim" w:hAnsi="Narkisim" w:cs="Narkisim" w:hint="cs"/>
+          <w:lang w:val="en-US"/>
+        </w:rPr>
+      </w:pPr>
+      <w:r>
+        <w:rPr>
+          <w:rFonts w:ascii="Narkisim" w:hAnsi="Narkisim" w:cs="Narkisim" w:hint="cs"/>
+          <w:rtl/>
+          <w:lang w:val="en-US"/>
+        </w:rPr>
+        <w:lastRenderedPageBreak/>
+        <w:t xml:space="preserve">דיוק אימון: </w:t>
+      </w:r>
+      <w:r>
+        <w:rPr>
+          <w:rFonts w:ascii="Narkisim" w:hAnsi="Narkisim" w:cs="Narkisim" w:hint="cs"/>
+          <w:rtl/>
+          <w:lang w:val="en-US"/>
+        </w:rPr>
+        <w:t>85.4%</w:t>
+      </w:r>
+      <w:r>
+        <w:rPr>
+          <w:rFonts w:ascii="Narkisim" w:hAnsi="Narkisim" w:cs="Narkisim"/>
+          <w:rtl/>
+          <w:lang w:val="en-US"/>
+        </w:rPr>
+        <w:br/>
+      </w:r>
+      <w:r>
+        <w:rPr>
+          <w:rFonts w:ascii="Narkisim" w:hAnsi="Narkisim" w:cs="Narkisim" w:hint="cs"/>
+          <w:rtl/>
+          <w:lang w:val="en-US"/>
+        </w:rPr>
+        <w:t xml:space="preserve">דיוק מבחן: </w:t>
+      </w:r>
+      <w:r>
+        <w:rPr>
+          <w:rFonts w:ascii="Narkisim" w:hAnsi="Narkisim" w:cs="Narkisim" w:hint="cs"/>
+          <w:rtl/>
+          <w:lang w:val="en-US"/>
+        </w:rPr>
+        <w:t>75.6%</w:t>
+      </w:r>
+    </w:p>
+    <w:p>
+      <w:pPr>
+        <w:bidi/>
+        <w:spacing w:line="360" w:lineRule="auto"/>
+        <w:rPr>
+          <w:rFonts w:ascii="Narkisim" w:hAnsi="Narkisim" w:cs="Narkisim" w:hint="cs"/>
+          <w:rtl/>
+          <w:lang w:val="en-US"/>
+        </w:rPr>
+      </w:pPr>
+      <w:r>
+        <w:rPr>
+          <w:rFonts w:ascii="Narkisim" w:hAnsi="Narkisim" w:cs="Narkisim" w:hint="cs"/>
+          <w:rtl/>
+          <w:lang w:val="en-US"/>
+        </w:rPr>
+        <w:t>המודלים אכן נותנים אזורי החלטה דומים יחסית עם דיוק קרוב. ההבדל הניכר בין תוצאות המודלים הוא ה"איים" שיש בגרף אזורי ההחלטה של ה-</w:t>
+      </w:r>
+      <w:r>
+        <w:rPr>
+          <w:rFonts w:ascii="Narkisim" w:hAnsi="Narkisim" w:cs="Narkisim"/>
+          <w:lang w:val="en-US"/>
+        </w:rPr>
+        <w:t>RBF</w:t>
+      </w:r>
+      <w:r>
+        <w:rPr>
+          <w:rFonts w:ascii="Narkisim" w:hAnsi="Narkisim" w:cs="Narkisim" w:hint="cs"/>
+          <w:rtl/>
+          <w:lang w:val="en-US"/>
+        </w:rPr>
+        <w:t xml:space="preserve">. איים אלה נוצרים מהתהליך בו </w:t>
+      </w:r>
+      <w:r>
+        <w:rPr>
+          <w:rFonts w:ascii="Narkisim" w:hAnsi="Narkisim" w:cs="Narkisim"/>
+          <w:lang w:val="en-US"/>
+        </w:rPr>
+        <w:t>RBF</w:t>
+      </w:r>
+      <w:r>
+        <w:rPr>
+          <w:rFonts w:ascii="Narkisim" w:hAnsi="Narkisim" w:cs="Narkisim" w:hint="cs"/>
+          <w:rtl/>
+          <w:lang w:val="en-US"/>
+        </w:rPr>
+        <w:t xml:space="preserve"> מוצא את הפונקציה המתאימה ליצירת אזורי ההחלטה ולא יכלו להיווצר ע"י </w:t>
+      </w:r>
+      <w:r>
+        <w:rPr>
+          <w:rFonts w:ascii="Narkisim" w:hAnsi="Narkisim" w:cs="Narkisim"/>
+          <w:lang w:val="en-US"/>
+        </w:rPr>
+        <w:t>kNN</w:t>
+      </w:r>
+      <w:r>
+        <w:rPr>
+          <w:rFonts w:ascii="Narkisim" w:hAnsi="Narkisim" w:cs="Narkisim" w:hint="cs"/>
+          <w:rtl/>
+          <w:lang w:val="en-US"/>
+        </w:rPr>
+        <w:t xml:space="preserve"> (לדוג' אי כחול שקרוב להרבה יותר נקודות אדומות מכחולות). האיים האלה הם </w:t>
+      </w:r>
+      <w:r>
+        <w:rPr>
+          <w:rFonts w:ascii="Narkisim" w:hAnsi="Narkisim" w:cs="Narkisim"/>
+          <w:lang w:val="en-US"/>
+        </w:rPr>
+        <w:t>overfitting</w:t>
+      </w:r>
+      <w:r>
+        <w:rPr>
+          <w:rFonts w:ascii="Narkisim" w:hAnsi="Narkisim" w:cs="Narkisim" w:hint="cs"/>
+          <w:rtl/>
+          <w:lang w:val="en-US"/>
+        </w:rPr>
+        <w:t xml:space="preserve"> שנוצרים מהעוצמה של גרעין </w:t>
+      </w:r>
+      <w:r>
+        <w:rPr>
+          <w:rFonts w:ascii="Narkisim" w:hAnsi="Narkisim" w:cs="Narkisim"/>
+          <w:lang w:val="en-US"/>
+        </w:rPr>
+        <w:t>RBF</w:t>
+      </w:r>
+      <w:r>
+        <w:rPr>
+          <w:rFonts w:ascii="Narkisim" w:hAnsi="Narkisim" w:cs="Narkisim" w:hint="cs"/>
+          <w:rtl/>
+          <w:lang w:val="en-US"/>
+        </w:rPr>
+        <w:t xml:space="preserve"> ופוגעים מעט בדיוק מודל זה ביחס למודל ה-</w:t>
+      </w:r>
+      <w:r>
+        <w:rPr>
+          <w:rFonts w:ascii="Narkisim" w:hAnsi="Narkisim" w:cs="Narkisim"/>
+          <w:lang w:val="en-US"/>
+        </w:rPr>
+        <w:t>kNN</w:t>
+      </w:r>
+      <w:r>
+        <w:rPr>
+          <w:rFonts w:ascii="Narkisim" w:hAnsi="Narkisim" w:cs="Narkisim" w:hint="cs"/>
+          <w:rtl/>
+          <w:lang w:val="en-US"/>
+        </w:rPr>
+        <w:t>.</w:t>
+      </w:r>
+    </w:p>
+    <w:p>
+      <w:pPr>
+        <w:bidi/>
+        <w:spacing w:line="360" w:lineRule="auto"/>
+        <w:rPr>
+          <w:rFonts w:ascii="Narkisim" w:hAnsi="Narkisim" w:cs="Narkisim"/>
+          <w:rtl/>
+          <w:lang w:val="en-US"/>
+        </w:rPr>
+      </w:pPr>
+    </w:p>
+    <w:p>
+      <w:pPr>
+        <w:bidi/>
+        <w:spacing w:line="360" w:lineRule="auto"/>
+        <w:rPr>
+          <w:rFonts w:ascii="Narkisim" w:hAnsi="Narkisim" w:cs="Narkisim"/>
+          <w:b/>
+          <w:bCs/>
+          <w:rtl/>
+          <w:lang w:val="en-US"/>
+        </w:rPr>
+      </w:pPr>
+      <w:r>
+        <w:rPr>
+          <w:rFonts w:ascii="Narkisim" w:hAnsi="Narkisim" w:cs="Narkisim"/>
+          <w:rtl/>
+          <w:lang w:val="en-US"/>
+        </w:rPr>
+        <w:drawing>
+          <wp:anchor distT="0" distB="0" distL="114300" distR="114300" simplePos="0" relativeHeight="251746816" behindDoc="0" locked="0" layoutInCell="1" allowOverlap="1" wp14:anchorId="28BBBB5F" wp14:editId="0E46A232">
+            <wp:simplePos x="0" y="0"/>
+            <wp:positionH relativeFrom="page">
+              <wp:posOffset>3790950</wp:posOffset>
+            </wp:positionH>
+            <wp:positionV relativeFrom="paragraph">
+              <wp:posOffset>328295</wp:posOffset>
+            </wp:positionV>
+            <wp:extent cx="3642360" cy="3677285"/>
+            <wp:effectExtent l="0" t="0" r="0" b="0"/>
+            <wp:wrapSquare wrapText="bothSides"/>
+            <wp:docPr id="1551404524" name="Picture 1"/>
+            <wp:cNvGraphicFramePr>
+              <a:graphicFrameLocks xmlns:a="http://schemas.openxmlformats.org/drawingml/2006/main" noChangeAspect="1"/>
+            </wp:cNvGraphicFramePr>
+            <a:graphic xmlns:a="http://schemas.openxmlformats.org/drawingml/2006/main">
+              <a:graphicData uri="http://schemas.openxmlformats.org/drawingml/2006/picture">
+                <pic:pic xmlns:pic="http://schemas.openxmlformats.org/drawingml/2006/picture">
+                  <pic:nvPicPr>
+                    <pic:cNvPr id="1551404524" name=""/>
+                    <pic:cNvPicPr/>
+                  </pic:nvPicPr>
+                  <pic:blipFill>
+                    <a:blip r:embed="rId23"/>
+                    <a:stretch>
+                      <a:fillRect/>
+                    </a:stretch>
+                  </pic:blipFill>
+                  <pic:spPr>
+                    <a:xfrm>
+                      <a:off x="0" y="0"/>
+                      <a:ext cx="3642360" cy="3677285"/>
+                    </a:xfrm>
+                    <a:prstGeom prst="rect">
+                      <a:avLst/>
+                    </a:prstGeom>
+                  </pic:spPr>
+                </pic:pic>
+              </a:graphicData>
+            </a:graphic>
+            <wp14:sizeRelH relativeFrom="margin">
+              <wp14:pctWidth>0</wp14:pctWidth>
+            </wp14:sizeRelH>
+            <wp14:sizeRelV relativeFrom="margin">
+              <wp14:pctHeight>0</wp14:pctHeight>
+            </wp14:sizeRelV>
+          </wp:anchor>
+        </w:drawing>
+      </w:r>
+      <w:r>
+        <w:rPr>
+          <w:rFonts w:ascii="Narkisim" w:hAnsi="Narkisim" w:cs="Narkisim"/>
+          <w:rtl/>
+          <w:lang w:val="en-US"/>
+        </w:rPr>
+        <w:drawing>
+          <wp:anchor distT="0" distB="0" distL="114300" distR="114300" simplePos="0" relativeHeight="251755008" behindDoc="0" locked="0" layoutInCell="1" allowOverlap="1" wp14:anchorId="60475064" wp14:editId="5F32A62D">
+            <wp:simplePos x="0" y="0"/>
+            <wp:positionH relativeFrom="page">
+              <wp:posOffset>133350</wp:posOffset>
+            </wp:positionH>
+            <wp:positionV relativeFrom="paragraph">
+              <wp:posOffset>339725</wp:posOffset>
+            </wp:positionV>
+            <wp:extent cx="3638550" cy="3599180"/>
+            <wp:effectExtent l="0" t="0" r="0" b="0"/>
+            <wp:wrapSquare wrapText="bothSides"/>
+            <wp:docPr id="704347504" name="Picture 1" descr="A diagram of a test&#10;&#10;Description automatically generated with medium confidence"/>
+            <wp:cNvGraphicFramePr>
+              <a:graphicFrameLocks xmlns:a="http://schemas.openxmlformats.org/drawingml/2006/main" noChangeAspect="1"/>
+            </wp:cNvGraphicFramePr>
+            <a:graphic xmlns:a="http://schemas.openxmlformats.org/drawingml/2006/main">
+              <a:graphicData uri="http://schemas.openxmlformats.org/drawingml/2006/picture">
+                <pic:pic xmlns:pic="http://schemas.openxmlformats.org/drawingml/2006/picture">
+                  <pic:nvPicPr>
+                    <pic:cNvPr id="704347504" name="Picture 1" descr="A diagram of a test&#10;&#10;Description automatically generated with medium confidence"/>
+                    <pic:cNvPicPr/>
+                  </pic:nvPicPr>
+                  <pic:blipFill>
+                    <a:blip r:embed="rId24"/>
+                    <a:stretch>
+                      <a:fillRect/>
+                    </a:stretch>
+                  </pic:blipFill>
+                  <pic:spPr>
+                    <a:xfrm>
+                      <a:off x="0" y="0"/>
+                      <a:ext cx="3638550" cy="3599180"/>
+                    </a:xfrm>
+                    <a:prstGeom prst="rect">
+                      <a:avLst/>
+                    </a:prstGeom>
+                  </pic:spPr>
+                </pic:pic>
+              </a:graphicData>
+            </a:graphic>
+            <wp14:sizeRelH relativeFrom="margin">
+              <wp14:pctWidth>0</wp14:pctWidth>
+            </wp14:sizeRelH>
+            <wp14:sizeRelV relativeFrom="margin">
+              <wp14:pctHeight>0</wp14:pctHeight>
+            </wp14:sizeRelV>
+          </wp:anchor>
+        </w:drawing>
+      </w:r>
+      <w:r>
+        <w:rPr>
+          <w:rFonts w:ascii="Narkisim" w:hAnsi="Narkisim" w:cs="Narkisim"/>
+          <w:b/>
+          <w:bCs/>
+          <w:lang w:val="en-US"/>
+        </w:rPr>
+        <w:t>Q1</w:t>
+      </w:r>
+      <w:r>
+        <w:rPr>
+          <w:rFonts w:ascii="Narkisim" w:hAnsi="Narkisim" w:cs="Narkisim"/>
+          <w:b/>
+          <w:bCs/>
+          <w:lang w:val="en-US"/>
+        </w:rPr>
+        <w:t>6</w:t>
+      </w:r>
+      <w:r>
+        <w:rPr>
+          <w:rFonts w:ascii="Narkisim" w:hAnsi="Narkisim" w:cs="Narkisim"/>
+          <w:b/>
+          <w:bCs/>
+          <w:lang w:val="en-US"/>
+        </w:rPr>
+        <w:t>)</w:t>
+      </w:r>
+      <w:r>
+        <w:rPr>
+          <w:rFonts w:ascii="Narkisim" w:hAnsi="Narkisim" w:cs="Narkisim" w:hint="cs"/>
+          <w:b/>
+          <w:bCs/>
+          <w:rtl/>
+          <w:lang w:val="en-US"/>
+        </w:rPr>
+        <w:t>)</w:t>
+      </w:r>
+    </w:p>
+    <w:p>
+      <w:pPr>
+        <w:bidi/>
+        <w:spacing w:line="360" w:lineRule="auto"/>
+        <w:rPr>
+          <w:rFonts w:ascii="Narkisim" w:hAnsi="Narkisim" w:cs="Narkisim"/>
+          <w:rtl/>
+          <w:lang w:val="en-US"/>
+        </w:rPr>
+      </w:pPr>
+    </w:p>
+    <w:p>
+      <w:pPr>
+        <w:bidi/>
+        <w:spacing w:line="360" w:lineRule="auto"/>
+        <w:rPr>
+          <w:rFonts w:ascii="Narkisim" w:hAnsi="Narkisim" w:cs="Narkisim" w:hint="cs"/>
+          <w:lang w:val="en-US"/>
+        </w:rPr>
+      </w:pPr>
+      <w:r>
+        <w:rPr>
+          <w:rFonts w:ascii="Narkisim" w:hAnsi="Narkisim" w:cs="Narkisim" w:hint="cs"/>
+          <w:rtl/>
+          <w:lang w:val="en-US"/>
+        </w:rPr>
+        <w:t xml:space="preserve">דיוק אימון: </w:t>
+      </w:r>
+      <w:r>
+        <w:rPr>
+          <w:rFonts w:ascii="Narkisim" w:hAnsi="Narkisim" w:cs="Narkisim" w:hint="cs"/>
+          <w:rtl/>
+          <w:lang w:val="en-US"/>
+        </w:rPr>
+        <w:t>99.5%</w:t>
+      </w:r>
+      <w:r>
+        <w:rPr>
+          <w:rFonts w:ascii="Narkisim" w:hAnsi="Narkisim" w:cs="Narkisim"/>
+          <w:rtl/>
+          <w:lang w:val="en-US"/>
+        </w:rPr>
+        <w:br/>
+      </w:r>
+      <w:r>
+        <w:rPr>
+          <w:rFonts w:ascii="Narkisim" w:hAnsi="Narkisim" w:cs="Narkisim" w:hint="cs"/>
+          <w:rtl/>
+          <w:lang w:val="en-US"/>
+        </w:rPr>
+        <w:t xml:space="preserve">דיוק מבחן: </w:t>
+      </w:r>
+      <w:r>
+        <w:rPr>
+          <w:rFonts w:ascii="Narkisim" w:hAnsi="Narkisim" w:cs="Narkisim" w:hint="cs"/>
+          <w:rtl/>
+          <w:lang w:val="en-US"/>
+        </w:rPr>
+        <w:t>59.2%</w:t>
+      </w:r>
+    </w:p>
+    <w:p>
+      <w:pPr>
+        <w:bidi/>
+        <w:spacing w:line="360" w:lineRule="auto"/>
+        <w:rPr>
+          <w:rFonts w:ascii="Narkisim" w:hAnsi="Narkisim" w:cs="Narkisim" w:hint="cs"/>
+          <w:rtl/>
+          <w:lang w:val="en-US"/>
+        </w:rPr>
+      </w:pPr>
+      <w:r>
+        <w:rPr>
+          <w:rFonts w:ascii="Narkisim" w:hAnsi="Narkisim" w:cs="Narkisim" w:hint="cs"/>
+          <w:rtl/>
+          <w:lang w:val="en-US"/>
+        </w:rPr>
+        <w:t xml:space="preserve">ניתן להבחין כי יש </w:t>
+      </w:r>
+      <w:r>
+        <w:rPr>
+          <w:rFonts w:ascii="Narkisim" w:hAnsi="Narkisim" w:cs="Narkisim"/>
+          <w:lang w:val="en-US"/>
+        </w:rPr>
+        <w:t>overfitting</w:t>
+      </w:r>
+      <w:r>
+        <w:rPr>
+          <w:rFonts w:ascii="Narkisim" w:hAnsi="Narkisim" w:cs="Narkisim" w:hint="cs"/>
+          <w:rtl/>
+          <w:lang w:val="en-US"/>
+        </w:rPr>
+        <w:t xml:space="preserve">. מצד אחד יש דיוק נמוך על נתוני המבחן אבל מצד שני יש דיוק </w:t>
+      </w:r>
+      <w:r>
+        <w:rPr>
+          <w:rFonts w:ascii="Narkisim" w:hAnsi="Narkisim" w:cs="Narkisim" w:hint="cs"/>
+          <w:rtl/>
+          <w:lang w:val="en-US"/>
+        </w:rPr>
+        <w:t>גבוה מאוד (כמעט מושלם)</w:t>
+      </w:r>
+      <w:r>
+        <w:rPr>
+          <w:rFonts w:ascii="Narkisim" w:hAnsi="Narkisim" w:cs="Narkisim" w:hint="cs"/>
+          <w:rtl/>
+          <w:lang w:val="en-US"/>
+        </w:rPr>
+        <w:t xml:space="preserve"> עבור נתוני האימון </w:t>
+      </w:r>
+      <w:r>
+        <w:rPr>
+          <w:rFonts w:ascii="Narkisim" w:hAnsi="Narkisim" w:cs="Narkisim"/>
+          <w:rtl/>
+          <w:lang w:val="en-US"/>
+        </w:rPr>
+        <w:t>–</w:t>
+      </w:r>
+      <w:r>
+        <w:rPr>
+          <w:rFonts w:ascii="Narkisim" w:hAnsi="Narkisim" w:cs="Narkisim" w:hint="cs"/>
+          <w:rtl/>
+          <w:lang w:val="en-US"/>
+        </w:rPr>
+        <w:t xml:space="preserve"> המודל </w:t>
+      </w:r>
+      <w:r>
+        <w:rPr>
+          <w:rFonts w:ascii="Narkisim" w:hAnsi="Narkisim" w:cs="Narkisim" w:hint="cs"/>
+          <w:rtl/>
+          <w:lang w:val="en-US"/>
+        </w:rPr>
+        <w:t xml:space="preserve">מתאר את </w:t>
+      </w:r>
+      <w:r>
+        <w:rPr>
+          <w:rFonts w:ascii="Narkisim" w:hAnsi="Narkisim" w:cs="Narkisim" w:hint="cs"/>
+          <w:rtl/>
+          <w:lang w:val="en-US"/>
+        </w:rPr>
+        <w:t>נתוני האימון ואותם בלבד</w:t>
+      </w:r>
+      <w:r>
+        <w:rPr>
+          <w:rFonts w:ascii="Narkisim" w:hAnsi="Narkisim" w:cs="Narkisim" w:hint="cs"/>
+          <w:rtl/>
+          <w:lang w:val="en-US"/>
+        </w:rPr>
+        <w:t xml:space="preserve">. כלומר, </w:t>
+      </w:r>
+      <w:r>
+        <w:rPr>
+          <w:rFonts w:ascii="Narkisim" w:hAnsi="Narkisim" w:cs="Narkisim"/>
+          <w:lang w:val="en-US"/>
+        </w:rPr>
+        <w:t>overfitting</w:t>
+      </w:r>
+      <w:r>
+        <w:rPr>
+          <w:rFonts w:ascii="Narkisim" w:hAnsi="Narkisim" w:cs="Narkisim" w:hint="cs"/>
+          <w:rtl/>
+          <w:lang w:val="en-US"/>
+        </w:rPr>
+        <w:t>.</w:t>
+      </w:r>
+    </w:p>
+    <w:p>
+      <w:pPr>
+        <w:bidi/>
+        <w:spacing w:line="360" w:lineRule="auto"/>
         <w:rPr>
           <w:rFonts w:ascii="Narkisim" w:hAnsi="Narkisim" w:cs="Narkisim"/>
           <w:lang w:val="en-US"/>
@@ -1782,6 +4902,103 @@
     </w:sectPr>
   </w:body>
 </w:document>
+</file>
+
+<file path=word/numbering.xml><?xml version="1.0" encoding="utf-8"?>
+<w:numbering xmlns:wpc="http://schemas.microsoft.com/office/word/2010/wordprocessingCanvas" xmlns:cx="http://schemas.microsoft.com/office/drawing/2014/chartex" xmlns:cx1="http://schemas.microsoft.com/office/drawing/2015/9/8/chartex" xmlns:cx2="http://schemas.microsoft.com/office/drawing/2015/10/21/chartex" xmlns:cx3="http://schemas.microsoft.com/office/drawing/2016/5/9/chartex" xmlns:cx4="http://schemas.microsoft.com/office/drawing/2016/5/10/chartex" xmlns:cx5="http://schemas.microsoft.com/office/drawing/2016/5/11/chartex" xmlns:cx6="http://schemas.microsoft.com/office/drawing/2016/5/12/chartex" xmlns:cx7="http://schemas.microsoft.com/office/drawing/2016/5/13/chartex" xmlns:cx8="http://schemas.microsoft.com/office/drawing/2016/5/14/chartex" xmlns:mc="http://schemas.openxmlformats.org/markup-compatibility/2006" xmlns:aink="http://schemas.microsoft.com/office/drawing/2016/ink" xmlns:am3d="http://schemas.microsoft.com/office/drawing/2017/model3d" xmlns:o="urn:schemas-microsoft-com:office:office" xmlns:oel="http://schemas.microsoft.com/office/2019/extlst" xmlns:r="http://schemas.openxmlformats.org/officeDocument/2006/relationships" xmlns:m="http://schemas.openxmlformats.org/officeDocument/2006/math" xmlns:v="urn:schemas-microsoft-com:vml" xmlns:wp14="http://schemas.microsoft.com/office/word/2010/wordprocessingDrawing" xmlns:wp="http://schemas.openxmlformats.org/drawingml/2006/wordprocessingDrawing" xmlns:w10="urn:schemas-microsoft-com:office:word" xmlns:w="http://schemas.openxmlformats.org/wordprocessingml/2006/main" xmlns:w14="http://schemas.microsoft.com/office/word/2010/wordml" xmlns:w15="http://schemas.microsoft.com/office/word/2012/wordml" xmlns:w16cex="http://schemas.microsoft.com/office/word/2018/wordml/cex" xmlns:w16cid="http://schemas.microsoft.com/office/word/2016/wordml/cid" xmlns:w16="http://schemas.microsoft.com/office/word/2018/wordml" xmlns:w16du="http://schemas.microsoft.com/office/word/2023/wordml/word16du" xmlns:w16sdtdh="http://schemas.microsoft.com/office/word/2020/wordml/sdtdatahash" xmlns:w16se="http://schemas.microsoft.com/office/word/2015/wordml/symex" xmlns:wpg="http://schemas.microsoft.com/office/word/2010/wordprocessingGroup" xmlns:wpi="http://schemas.microsoft.com/office/word/2010/wordprocessingInk" xmlns:wne="http://schemas.microsoft.com/office/word/2006/wordml" xmlns:wps="http://schemas.microsoft.com/office/word/2010/wordprocessingShape" mc:Ignorable="w14 w15 w16se w16cid w16 w16cex w16sdtdh w16du wp14">
+  <w:abstractNum w:abstractNumId="0" w15:restartNumberingAfterBreak="0">
+    <w:nsid w:val="48036CFD"/>
+    <w:multiLevelType w:val="hybridMultilevel"/>
+    <w:tmpl w:val="67C0A866"/>
+    <w:lvl w:ilvl="0" w:tplc="20000019">
+      <w:start w:val="1"/>
+      <w:numFmt w:val="lowerLetter"/>
+      <w:lvlText w:val="%1."/>
+      <w:lvlJc w:val="left"/>
+      <w:pPr>
+        <w:ind w:left="720" w:hanging="360"/>
+      </w:pPr>
+      <w:rPr>
+        <w:rFonts w:hint="default"/>
+      </w:rPr>
+    </w:lvl>
+    <w:lvl w:ilvl="1" w:tplc="20000019" w:tentative="1">
+      <w:start w:val="1"/>
+      <w:numFmt w:val="lowerLetter"/>
+      <w:lvlText w:val="%2."/>
+      <w:lvlJc w:val="left"/>
+      <w:pPr>
+        <w:ind w:left="1440" w:hanging="360"/>
+      </w:pPr>
+    </w:lvl>
+    <w:lvl w:ilvl="2" w:tplc="2000001B" w:tentative="1">
+      <w:start w:val="1"/>
+      <w:numFmt w:val="lowerRoman"/>
+      <w:lvlText w:val="%3."/>
+      <w:lvlJc w:val="right"/>
+      <w:pPr>
+        <w:ind w:left="2160" w:hanging="180"/>
+      </w:pPr>
+    </w:lvl>
+    <w:lvl w:ilvl="3" w:tplc="2000000F" w:tentative="1">
+      <w:start w:val="1"/>
+      <w:numFmt w:val="decimal"/>
+      <w:lvlText w:val="%4."/>
+      <w:lvlJc w:val="left"/>
+      <w:pPr>
+        <w:ind w:left="2880" w:hanging="360"/>
+      </w:pPr>
+    </w:lvl>
+    <w:lvl w:ilvl="4" w:tplc="20000019" w:tentative="1">
+      <w:start w:val="1"/>
+      <w:numFmt w:val="lowerLetter"/>
+      <w:lvlText w:val="%5."/>
+      <w:lvlJc w:val="left"/>
+      <w:pPr>
+        <w:ind w:left="3600" w:hanging="360"/>
+      </w:pPr>
+    </w:lvl>
+    <w:lvl w:ilvl="5" w:tplc="2000001B" w:tentative="1">
+      <w:start w:val="1"/>
+      <w:numFmt w:val="lowerRoman"/>
+      <w:lvlText w:val="%6."/>
+      <w:lvlJc w:val="right"/>
+      <w:pPr>
+        <w:ind w:left="4320" w:hanging="180"/>
+      </w:pPr>
+    </w:lvl>
+    <w:lvl w:ilvl="6" w:tplc="2000000F" w:tentative="1">
+      <w:start w:val="1"/>
+      <w:numFmt w:val="decimal"/>
+      <w:lvlText w:val="%7."/>
+      <w:lvlJc w:val="left"/>
+      <w:pPr>
+        <w:ind w:left="5040" w:hanging="360"/>
+      </w:pPr>
+    </w:lvl>
+    <w:lvl w:ilvl="7" w:tplc="20000019" w:tentative="1">
+      <w:start w:val="1"/>
+      <w:numFmt w:val="lowerLetter"/>
+      <w:lvlText w:val="%8."/>
+      <w:lvlJc w:val="left"/>
+      <w:pPr>
+        <w:ind w:left="5760" w:hanging="360"/>
+      </w:pPr>
+    </w:lvl>
+    <w:lvl w:ilvl="8" w:tplc="2000001B" w:tentative="1">
+      <w:start w:val="1"/>
+      <w:numFmt w:val="lowerRoman"/>
+      <w:lvlText w:val="%9."/>
+      <w:lvlJc w:val="right"/>
+      <w:pPr>
+        <w:ind w:left="6480" w:hanging="180"/>
+      </w:pPr>
+    </w:lvl>
+  </w:abstractNum>
+  <w:num w:numId="1" w16cid:durableId="321087432">
+    <w:abstractNumId w:val="0"/>
+  </w:num>
+</w:numbering>
 </file>
 
 <file path=word/styles.xml><?xml version="1.0" encoding="utf-8"?>

</xml_diff>

<commit_message>
finished my part of the theoretical section
</commit_message>
<xml_diff>
--- a/Wet/HW2/HW2.docx
+++ b/Wet/HW2/HW2.docx
@@ -256,6 +256,7 @@
         </w:rPr>
         <w:t xml:space="preserve"> בחירת מודל בסיסי עבור </w:t>
       </w:r>
+      <w:proofErr w:type="spellStart"/>
       <w:r>
         <w:rPr>
           <w:rFonts w:ascii="Narkisim" w:hAnsi="Narkisim" w:cs="Narkisim"/>
@@ -266,6 +267,7 @@
         </w:rPr>
         <w:t>kNN</w:t>
       </w:r>
+      <w:proofErr w:type="spellEnd"/>
     </w:p>
     <w:p>
       <w:pPr>
@@ -542,6 +544,7 @@
       <w:r>
         <w:rPr>
           <w:rFonts w:ascii="Narkisim" w:hAnsi="Narkisim" w:cs="Narkisim"/>
+          <w:noProof/>
           <w:color w:val="FF0000"/>
           <w:rtl/>
           <w:lang w:val="en-US"/>
@@ -594,7 +597,7 @@
         <w:bidi/>
         <w:spacing w:line="360" w:lineRule="auto"/>
         <w:rPr>
-          <w:rFonts w:ascii="Narkisim" w:hAnsi="Narkisim" w:cs="Narkisim" w:hint="cs"/>
+          <w:rFonts w:ascii="Narkisim" w:hAnsi="Narkisim" w:cs="Narkisim"/>
           <w:lang w:val="en-US"/>
         </w:rPr>
       </w:pPr>
@@ -707,6 +710,7 @@
           <w:rFonts w:ascii="Narkisim" w:hAnsi="Narkisim" w:cs="Narkisim"/>
           <w:b/>
           <w:bCs/>
+          <w:noProof/>
           <w:rtl/>
           <w:lang w:val="en-US"/>
         </w:rPr>
@@ -796,7 +800,7 @@
         <w:bidi/>
         <w:spacing w:line="360" w:lineRule="auto"/>
         <w:rPr>
-          <w:rFonts w:ascii="Narkisim" w:hAnsi="Narkisim" w:cs="Narkisim" w:hint="cs"/>
+          <w:rFonts w:ascii="Narkisim" w:hAnsi="Narkisim" w:cs="Narkisim"/>
           <w:rtl/>
           <w:lang w:val="en-US"/>
         </w:rPr>
@@ -824,6 +828,7 @@
       <w:r>
         <w:rPr>
           <w:rFonts w:ascii="Narkisim" w:hAnsi="Narkisim" w:cs="Narkisim"/>
+          <w:noProof/>
           <w:color w:val="FF0000"/>
           <w:rtl/>
           <w:lang w:val="en-US"/>
@@ -1298,12 +1303,13 @@
       <w:r>
         <w:rPr>
           <w:rFonts w:ascii="Narkisim" w:hAnsi="Narkisim" w:cs="Narkisim"/>
+          <w:noProof/>
           <w:color w:val="FF0000"/>
           <w:rtl/>
           <w:lang w:val="en-US"/>
         </w:rPr>
         <w:drawing>
-          <wp:inline distT="0" distB="0" distL="0" distR="0" wp14:anchorId="4824C3C6" wp14:editId="4E244489">
+          <wp:inline distT="0" distB="0" distL="0" distR="0" wp14:anchorId="4824C3C6" wp14:editId="149DEE9D">
             <wp:extent cx="5034616" cy="3291628"/>
             <wp:effectExtent l="0" t="0" r="0" b="0"/>
             <wp:docPr id="1746475508" name="Picture 1"/>
@@ -1421,6 +1427,7 @@
       <w:r>
         <w:rPr>
           <w:rFonts w:ascii="Narkisim" w:hAnsi="Narkisim" w:cs="Narkisim"/>
+          <w:noProof/>
           <w:color w:val="FF0000"/>
           <w:rtl/>
           <w:lang w:val="en-US"/>
@@ -1511,6 +1518,7 @@
       <w:r>
         <w:rPr>
           <w:rFonts w:ascii="Narkisim" w:hAnsi="Narkisim" w:cs="Narkisim"/>
+          <w:noProof/>
           <w:rtl/>
           <w:lang w:val="en-US"/>
         </w:rPr>
@@ -1562,7 +1570,7 @@
         <w:bidi/>
         <w:spacing w:line="360" w:lineRule="auto"/>
         <w:rPr>
-          <w:rFonts w:ascii="Narkisim" w:hAnsi="Narkisim" w:cs="Narkisim" w:hint="cs"/>
+          <w:rFonts w:ascii="Narkisim" w:hAnsi="Narkisim" w:cs="Narkisim"/>
           <w:rtl/>
           <w:lang w:val="en-US"/>
         </w:rPr>
@@ -1613,8 +1621,16 @@
           <w:lang w:val="en-US"/>
         </w:rPr>
         <w:br/>
+      </w:r>
+      <w:proofErr w:type="spellStart"/>
+      <w:r>
+        <w:rPr>
+          <w:rFonts w:ascii="Narkisim" w:hAnsi="Narkisim" w:cs="Narkisim"/>
+          <w:lang w:val="en-US"/>
+        </w:rPr>
         <w:t>min_sample_leaf</w:t>
       </w:r>
+      <w:proofErr w:type="spellEnd"/>
       <w:r>
         <w:rPr>
           <w:rFonts w:ascii="Narkisim" w:hAnsi="Narkisim" w:cs="Narkisim" w:hint="cs"/>
@@ -1631,6 +1647,7 @@
         </w:rPr>
         <w:br/>
       </w:r>
+      <w:proofErr w:type="spellStart"/>
       <w:r>
         <w:rPr>
           <w:rFonts w:ascii="Narkisim" w:hAnsi="Narkisim" w:cs="Narkisim"/>
@@ -1638,6 +1655,7 @@
         </w:rPr>
         <w:t>max_depth</w:t>
       </w:r>
+      <w:proofErr w:type="spellEnd"/>
       <w:r>
         <w:rPr>
           <w:rFonts w:ascii="Narkisim" w:hAnsi="Narkisim" w:cs="Narkisim" w:hint="cs"/>
@@ -1692,6 +1710,7 @@
         </w:rPr>
         <w:br/>
       </w:r>
+      <w:proofErr w:type="spellStart"/>
       <w:r>
         <w:rPr>
           <w:rFonts w:ascii="Narkisim" w:hAnsi="Narkisim" w:cs="Narkisim"/>
@@ -1699,29 +1718,14 @@
         </w:rPr>
         <w:t>min_sample_leaf</w:t>
       </w:r>
-      <w:r>
-        <w:rPr>
-          <w:rFonts w:ascii="Narkisim" w:hAnsi="Narkisim" w:cs="Narkisim" w:hint="cs"/>
-          <w:rtl/>
-          <w:lang w:val="en-US"/>
-        </w:rPr>
-        <w:t>: 1</w:t>
-      </w:r>
-      <w:r>
-        <w:rPr>
-          <w:rFonts w:ascii="Narkisim" w:hAnsi="Narkisim" w:cs="Narkisim" w:hint="cs"/>
-          <w:rtl/>
-          <w:lang w:val="en-US"/>
-        </w:rPr>
-        <w:t>9</w:t>
-      </w:r>
-      <w:r>
-        <w:rPr>
-          <w:rFonts w:ascii="Narkisim" w:hAnsi="Narkisim" w:cs="Narkisim" w:hint="cs"/>
-          <w:rtl/>
-          <w:lang w:val="en-US"/>
-        </w:rPr>
-        <w:t>.</w:t>
+      <w:proofErr w:type="spellEnd"/>
+      <w:r>
+        <w:rPr>
+          <w:rFonts w:ascii="Narkisim" w:hAnsi="Narkisim" w:cs="Narkisim" w:hint="cs"/>
+          <w:rtl/>
+          <w:lang w:val="en-US"/>
+        </w:rPr>
+        <w:t>: 19.</w:t>
       </w:r>
       <w:r>
         <w:rPr>
@@ -1731,6 +1735,7 @@
         </w:rPr>
         <w:br/>
       </w:r>
+      <w:proofErr w:type="spellStart"/>
       <w:r>
         <w:rPr>
           <w:rFonts w:ascii="Narkisim" w:hAnsi="Narkisim" w:cs="Narkisim"/>
@@ -1738,29 +1743,14 @@
         </w:rPr>
         <w:t>max_depth</w:t>
       </w:r>
-      <w:r>
-        <w:rPr>
-          <w:rFonts w:ascii="Narkisim" w:hAnsi="Narkisim" w:cs="Narkisim" w:hint="cs"/>
-          <w:rtl/>
-          <w:lang w:val="en-US"/>
-        </w:rPr>
-        <w:t xml:space="preserve">: </w:t>
-      </w:r>
-      <w:r>
-        <w:rPr>
-          <w:rFonts w:ascii="Narkisim" w:hAnsi="Narkisim" w:cs="Narkisim" w:hint="cs"/>
-          <w:rtl/>
-          <w:lang w:val="en-US"/>
-        </w:rPr>
-        <w:t>5</w:t>
-      </w:r>
-      <w:r>
-        <w:rPr>
-          <w:rFonts w:ascii="Narkisim" w:hAnsi="Narkisim" w:cs="Narkisim" w:hint="cs"/>
-          <w:rtl/>
-          <w:lang w:val="en-US"/>
-        </w:rPr>
-        <w:t>.</w:t>
+      <w:proofErr w:type="spellEnd"/>
+      <w:r>
+        <w:rPr>
+          <w:rFonts w:ascii="Narkisim" w:hAnsi="Narkisim" w:cs="Narkisim" w:hint="cs"/>
+          <w:rtl/>
+          <w:lang w:val="en-US"/>
+        </w:rPr>
+        <w:t>: 5.</w:t>
       </w:r>
       <w:r>
         <w:rPr>
@@ -1801,6 +1791,7 @@
         </w:rPr>
         <w:br/>
       </w:r>
+      <w:proofErr w:type="spellStart"/>
       <w:r>
         <w:rPr>
           <w:rFonts w:ascii="Narkisim" w:hAnsi="Narkisim" w:cs="Narkisim"/>
@@ -1808,29 +1799,14 @@
         </w:rPr>
         <w:t>min_sample_leaf</w:t>
       </w:r>
-      <w:r>
-        <w:rPr>
-          <w:rFonts w:ascii="Narkisim" w:hAnsi="Narkisim" w:cs="Narkisim" w:hint="cs"/>
-          <w:rtl/>
-          <w:lang w:val="en-US"/>
-        </w:rPr>
-        <w:t xml:space="preserve">: </w:t>
-      </w:r>
-      <w:r>
-        <w:rPr>
-          <w:rFonts w:ascii="Narkisim" w:hAnsi="Narkisim" w:cs="Narkisim" w:hint="cs"/>
-          <w:rtl/>
-          <w:lang w:val="en-US"/>
-        </w:rPr>
-        <w:t>1</w:t>
-      </w:r>
-      <w:r>
-        <w:rPr>
-          <w:rFonts w:ascii="Narkisim" w:hAnsi="Narkisim" w:cs="Narkisim" w:hint="cs"/>
-          <w:rtl/>
-          <w:lang w:val="en-US"/>
-        </w:rPr>
-        <w:t>.</w:t>
+      <w:proofErr w:type="spellEnd"/>
+      <w:r>
+        <w:rPr>
+          <w:rFonts w:ascii="Narkisim" w:hAnsi="Narkisim" w:cs="Narkisim" w:hint="cs"/>
+          <w:rtl/>
+          <w:lang w:val="en-US"/>
+        </w:rPr>
+        <w:t>: 1.</w:t>
       </w:r>
       <w:r>
         <w:rPr>
@@ -1840,6 +1816,7 @@
         </w:rPr>
         <w:br/>
       </w:r>
+      <w:proofErr w:type="spellStart"/>
       <w:r>
         <w:rPr>
           <w:rFonts w:ascii="Narkisim" w:hAnsi="Narkisim" w:cs="Narkisim"/>
@@ -1847,29 +1824,14 @@
         </w:rPr>
         <w:t>max_depth</w:t>
       </w:r>
-      <w:r>
-        <w:rPr>
-          <w:rFonts w:ascii="Narkisim" w:hAnsi="Narkisim" w:cs="Narkisim" w:hint="cs"/>
-          <w:rtl/>
-          <w:lang w:val="en-US"/>
-        </w:rPr>
-        <w:t xml:space="preserve">: </w:t>
-      </w:r>
-      <w:r>
-        <w:rPr>
-          <w:rFonts w:ascii="Narkisim" w:hAnsi="Narkisim" w:cs="Narkisim" w:hint="cs"/>
-          <w:rtl/>
-          <w:lang w:val="en-US"/>
-        </w:rPr>
-        <w:t>24</w:t>
-      </w:r>
-      <w:r>
-        <w:rPr>
-          <w:rFonts w:ascii="Narkisim" w:hAnsi="Narkisim" w:cs="Narkisim" w:hint="cs"/>
-          <w:rtl/>
-          <w:lang w:val="en-US"/>
-        </w:rPr>
-        <w:t>.</w:t>
+      <w:proofErr w:type="spellEnd"/>
+      <w:r>
+        <w:rPr>
+          <w:rFonts w:ascii="Narkisim" w:hAnsi="Narkisim" w:cs="Narkisim" w:hint="cs"/>
+          <w:rtl/>
+          <w:lang w:val="en-US"/>
+        </w:rPr>
+        <w:t>: 24.</w:t>
       </w:r>
       <w:r>
         <w:rPr>
@@ -1885,8 +1847,16 @@
           <w:lang w:val="en-US"/>
         </w:rPr>
         <w:br/>
+      </w:r>
+      <w:proofErr w:type="spellStart"/>
+      <w:r>
+        <w:rPr>
+          <w:rFonts w:ascii="Narkisim" w:hAnsi="Narkisim" w:cs="Narkisim"/>
+          <w:lang w:val="en-US"/>
+        </w:rPr>
         <w:t>min_sample_leaf</w:t>
       </w:r>
+      <w:proofErr w:type="spellEnd"/>
       <w:r>
         <w:rPr>
           <w:rFonts w:ascii="Narkisim" w:hAnsi="Narkisim" w:cs="Narkisim" w:hint="cs"/>
@@ -1903,6 +1873,7 @@
         </w:rPr>
         <w:br/>
       </w:r>
+      <w:proofErr w:type="spellStart"/>
       <w:r>
         <w:rPr>
           <w:rFonts w:ascii="Narkisim" w:hAnsi="Narkisim" w:cs="Narkisim"/>
@@ -1910,6 +1881,7 @@
         </w:rPr>
         <w:t>max_depth</w:t>
       </w:r>
+      <w:proofErr w:type="spellEnd"/>
       <w:r>
         <w:rPr>
           <w:rFonts w:ascii="Narkisim" w:hAnsi="Narkisim" w:cs="Narkisim" w:hint="cs"/>
@@ -1949,6 +1921,7 @@
         </w:rPr>
         <w:t xml:space="preserve">ניתן להבין שעבור </w:t>
       </w:r>
+      <w:proofErr w:type="spellStart"/>
       <w:r>
         <w:rPr>
           <w:rFonts w:ascii="Narkisim" w:hAnsi="Narkisim" w:cs="Narkisim"/>
@@ -1956,6 +1929,7 @@
         </w:rPr>
         <w:t>min_sample_leaf</w:t>
       </w:r>
+      <w:proofErr w:type="spellEnd"/>
       <w:r>
         <w:rPr>
           <w:rFonts w:ascii="Narkisim" w:hAnsi="Narkisim" w:cs="Narkisim" w:hint="cs"/>
@@ -1964,6 +1938,7 @@
         </w:rPr>
         <w:t xml:space="preserve"> גבוה ו-</w:t>
       </w:r>
+      <w:proofErr w:type="spellStart"/>
       <w:r>
         <w:rPr>
           <w:rFonts w:ascii="Narkisim" w:hAnsi="Narkisim" w:cs="Narkisim"/>
@@ -1971,6 +1946,7 @@
         </w:rPr>
         <w:t>max_depth</w:t>
       </w:r>
+      <w:proofErr w:type="spellEnd"/>
       <w:r>
         <w:rPr>
           <w:rFonts w:ascii="Narkisim" w:hAnsi="Narkisim" w:cs="Narkisim" w:hint="cs"/>
@@ -2344,6 +2320,7 @@
       <w:r>
         <w:rPr>
           <w:rFonts w:ascii="Narkisim" w:hAnsi="Narkisim" w:cs="Narkisim"/>
+          <w:noProof/>
           <w:sz w:val="24"/>
           <w:szCs w:val="24"/>
           <w:rtl/>
@@ -2397,7 +2374,7 @@
         <w:bidi/>
         <w:spacing w:line="360" w:lineRule="auto"/>
         <w:rPr>
-          <w:rFonts w:ascii="Narkisim" w:hAnsi="Narkisim" w:cs="Narkisim" w:hint="cs"/>
+          <w:rFonts w:ascii="Narkisim" w:hAnsi="Narkisim" w:cs="Narkisim"/>
           <w:i/>
           <w:rtl/>
           <w:lang w:val="en-US"/>
@@ -2553,7 +2530,7 @@
         <w:bidi/>
         <w:spacing w:line="360" w:lineRule="auto"/>
         <w:rPr>
-          <w:rFonts w:ascii="Narkisim" w:hAnsi="Narkisim" w:cs="Narkisim" w:hint="cs"/>
+          <w:rFonts w:ascii="Narkisim" w:hAnsi="Narkisim" w:cs="Narkisim"/>
           <w:sz w:val="24"/>
           <w:szCs w:val="24"/>
           <w:rtl/>
@@ -2598,7 +2575,7 @@
         <w:bidi/>
         <w:spacing w:line="360" w:lineRule="auto"/>
         <w:rPr>
-          <w:rFonts w:ascii="Narkisim" w:hAnsi="Narkisim" w:cs="Narkisim" w:hint="cs"/>
+          <w:rFonts w:ascii="Narkisim" w:hAnsi="Narkisim" w:cs="Narkisim"/>
           <w:rtl/>
           <w:lang w:val="en-US"/>
         </w:rPr>
@@ -2649,6 +2626,7 @@
         </w:rPr>
         <w:t xml:space="preserve"> גבוה מדי והישארות על ערך דומה לאורך הריצה. זה יחד עם גרף אזורי ההחלטה מביא לתיאום עם הציפיות בהינתן ה-</w:t>
       </w:r>
+      <w:proofErr w:type="spellStart"/>
       <w:r>
         <w:rPr>
           <w:rFonts w:ascii="Narkisim" w:hAnsi="Narkisim" w:cs="Narkisim"/>
@@ -2656,6 +2634,7 @@
         </w:rPr>
         <w:t>lr</w:t>
       </w:r>
+      <w:proofErr w:type="spellEnd"/>
       <w:r>
         <w:rPr>
           <w:rFonts w:ascii="Narkisim" w:hAnsi="Narkisim" w:cs="Narkisim" w:hint="cs"/>
@@ -2814,6 +2793,7 @@
           <w:rFonts w:ascii="Narkisim" w:hAnsi="Narkisim" w:cs="Narkisim"/>
           <w:b/>
           <w:bCs/>
+          <w:noProof/>
           <w:rtl/>
           <w:lang w:val="en-US"/>
         </w:rPr>
@@ -2873,6 +2853,7 @@
       <w:r>
         <w:rPr>
           <w:rFonts w:ascii="Narkisim" w:hAnsi="Narkisim" w:cs="Narkisim"/>
+          <w:noProof/>
           <w:rtl/>
           <w:lang w:val="en-US"/>
         </w:rPr>
@@ -2932,6 +2913,7 @@
       <w:r>
         <w:rPr>
           <w:rFonts w:ascii="Narkisim" w:hAnsi="Narkisim" w:cs="Narkisim"/>
+          <w:noProof/>
           <w:rtl/>
           <w:lang w:val="en-US"/>
         </w:rPr>
@@ -2991,6 +2973,7 @@
       <w:r>
         <w:rPr>
           <w:rFonts w:ascii="Narkisim" w:hAnsi="Narkisim" w:cs="Narkisim"/>
+          <w:noProof/>
           <w:rtl/>
           <w:lang w:val="en-US"/>
         </w:rPr>
@@ -3051,6 +3034,7 @@
       <w:r>
         <w:rPr>
           <w:rFonts w:ascii="Narkisim" w:hAnsi="Narkisim" w:cs="Narkisim"/>
+          <w:noProof/>
           <w:rtl/>
           <w:lang w:val="en-US"/>
         </w:rPr>
@@ -3281,6 +3265,7 @@
           <w:rFonts w:ascii="Narkisim" w:hAnsi="Narkisim" w:cs="Narkisim"/>
           <w:b/>
           <w:bCs/>
+          <w:noProof/>
           <w:rtl/>
           <w:lang w:val="en-US"/>
         </w:rPr>
@@ -3340,6 +3325,7 @@
           <w:rFonts w:ascii="Narkisim" w:hAnsi="Narkisim" w:cs="Narkisim"/>
           <w:b/>
           <w:bCs/>
+          <w:noProof/>
           <w:rtl/>
           <w:lang w:val="en-US"/>
         </w:rPr>
@@ -3448,33 +3434,17 @@
         <w:bidi/>
         <w:spacing w:line="360" w:lineRule="auto"/>
         <w:rPr>
-          <w:rFonts w:ascii="Narkisim" w:hAnsi="Narkisim" w:cs="Narkisim" w:hint="cs"/>
-          <w:lang w:val="en-US"/>
-        </w:rPr>
-      </w:pPr>
-      <w:r>
-        <w:rPr>
-          <w:rFonts w:ascii="Narkisim" w:hAnsi="Narkisim" w:cs="Narkisim" w:hint="cs"/>
-          <w:rtl/>
-          <w:lang w:val="en-US"/>
-        </w:rPr>
-        <w:t>דיוק אימון: 80.</w:t>
-      </w:r>
-      <w:r>
-        <w:rPr>
-          <w:rFonts w:ascii="Narkisim" w:hAnsi="Narkisim" w:cs="Narkisim" w:hint="cs"/>
-          <w:rtl/>
-          <w:lang w:val="en-US"/>
-        </w:rPr>
-        <w:t>3</w:t>
-      </w:r>
-      <w:r>
-        <w:rPr>
-          <w:rFonts w:ascii="Narkisim" w:hAnsi="Narkisim" w:cs="Narkisim" w:hint="cs"/>
-          <w:rtl/>
-          <w:lang w:val="en-US"/>
-        </w:rPr>
-        <w:t>%</w:t>
+          <w:rFonts w:ascii="Narkisim" w:hAnsi="Narkisim" w:cs="Narkisim"/>
+          <w:lang w:val="en-US"/>
+        </w:rPr>
+      </w:pPr>
+      <w:r>
+        <w:rPr>
+          <w:rFonts w:ascii="Narkisim" w:hAnsi="Narkisim" w:cs="Narkisim" w:hint="cs"/>
+          <w:rtl/>
+          <w:lang w:val="en-US"/>
+        </w:rPr>
+        <w:t>דיוק אימון: 80.3%</w:t>
       </w:r>
       <w:r>
         <w:rPr>
@@ -3490,44 +3460,14 @@
           <w:rtl/>
           <w:lang w:val="en-US"/>
         </w:rPr>
-        <w:t xml:space="preserve">דיוק </w:t>
-      </w:r>
-      <w:r>
-        <w:rPr>
-          <w:rFonts w:ascii="Narkisim" w:hAnsi="Narkisim" w:cs="Narkisim" w:hint="cs"/>
-          <w:rtl/>
-          <w:lang w:val="en-US"/>
-        </w:rPr>
-        <w:t>מבחן</w:t>
-      </w:r>
-      <w:r>
-        <w:rPr>
-          <w:rFonts w:ascii="Narkisim" w:hAnsi="Narkisim" w:cs="Narkisim" w:hint="cs"/>
-          <w:rtl/>
-          <w:lang w:val="en-US"/>
-        </w:rPr>
-        <w:t xml:space="preserve">: </w:t>
-      </w:r>
-      <w:r>
-        <w:rPr>
-          <w:rFonts w:ascii="Narkisim" w:hAnsi="Narkisim" w:cs="Narkisim"/>
-          <w:lang w:val="en-US"/>
-        </w:rPr>
-        <w:t>78.</w:t>
-      </w:r>
-      <w:r>
-        <w:rPr>
-          <w:rFonts w:ascii="Narkisim" w:hAnsi="Narkisim" w:cs="Narkisim"/>
-          <w:lang w:val="en-US"/>
-        </w:rPr>
-        <w:t>8</w:t>
-      </w:r>
-      <w:r>
-        <w:rPr>
-          <w:rFonts w:ascii="Narkisim" w:hAnsi="Narkisim" w:cs="Narkisim"/>
-          <w:lang w:val="en-US"/>
-        </w:rPr>
-        <w:t>%</w:t>
+        <w:t xml:space="preserve">דיוק מבחן: </w:t>
+      </w:r>
+      <w:r>
+        <w:rPr>
+          <w:rFonts w:ascii="Narkisim" w:hAnsi="Narkisim" w:cs="Narkisim"/>
+          <w:lang w:val="en-US"/>
+        </w:rPr>
+        <w:t>78.8%</w:t>
       </w:r>
     </w:p>
     <w:p>
@@ -3596,18 +3536,7 @@
           <w:rtl/>
           <w:lang w:val="en-US"/>
         </w:rPr>
-        <w:t xml:space="preserve"> </w:t>
-      </w:r>
-      <w:r>
-        <w:rPr>
-          <w:rFonts w:ascii="Narkisim" w:hAnsi="Narkisim" w:cs="Narkisim" w:hint="cs"/>
-          <w:sz w:val="24"/>
-          <w:szCs w:val="24"/>
-          <w:u w:val="single"/>
-          <w:rtl/>
-          <w:lang w:val="en-US"/>
-        </w:rPr>
-        <w:t xml:space="preserve">גרעין </w:t>
+        <w:t xml:space="preserve"> גרעין </w:t>
       </w:r>
       <w:r>
         <w:rPr>
@@ -3749,7 +3678,7 @@
         <w:bidi/>
         <w:spacing w:line="360" w:lineRule="auto"/>
         <w:rPr>
-          <w:rFonts w:ascii="Narkisim" w:hAnsi="Narkisim" w:cs="Narkisim" w:hint="cs"/>
+          <w:rFonts w:ascii="Narkisim" w:hAnsi="Narkisim" w:cs="Narkisim"/>
           <w:u w:val="single"/>
           <w:rtl/>
           <w:lang w:val="en-US"/>
@@ -3842,6 +3771,800 @@
           <w:lang w:val="en-US"/>
         </w:rPr>
       </w:pPr>
+      <w:r>
+        <w:rPr>
+          <w:rFonts w:ascii="Narkisim" w:hAnsi="Narkisim" w:cs="Narkisim" w:hint="cs"/>
+          <w:rtl/>
+          <w:lang w:val="en-US"/>
+        </w:rPr>
+        <w:t xml:space="preserve">בסעיף קודם הראינו כי מכפלה סקלרית של קרנלים מוגדרים היטב היא בעצמה קרנל מוגדר היטב. כמו כן, בסעיפים </w:t>
+      </w:r>
+      <w:r>
+        <w:rPr>
+          <w:rFonts w:ascii="Narkisim" w:hAnsi="Narkisim" w:cs="Narkisim"/>
+          <w:lang w:val="en-US"/>
+        </w:rPr>
+        <w:t>b</w:t>
+      </w:r>
+      <w:r>
+        <w:rPr>
+          <w:rFonts w:ascii="Narkisim" w:hAnsi="Narkisim" w:cs="Narkisim" w:hint="cs"/>
+          <w:rtl/>
+          <w:lang w:val="en-US"/>
+        </w:rPr>
+        <w:t xml:space="preserve"> ו-</w:t>
+      </w:r>
+      <w:r>
+        <w:rPr>
+          <w:rFonts w:ascii="Narkisim" w:hAnsi="Narkisim" w:cs="Narkisim"/>
+          <w:lang w:val="en-US"/>
+        </w:rPr>
+        <w:t>c</w:t>
+      </w:r>
+      <w:r>
+        <w:rPr>
+          <w:rFonts w:ascii="Narkisim" w:hAnsi="Narkisim" w:cs="Narkisim" w:hint="cs"/>
+          <w:rtl/>
+          <w:lang w:val="en-US"/>
+        </w:rPr>
+        <w:t>, בהתאמה, הראינו ש-</w:t>
+      </w:r>
+      <m:oMath>
+        <m:sSup>
+          <m:sSupPr>
+            <m:ctrlPr>
+              <w:rPr>
+                <w:rFonts w:ascii="Cambria Math" w:hAnsi="Cambria Math" w:cs="Narkisim"/>
+                <w:i/>
+                <w:lang w:val="en-US"/>
+              </w:rPr>
+            </m:ctrlPr>
+          </m:sSupPr>
+          <m:e>
+            <m:r>
+              <w:rPr>
+                <w:rFonts w:ascii="Cambria Math" w:hAnsi="Cambria Math" w:cs="Narkisim"/>
+                <w:lang w:val="en-US"/>
+              </w:rPr>
+              <m:t>e</m:t>
+            </m:r>
+          </m:e>
+          <m:sup>
+            <m:d>
+              <m:dPr>
+                <m:begChr m:val="|"/>
+                <m:endChr m:val="|"/>
+                <m:ctrlPr>
+                  <w:rPr>
+                    <w:rFonts w:ascii="Cambria Math" w:hAnsi="Cambria Math" w:cs="Narkisim"/>
+                    <w:i/>
+                    <w:lang w:val="en-US"/>
+                  </w:rPr>
+                </m:ctrlPr>
+              </m:dPr>
+              <m:e>
+                <m:sSub>
+                  <m:sSubPr>
+                    <m:ctrlPr>
+                      <w:rPr>
+                        <w:rFonts w:ascii="Cambria Math" w:hAnsi="Cambria Math" w:cs="Narkisim"/>
+                        <w:i/>
+                        <w:lang w:val="en-US"/>
+                      </w:rPr>
+                    </m:ctrlPr>
+                  </m:sSubPr>
+                  <m:e>
+                    <m:r>
+                      <w:rPr>
+                        <w:rFonts w:ascii="Cambria Math" w:hAnsi="Cambria Math" w:cs="Narkisim"/>
+                        <w:lang w:val="en-US"/>
+                      </w:rPr>
+                      <m:t>S</m:t>
+                    </m:r>
+                  </m:e>
+                  <m:sub>
+                    <m:r>
+                      <w:rPr>
+                        <w:rFonts w:ascii="Cambria Math" w:hAnsi="Cambria Math" w:cs="Narkisim"/>
+                        <w:lang w:val="en-US"/>
+                      </w:rPr>
+                      <m:t>i</m:t>
+                    </m:r>
+                  </m:sub>
+                </m:sSub>
+                <m:r>
+                  <w:rPr>
+                    <w:rFonts w:ascii="Cambria Math" w:hAnsi="Cambria Math" w:cs="Narkisim"/>
+                    <w:lang w:val="en-US"/>
+                  </w:rPr>
+                  <m:t>∩</m:t>
+                </m:r>
+                <m:sSub>
+                  <m:sSubPr>
+                    <m:ctrlPr>
+                      <w:rPr>
+                        <w:rFonts w:ascii="Cambria Math" w:hAnsi="Cambria Math" w:cs="Narkisim"/>
+                        <w:i/>
+                        <w:lang w:val="en-US"/>
+                      </w:rPr>
+                    </m:ctrlPr>
+                  </m:sSubPr>
+                  <m:e>
+                    <m:r>
+                      <w:rPr>
+                        <w:rFonts w:ascii="Cambria Math" w:hAnsi="Cambria Math" w:cs="Narkisim"/>
+                        <w:lang w:val="en-US"/>
+                      </w:rPr>
+                      <m:t>S</m:t>
+                    </m:r>
+                  </m:e>
+                  <m:sub>
+                    <m:r>
+                      <w:rPr>
+                        <w:rFonts w:ascii="Cambria Math" w:hAnsi="Cambria Math" w:cs="Narkisim"/>
+                        <w:lang w:val="en-US"/>
+                      </w:rPr>
+                      <m:t>j</m:t>
+                    </m:r>
+                  </m:sub>
+                </m:sSub>
+              </m:e>
+            </m:d>
+          </m:sup>
+        </m:sSup>
+      </m:oMath>
+      <w:r>
+        <w:rPr>
+          <w:rFonts w:ascii="Narkisim" w:eastAsiaTheme="minorEastAsia" w:hAnsi="Narkisim" w:cs="Narkisim" w:hint="cs"/>
+          <w:rtl/>
+          <w:lang w:val="en-US"/>
+        </w:rPr>
+        <w:t xml:space="preserve"> ו-</w:t>
+      </w:r>
+      <m:oMath>
+        <m:sSup>
+          <m:sSupPr>
+            <m:ctrlPr>
+              <w:rPr>
+                <w:rFonts w:ascii="Cambria Math" w:eastAsiaTheme="minorEastAsia" w:hAnsi="Cambria Math" w:cs="Narkisim"/>
+                <w:i/>
+                <w:lang w:val="en-US"/>
+              </w:rPr>
+            </m:ctrlPr>
+          </m:sSupPr>
+          <m:e>
+            <m:r>
+              <w:rPr>
+                <w:rFonts w:ascii="Cambria Math" w:eastAsiaTheme="minorEastAsia" w:hAnsi="Cambria Math" w:cs="Narkisim"/>
+                <w:lang w:val="en-US"/>
+              </w:rPr>
+              <m:t>e</m:t>
+            </m:r>
+          </m:e>
+          <m:sup>
+            <m:r>
+              <w:rPr>
+                <w:rFonts w:ascii="Cambria Math" w:eastAsiaTheme="minorEastAsia" w:hAnsi="Cambria Math" w:cs="Narkisim"/>
+                <w:lang w:val="en-US"/>
+              </w:rPr>
+              <m:t>-</m:t>
+            </m:r>
+            <m:d>
+              <m:dPr>
+                <m:begChr m:val="|"/>
+                <m:endChr m:val="|"/>
+                <m:ctrlPr>
+                  <w:rPr>
+                    <w:rFonts w:ascii="Cambria Math" w:eastAsiaTheme="minorEastAsia" w:hAnsi="Cambria Math" w:cs="Narkisim"/>
+                    <w:i/>
+                    <w:lang w:val="en-US"/>
+                  </w:rPr>
+                </m:ctrlPr>
+              </m:dPr>
+              <m:e>
+                <m:sSub>
+                  <m:sSubPr>
+                    <m:ctrlPr>
+                      <w:rPr>
+                        <w:rFonts w:ascii="Cambria Math" w:eastAsiaTheme="minorEastAsia" w:hAnsi="Cambria Math" w:cs="Narkisim"/>
+                        <w:i/>
+                        <w:lang w:val="en-US"/>
+                      </w:rPr>
+                    </m:ctrlPr>
+                  </m:sSubPr>
+                  <m:e>
+                    <m:r>
+                      <w:rPr>
+                        <w:rFonts w:ascii="Cambria Math" w:eastAsiaTheme="minorEastAsia" w:hAnsi="Cambria Math" w:cs="Narkisim"/>
+                        <w:lang w:val="en-US"/>
+                      </w:rPr>
+                      <m:t>S</m:t>
+                    </m:r>
+                  </m:e>
+                  <m:sub>
+                    <m:r>
+                      <w:rPr>
+                        <w:rFonts w:ascii="Cambria Math" w:eastAsiaTheme="minorEastAsia" w:hAnsi="Cambria Math" w:cs="Narkisim"/>
+                        <w:lang w:val="en-US"/>
+                      </w:rPr>
+                      <m:t>i</m:t>
+                    </m:r>
+                  </m:sub>
+                </m:sSub>
+                <m:r>
+                  <w:rPr>
+                    <w:rFonts w:ascii="Cambria Math" w:eastAsiaTheme="minorEastAsia" w:hAnsi="Cambria Math" w:cs="Narkisim"/>
+                    <w:lang w:val="en-US"/>
+                  </w:rPr>
+                  <m:t xml:space="preserve"> ∪</m:t>
+                </m:r>
+                <m:sSub>
+                  <m:sSubPr>
+                    <m:ctrlPr>
+                      <w:rPr>
+                        <w:rFonts w:ascii="Cambria Math" w:eastAsiaTheme="minorEastAsia" w:hAnsi="Cambria Math" w:cs="Narkisim"/>
+                        <w:i/>
+                        <w:lang w:val="en-US"/>
+                      </w:rPr>
+                    </m:ctrlPr>
+                  </m:sSubPr>
+                  <m:e>
+                    <m:r>
+                      <w:rPr>
+                        <w:rFonts w:ascii="Cambria Math" w:eastAsiaTheme="minorEastAsia" w:hAnsi="Cambria Math" w:cs="Narkisim"/>
+                        <w:lang w:val="en-US"/>
+                      </w:rPr>
+                      <m:t>S</m:t>
+                    </m:r>
+                  </m:e>
+                  <m:sub>
+                    <m:r>
+                      <w:rPr>
+                        <w:rFonts w:ascii="Cambria Math" w:eastAsiaTheme="minorEastAsia" w:hAnsi="Cambria Math" w:cs="Narkisim"/>
+                        <w:lang w:val="en-US"/>
+                      </w:rPr>
+                      <m:t>j</m:t>
+                    </m:r>
+                  </m:sub>
+                </m:sSub>
+              </m:e>
+            </m:d>
+          </m:sup>
+        </m:sSup>
+      </m:oMath>
+      <w:r>
+        <w:rPr>
+          <w:rFonts w:ascii="Narkisim" w:eastAsiaTheme="minorEastAsia" w:hAnsi="Narkisim" w:cs="Narkisim" w:hint="cs"/>
+          <w:rtl/>
+          <w:lang w:val="en-US"/>
+        </w:rPr>
+        <w:t xml:space="preserve"> הם קרנלים מוגדרים היטב. נבחין כי מתקיים:</w:t>
+      </w:r>
+      <w:r>
+        <w:rPr>
+          <w:rFonts w:ascii="Narkisim" w:eastAsiaTheme="minorEastAsia" w:hAnsi="Narkisim" w:cs="Narkisim"/>
+          <w:rtl/>
+          <w:lang w:val="en-US"/>
+        </w:rPr>
+        <w:br/>
+      </w:r>
+      <m:oMathPara>
+        <m:oMath>
+          <m:sSub>
+            <m:sSubPr>
+              <m:ctrlPr>
+                <w:rPr>
+                  <w:rFonts w:ascii="Cambria Math" w:hAnsi="Cambria Math" w:cs="Narkisim"/>
+                  <w:i/>
+                  <w:lang w:val="en-US"/>
+                </w:rPr>
+              </m:ctrlPr>
+            </m:sSubPr>
+            <m:e>
+              <m:r>
+                <w:rPr>
+                  <w:rFonts w:ascii="Cambria Math" w:hAnsi="Cambria Math" w:cs="Narkisim"/>
+                  <w:lang w:val="en-US"/>
+                </w:rPr>
+                <m:t>K</m:t>
+              </m:r>
+            </m:e>
+            <m:sub>
+              <m:r>
+                <w:rPr>
+                  <w:rFonts w:ascii="Cambria Math" w:hAnsi="Cambria Math" w:cs="Narkisim"/>
+                  <w:lang w:val="en-US"/>
+                </w:rPr>
+                <m:t>spam pro max</m:t>
+              </m:r>
+            </m:sub>
+          </m:sSub>
+          <m:r>
+            <w:rPr>
+              <w:rFonts w:ascii="Cambria Math" w:hAnsi="Cambria Math" w:cs="Narkisim"/>
+              <w:lang w:val="en-US"/>
+            </w:rPr>
+            <m:t>=</m:t>
+          </m:r>
+          <m:sSup>
+            <m:sSupPr>
+              <m:ctrlPr>
+                <w:rPr>
+                  <w:rFonts w:ascii="Cambria Math" w:eastAsiaTheme="minorEastAsia" w:hAnsi="Cambria Math" w:cs="Narkisim"/>
+                  <w:i/>
+                  <w:lang w:val="en-US"/>
+                </w:rPr>
+              </m:ctrlPr>
+            </m:sSupPr>
+            <m:e>
+              <m:r>
+                <w:rPr>
+                  <w:rFonts w:ascii="Cambria Math" w:eastAsiaTheme="minorEastAsia" w:hAnsi="Cambria Math" w:cs="Narkisim"/>
+                  <w:lang w:val="en-US"/>
+                </w:rPr>
+                <m:t>e</m:t>
+              </m:r>
+            </m:e>
+            <m:sup>
+              <m:d>
+                <m:dPr>
+                  <m:begChr m:val="|"/>
+                  <m:endChr m:val="|"/>
+                  <m:ctrlPr>
+                    <w:rPr>
+                      <w:rFonts w:ascii="Cambria Math" w:eastAsiaTheme="minorEastAsia" w:hAnsi="Cambria Math" w:cs="Narkisim"/>
+                      <w:i/>
+                      <w:lang w:val="en-US"/>
+                    </w:rPr>
+                  </m:ctrlPr>
+                </m:dPr>
+                <m:e>
+                  <m:sSub>
+                    <m:sSubPr>
+                      <m:ctrlPr>
+                        <w:rPr>
+                          <w:rFonts w:ascii="Cambria Math" w:hAnsi="Cambria Math" w:cs="Narkisim"/>
+                          <w:i/>
+                          <w:lang w:val="en-US"/>
+                        </w:rPr>
+                      </m:ctrlPr>
+                    </m:sSubPr>
+                    <m:e>
+                      <m:r>
+                        <w:rPr>
+                          <w:rFonts w:ascii="Cambria Math" w:hAnsi="Cambria Math" w:cs="Narkisim"/>
+                          <w:lang w:val="en-US"/>
+                        </w:rPr>
+                        <m:t>S</m:t>
+                      </m:r>
+                    </m:e>
+                    <m:sub>
+                      <m:r>
+                        <w:rPr>
+                          <w:rFonts w:ascii="Cambria Math" w:hAnsi="Cambria Math" w:cs="Narkisim"/>
+                          <w:lang w:val="en-US"/>
+                        </w:rPr>
+                        <m:t>i</m:t>
+                      </m:r>
+                    </m:sub>
+                  </m:sSub>
+                  <m:r>
+                    <w:rPr>
+                      <w:rFonts w:ascii="Cambria Math" w:hAnsi="Cambria Math" w:cs="Narkisim"/>
+                      <w:lang w:val="en-US"/>
+                    </w:rPr>
+                    <m:t>∩</m:t>
+                  </m:r>
+                  <m:sSub>
+                    <m:sSubPr>
+                      <m:ctrlPr>
+                        <w:rPr>
+                          <w:rFonts w:ascii="Cambria Math" w:hAnsi="Cambria Math" w:cs="Narkisim"/>
+                          <w:i/>
+                          <w:lang w:val="en-US"/>
+                        </w:rPr>
+                      </m:ctrlPr>
+                    </m:sSubPr>
+                    <m:e>
+                      <m:r>
+                        <w:rPr>
+                          <w:rFonts w:ascii="Cambria Math" w:hAnsi="Cambria Math" w:cs="Narkisim"/>
+                          <w:lang w:val="en-US"/>
+                        </w:rPr>
+                        <m:t>S</m:t>
+                      </m:r>
+                    </m:e>
+                    <m:sub>
+                      <m:r>
+                        <w:rPr>
+                          <w:rFonts w:ascii="Cambria Math" w:hAnsi="Cambria Math" w:cs="Narkisim"/>
+                          <w:lang w:val="en-US"/>
+                        </w:rPr>
+                        <m:t>j</m:t>
+                      </m:r>
+                    </m:sub>
+                  </m:sSub>
+                </m:e>
+              </m:d>
+              <m:r>
+                <w:rPr>
+                  <w:rFonts w:ascii="Cambria Math" w:eastAsiaTheme="minorEastAsia" w:hAnsi="Cambria Math" w:cs="Narkisim"/>
+                  <w:lang w:val="en-US"/>
+                </w:rPr>
+                <m:t>-</m:t>
+              </m:r>
+              <m:d>
+                <m:dPr>
+                  <m:begChr m:val="|"/>
+                  <m:endChr m:val="|"/>
+                  <m:ctrlPr>
+                    <w:rPr>
+                      <w:rFonts w:ascii="Cambria Math" w:eastAsiaTheme="minorEastAsia" w:hAnsi="Cambria Math" w:cs="Narkisim"/>
+                      <w:i/>
+                      <w:lang w:val="en-US"/>
+                    </w:rPr>
+                  </m:ctrlPr>
+                </m:dPr>
+                <m:e>
+                  <m:sSub>
+                    <m:sSubPr>
+                      <m:ctrlPr>
+                        <w:rPr>
+                          <w:rFonts w:ascii="Cambria Math" w:eastAsiaTheme="minorEastAsia" w:hAnsi="Cambria Math" w:cs="Narkisim"/>
+                          <w:i/>
+                          <w:lang w:val="en-US"/>
+                        </w:rPr>
+                      </m:ctrlPr>
+                    </m:sSubPr>
+                    <m:e>
+                      <m:r>
+                        <w:rPr>
+                          <w:rFonts w:ascii="Cambria Math" w:eastAsiaTheme="minorEastAsia" w:hAnsi="Cambria Math" w:cs="Narkisim"/>
+                          <w:lang w:val="en-US"/>
+                        </w:rPr>
+                        <m:t>S</m:t>
+                      </m:r>
+                    </m:e>
+                    <m:sub>
+                      <m:r>
+                        <w:rPr>
+                          <w:rFonts w:ascii="Cambria Math" w:eastAsiaTheme="minorEastAsia" w:hAnsi="Cambria Math" w:cs="Narkisim"/>
+                          <w:lang w:val="en-US"/>
+                        </w:rPr>
+                        <m:t>i</m:t>
+                      </m:r>
+                    </m:sub>
+                  </m:sSub>
+                  <m:r>
+                    <w:rPr>
+                      <w:rFonts w:ascii="Cambria Math" w:eastAsiaTheme="minorEastAsia" w:hAnsi="Cambria Math" w:cs="Narkisim"/>
+                      <w:lang w:val="en-US"/>
+                    </w:rPr>
+                    <m:t xml:space="preserve"> ∪</m:t>
+                  </m:r>
+                  <m:sSub>
+                    <m:sSubPr>
+                      <m:ctrlPr>
+                        <w:rPr>
+                          <w:rFonts w:ascii="Cambria Math" w:eastAsiaTheme="minorEastAsia" w:hAnsi="Cambria Math" w:cs="Narkisim"/>
+                          <w:i/>
+                          <w:lang w:val="en-US"/>
+                        </w:rPr>
+                      </m:ctrlPr>
+                    </m:sSubPr>
+                    <m:e>
+                      <m:r>
+                        <w:rPr>
+                          <w:rFonts w:ascii="Cambria Math" w:eastAsiaTheme="minorEastAsia" w:hAnsi="Cambria Math" w:cs="Narkisim"/>
+                          <w:lang w:val="en-US"/>
+                        </w:rPr>
+                        <m:t>S</m:t>
+                      </m:r>
+                    </m:e>
+                    <m:sub>
+                      <m:r>
+                        <w:rPr>
+                          <w:rFonts w:ascii="Cambria Math" w:eastAsiaTheme="minorEastAsia" w:hAnsi="Cambria Math" w:cs="Narkisim"/>
+                          <w:lang w:val="en-US"/>
+                        </w:rPr>
+                        <m:t>j</m:t>
+                      </m:r>
+                    </m:sub>
+                  </m:sSub>
+                </m:e>
+              </m:d>
+            </m:sup>
+          </m:sSup>
+          <m:r>
+            <w:rPr>
+              <w:rFonts w:ascii="Cambria Math" w:eastAsiaTheme="minorEastAsia" w:hAnsi="Cambria Math" w:cs="Narkisim"/>
+              <w:lang w:val="en-US"/>
+            </w:rPr>
+            <m:t>=</m:t>
+          </m:r>
+          <m:sSup>
+            <m:sSupPr>
+              <m:ctrlPr>
+                <w:rPr>
+                  <w:rFonts w:ascii="Cambria Math" w:hAnsi="Cambria Math" w:cs="Narkisim"/>
+                  <w:i/>
+                  <w:lang w:val="en-US"/>
+                </w:rPr>
+              </m:ctrlPr>
+            </m:sSupPr>
+            <m:e>
+              <m:r>
+                <w:rPr>
+                  <w:rFonts w:ascii="Cambria Math" w:hAnsi="Cambria Math" w:cs="Narkisim"/>
+                  <w:lang w:val="en-US"/>
+                </w:rPr>
+                <m:t>e</m:t>
+              </m:r>
+            </m:e>
+            <m:sup>
+              <m:d>
+                <m:dPr>
+                  <m:begChr m:val="|"/>
+                  <m:endChr m:val="|"/>
+                  <m:ctrlPr>
+                    <w:rPr>
+                      <w:rFonts w:ascii="Cambria Math" w:hAnsi="Cambria Math" w:cs="Narkisim"/>
+                      <w:i/>
+                      <w:lang w:val="en-US"/>
+                    </w:rPr>
+                  </m:ctrlPr>
+                </m:dPr>
+                <m:e>
+                  <m:sSub>
+                    <m:sSubPr>
+                      <m:ctrlPr>
+                        <w:rPr>
+                          <w:rFonts w:ascii="Cambria Math" w:hAnsi="Cambria Math" w:cs="Narkisim"/>
+                          <w:i/>
+                          <w:lang w:val="en-US"/>
+                        </w:rPr>
+                      </m:ctrlPr>
+                    </m:sSubPr>
+                    <m:e>
+                      <m:r>
+                        <w:rPr>
+                          <w:rFonts w:ascii="Cambria Math" w:hAnsi="Cambria Math" w:cs="Narkisim"/>
+                          <w:lang w:val="en-US"/>
+                        </w:rPr>
+                        <m:t>S</m:t>
+                      </m:r>
+                    </m:e>
+                    <m:sub>
+                      <m:r>
+                        <w:rPr>
+                          <w:rFonts w:ascii="Cambria Math" w:hAnsi="Cambria Math" w:cs="Narkisim"/>
+                          <w:lang w:val="en-US"/>
+                        </w:rPr>
+                        <m:t>i</m:t>
+                      </m:r>
+                    </m:sub>
+                  </m:sSub>
+                  <m:r>
+                    <w:rPr>
+                      <w:rFonts w:ascii="Cambria Math" w:hAnsi="Cambria Math" w:cs="Narkisim"/>
+                      <w:lang w:val="en-US"/>
+                    </w:rPr>
+                    <m:t>∩</m:t>
+                  </m:r>
+                  <m:sSub>
+                    <m:sSubPr>
+                      <m:ctrlPr>
+                        <w:rPr>
+                          <w:rFonts w:ascii="Cambria Math" w:hAnsi="Cambria Math" w:cs="Narkisim"/>
+                          <w:i/>
+                          <w:lang w:val="en-US"/>
+                        </w:rPr>
+                      </m:ctrlPr>
+                    </m:sSubPr>
+                    <m:e>
+                      <m:r>
+                        <w:rPr>
+                          <w:rFonts w:ascii="Cambria Math" w:hAnsi="Cambria Math" w:cs="Narkisim"/>
+                          <w:lang w:val="en-US"/>
+                        </w:rPr>
+                        <m:t>S</m:t>
+                      </m:r>
+                    </m:e>
+                    <m:sub>
+                      <m:r>
+                        <w:rPr>
+                          <w:rFonts w:ascii="Cambria Math" w:hAnsi="Cambria Math" w:cs="Narkisim"/>
+                          <w:lang w:val="en-US"/>
+                        </w:rPr>
+                        <m:t>j</m:t>
+                      </m:r>
+                    </m:sub>
+                  </m:sSub>
+                </m:e>
+              </m:d>
+            </m:sup>
+          </m:sSup>
+          <m:r>
+            <w:rPr>
+              <w:rFonts w:ascii="Cambria Math" w:hAnsi="Cambria Math" w:cs="Narkisim"/>
+              <w:lang w:val="en-US"/>
+            </w:rPr>
+            <m:t>⋅</m:t>
+          </m:r>
+          <m:sSup>
+            <m:sSupPr>
+              <m:ctrlPr>
+                <w:rPr>
+                  <w:rFonts w:ascii="Cambria Math" w:eastAsiaTheme="minorEastAsia" w:hAnsi="Cambria Math" w:cs="Narkisim"/>
+                  <w:i/>
+                  <w:lang w:val="en-US"/>
+                </w:rPr>
+              </m:ctrlPr>
+            </m:sSupPr>
+            <m:e>
+              <m:r>
+                <w:rPr>
+                  <w:rFonts w:ascii="Cambria Math" w:eastAsiaTheme="minorEastAsia" w:hAnsi="Cambria Math" w:cs="Narkisim"/>
+                  <w:lang w:val="en-US"/>
+                </w:rPr>
+                <m:t>e</m:t>
+              </m:r>
+            </m:e>
+            <m:sup>
+              <m:r>
+                <w:rPr>
+                  <w:rFonts w:ascii="Cambria Math" w:eastAsiaTheme="minorEastAsia" w:hAnsi="Cambria Math" w:cs="Narkisim"/>
+                  <w:lang w:val="en-US"/>
+                </w:rPr>
+                <m:t>-</m:t>
+              </m:r>
+              <m:d>
+                <m:dPr>
+                  <m:begChr m:val="|"/>
+                  <m:endChr m:val="|"/>
+                  <m:ctrlPr>
+                    <w:rPr>
+                      <w:rFonts w:ascii="Cambria Math" w:eastAsiaTheme="minorEastAsia" w:hAnsi="Cambria Math" w:cs="Narkisim"/>
+                      <w:i/>
+                      <w:lang w:val="en-US"/>
+                    </w:rPr>
+                  </m:ctrlPr>
+                </m:dPr>
+                <m:e>
+                  <m:sSub>
+                    <m:sSubPr>
+                      <m:ctrlPr>
+                        <w:rPr>
+                          <w:rFonts w:ascii="Cambria Math" w:eastAsiaTheme="minorEastAsia" w:hAnsi="Cambria Math" w:cs="Narkisim"/>
+                          <w:i/>
+                          <w:lang w:val="en-US"/>
+                        </w:rPr>
+                      </m:ctrlPr>
+                    </m:sSubPr>
+                    <m:e>
+                      <m:r>
+                        <w:rPr>
+                          <w:rFonts w:ascii="Cambria Math" w:eastAsiaTheme="minorEastAsia" w:hAnsi="Cambria Math" w:cs="Narkisim"/>
+                          <w:lang w:val="en-US"/>
+                        </w:rPr>
+                        <m:t>S</m:t>
+                      </m:r>
+                    </m:e>
+                    <m:sub>
+                      <m:r>
+                        <w:rPr>
+                          <w:rFonts w:ascii="Cambria Math" w:eastAsiaTheme="minorEastAsia" w:hAnsi="Cambria Math" w:cs="Narkisim"/>
+                          <w:lang w:val="en-US"/>
+                        </w:rPr>
+                        <m:t>i</m:t>
+                      </m:r>
+                    </m:sub>
+                  </m:sSub>
+                  <m:r>
+                    <w:rPr>
+                      <w:rFonts w:ascii="Cambria Math" w:eastAsiaTheme="minorEastAsia" w:hAnsi="Cambria Math" w:cs="Narkisim"/>
+                      <w:lang w:val="en-US"/>
+                    </w:rPr>
+                    <m:t xml:space="preserve"> ∪</m:t>
+                  </m:r>
+                  <m:sSub>
+                    <m:sSubPr>
+                      <m:ctrlPr>
+                        <w:rPr>
+                          <w:rFonts w:ascii="Cambria Math" w:eastAsiaTheme="minorEastAsia" w:hAnsi="Cambria Math" w:cs="Narkisim"/>
+                          <w:i/>
+                          <w:lang w:val="en-US"/>
+                        </w:rPr>
+                      </m:ctrlPr>
+                    </m:sSubPr>
+                    <m:e>
+                      <m:r>
+                        <w:rPr>
+                          <w:rFonts w:ascii="Cambria Math" w:eastAsiaTheme="minorEastAsia" w:hAnsi="Cambria Math" w:cs="Narkisim"/>
+                          <w:lang w:val="en-US"/>
+                        </w:rPr>
+                        <m:t>S</m:t>
+                      </m:r>
+                    </m:e>
+                    <m:sub>
+                      <m:r>
+                        <w:rPr>
+                          <w:rFonts w:ascii="Cambria Math" w:eastAsiaTheme="minorEastAsia" w:hAnsi="Cambria Math" w:cs="Narkisim"/>
+                          <w:lang w:val="en-US"/>
+                        </w:rPr>
+                        <m:t>j</m:t>
+                      </m:r>
+                    </m:sub>
+                  </m:sSub>
+                </m:e>
+              </m:d>
+            </m:sup>
+          </m:sSup>
+          <m:r>
+            <w:rPr>
+              <w:rFonts w:ascii="Narkisim" w:eastAsiaTheme="minorEastAsia" w:hAnsi="Narkisim" w:cs="Narkisim"/>
+              <w:rtl/>
+              <w:lang w:val="en-US"/>
+            </w:rPr>
+            <w:br/>
+          </m:r>
+        </m:oMath>
+      </m:oMathPara>
+      <w:r>
+        <w:rPr>
+          <w:rFonts w:ascii="Narkisim" w:eastAsiaTheme="minorEastAsia" w:hAnsi="Narkisim" w:cs="Narkisim" w:hint="cs"/>
+          <w:rtl/>
+          <w:lang w:val="en-US"/>
+        </w:rPr>
+        <w:t xml:space="preserve">ולכן, </w:t>
+      </w:r>
+      <m:oMath>
+        <m:sSub>
+          <m:sSubPr>
+            <m:ctrlPr>
+              <w:rPr>
+                <w:rFonts w:ascii="Cambria Math" w:hAnsi="Cambria Math" w:cs="Narkisim"/>
+                <w:i/>
+                <w:lang w:val="en-US"/>
+              </w:rPr>
+            </m:ctrlPr>
+          </m:sSubPr>
+          <m:e>
+            <m:r>
+              <w:rPr>
+                <w:rFonts w:ascii="Cambria Math" w:hAnsi="Cambria Math" w:cs="Narkisim"/>
+                <w:lang w:val="en-US"/>
+              </w:rPr>
+              <m:t>K</m:t>
+            </m:r>
+          </m:e>
+          <m:sub>
+            <m:r>
+              <w:rPr>
+                <w:rFonts w:ascii="Cambria Math" w:hAnsi="Cambria Math" w:cs="Narkisim"/>
+                <w:lang w:val="en-US"/>
+              </w:rPr>
+              <m:t>spam pro max</m:t>
+            </m:r>
+          </m:sub>
+        </m:sSub>
+      </m:oMath>
+      <w:r>
+        <w:rPr>
+          <w:rFonts w:ascii="Narkisim" w:eastAsiaTheme="minorEastAsia" w:hAnsi="Narkisim" w:cs="Narkisim" w:hint="cs"/>
+          <w:rtl/>
+          <w:lang w:val="en-US"/>
+        </w:rPr>
+        <w:t xml:space="preserve"> הוא קרנל מוגדר היטב.</w:t>
+      </w:r>
+      <w:r>
+        <w:rPr>
+          <w:rFonts w:ascii="Narkisim" w:eastAsiaTheme="minorEastAsia" w:hAnsi="Narkisim" w:cs="Narkisim"/>
+          <w:rtl/>
+          <w:lang w:val="en-US"/>
+        </w:rPr>
+        <w:br/>
+      </w:r>
     </w:p>
     <w:p>
       <w:pPr>
@@ -3857,6 +4580,78 @@
           <w:lang w:val="en-US"/>
         </w:rPr>
       </w:pPr>
+      <w:r>
+        <w:rPr>
+          <w:rFonts w:ascii="Narkisim" w:hAnsi="Narkisim" w:cs="Narkisim" w:hint="cs"/>
+          <w:rtl/>
+          <w:lang w:val="en-US"/>
+        </w:rPr>
+        <w:lastRenderedPageBreak/>
+        <w:t xml:space="preserve">הקרנל שהחבר הציע עדיף </w:t>
+      </w:r>
+      <w:r>
+        <w:rPr>
+          <w:rFonts w:ascii="Narkisim" w:hAnsi="Narkisim" w:cs="Narkisim" w:hint="cs"/>
+          <w:rtl/>
+          <w:lang w:val="en-US"/>
+        </w:rPr>
+        <w:t xml:space="preserve">כיוון שהוא משלב את האיחוד והחיתוך של </w:t>
+      </w:r>
+      <w:r>
+        <w:rPr>
+          <w:rFonts w:ascii="Narkisim" w:hAnsi="Narkisim" w:cs="Narkisim" w:hint="cs"/>
+          <w:rtl/>
+          <w:lang w:val="en-US"/>
+        </w:rPr>
+        <w:t>הקבוצות</w:t>
+      </w:r>
+      <w:r>
+        <w:rPr>
+          <w:rFonts w:ascii="Narkisim" w:hAnsi="Narkisim" w:cs="Narkisim" w:hint="cs"/>
+          <w:rtl/>
+          <w:lang w:val="en-US"/>
+        </w:rPr>
+        <w:t xml:space="preserve"> ובכך למעשה יכול לתפוס את הדמיון בין </w:t>
+      </w:r>
+      <w:r>
+        <w:rPr>
+          <w:rFonts w:ascii="Narkisim" w:hAnsi="Narkisim" w:cs="Narkisim" w:hint="cs"/>
+          <w:rtl/>
+          <w:lang w:val="en-US"/>
+        </w:rPr>
+        <w:t>קבוצות</w:t>
+      </w:r>
+      <w:r>
+        <w:rPr>
+          <w:rFonts w:ascii="Narkisim" w:hAnsi="Narkisim" w:cs="Narkisim" w:hint="cs"/>
+          <w:rtl/>
+          <w:lang w:val="en-US"/>
+        </w:rPr>
+        <w:t xml:space="preserve"> באופן מחוכם יותר.</w:t>
+      </w:r>
+      <w:r>
+        <w:rPr>
+          <w:rFonts w:ascii="Narkisim" w:hAnsi="Narkisim" w:cs="Narkisim"/>
+          <w:lang w:val="en-US"/>
+        </w:rPr>
+        <w:t xml:space="preserve"> </w:t>
+      </w:r>
+      <w:r>
+        <w:rPr>
+          <w:rFonts w:ascii="Narkisim" w:hAnsi="Narkisim" w:cs="Narkisim" w:hint="cs"/>
+          <w:rtl/>
+          <w:lang w:val="en-US"/>
+        </w:rPr>
+        <w:t>כלומר, יש לקרנל מידע על דמיון וכן על אי דמיון בין הקבוצות ועל כן הוא יכול "להסיק" יותר על הקשר בין הקבוצות. לדוג' ניתן לדעת את הגדלים של הקבוצות.</w:t>
+      </w:r>
+      <w:r>
+        <w:rPr>
+          <w:rFonts w:ascii="Narkisim" w:hAnsi="Narkisim" w:cs="Narkisim"/>
+          <w:rtl/>
+          <w:lang w:val="en-US"/>
+        </w:rPr>
+        <w:br/>
+      </w:r>
     </w:p>
     <w:p>
       <w:pPr>
@@ -3868,68 +4663,498 @@
         <w:bidi/>
         <w:spacing w:line="360" w:lineRule="auto"/>
         <w:rPr>
-          <w:rFonts w:ascii="Narkisim" w:hAnsi="Narkisim" w:cs="Narkisim" w:hint="cs"/>
-          <w:rtl/>
-          <w:lang w:val="en-US"/>
-        </w:rPr>
-      </w:pPr>
-    </w:p>
-    <w:p>
-      <w:pPr>
-        <w:bidi/>
-        <w:spacing w:line="360" w:lineRule="auto"/>
-        <w:rPr>
-          <w:rFonts w:ascii="Narkisim" w:hAnsi="Narkisim" w:cs="Narkisim"/>
-          <w:b/>
-          <w:bCs/>
-          <w:rtl/>
-          <w:lang w:val="en-US"/>
-        </w:rPr>
-      </w:pPr>
-    </w:p>
-    <w:p>
-      <w:pPr>
-        <w:bidi/>
-        <w:spacing w:line="360" w:lineRule="auto"/>
-        <w:rPr>
-          <w:rFonts w:ascii="Narkisim" w:hAnsi="Narkisim" w:cs="Narkisim"/>
-          <w:b/>
-          <w:bCs/>
-          <w:rtl/>
-          <w:lang w:val="en-US"/>
-        </w:rPr>
-      </w:pPr>
-    </w:p>
-    <w:p>
-      <w:pPr>
-        <w:bidi/>
-        <w:spacing w:line="360" w:lineRule="auto"/>
-        <w:rPr>
-          <w:rFonts w:ascii="Narkisim" w:hAnsi="Narkisim" w:cs="Narkisim"/>
-          <w:b/>
-          <w:bCs/>
-          <w:lang w:val="en-US"/>
-        </w:rPr>
-      </w:pPr>
-    </w:p>
-    <w:p>
-      <w:pPr>
-        <w:bidi/>
-        <w:spacing w:line="360" w:lineRule="auto"/>
-        <w:rPr>
-          <w:rFonts w:ascii="Narkisim" w:hAnsi="Narkisim" w:cs="Narkisim"/>
-          <w:b/>
-          <w:bCs/>
-          <w:lang w:val="en-US"/>
-        </w:rPr>
-      </w:pPr>
-      <w:r>
-        <w:rPr>
-          <w:rFonts w:ascii="Narkisim" w:hAnsi="Narkisim" w:cs="Narkisim"/>
-          <w:rtl/>
-          <w:lang w:val="en-US"/>
-        </w:rPr>
-        <w:lastRenderedPageBreak/>
+          <w:rFonts w:ascii="Narkisim" w:hAnsi="Narkisim" w:cs="Narkisim"/>
+          <w:rtl/>
+          <w:lang w:val="en-US"/>
+        </w:rPr>
+      </w:pPr>
+      <w:r>
+        <w:rPr>
+          <w:rFonts w:ascii="Narkisim" w:hAnsi="Narkisim" w:cs="Narkisim" w:hint="cs"/>
+          <w:rtl/>
+          <w:lang w:val="en-US"/>
+        </w:rPr>
+        <w:t>נציע את הקרנל הבא:</w:t>
+      </w:r>
+      <w:r>
+        <w:rPr>
+          <w:rFonts w:ascii="Narkisim" w:hAnsi="Narkisim" w:cs="Narkisim"/>
+          <w:rtl/>
+          <w:lang w:val="en-US"/>
+        </w:rPr>
+        <w:br/>
+      </w:r>
+      <m:oMathPara>
+        <m:oMath>
+          <m:sSub>
+            <m:sSubPr>
+              <m:ctrlPr>
+                <w:rPr>
+                  <w:rFonts w:ascii="Cambria Math" w:hAnsi="Cambria Math" w:cs="Narkisim"/>
+                  <w:i/>
+                  <w:lang w:val="en-US"/>
+                </w:rPr>
+              </m:ctrlPr>
+            </m:sSubPr>
+            <m:e>
+              <m:r>
+                <w:rPr>
+                  <w:rFonts w:ascii="Cambria Math" w:hAnsi="Cambria Math" w:cs="Narkisim"/>
+                  <w:lang w:val="en-US"/>
+                </w:rPr>
+                <m:t>K</m:t>
+              </m:r>
+            </m:e>
+            <m:sub>
+              <m:r>
+                <w:rPr>
+                  <w:rFonts w:ascii="Cambria Math" w:hAnsi="Cambria Math" w:cs="Narkisim"/>
+                  <w:lang w:val="en-US"/>
+                </w:rPr>
+                <m:t xml:space="preserve">spam </m:t>
+              </m:r>
+              <m:r>
+                <w:rPr>
+                  <w:rFonts w:ascii="Cambria Math" w:hAnsi="Cambria Math" w:cs="Narkisim"/>
+                  <w:lang w:val="en-US"/>
+                </w:rPr>
+                <m:t>too much</m:t>
+              </m:r>
+            </m:sub>
+          </m:sSub>
+          <m:r>
+            <w:rPr>
+              <w:rFonts w:ascii="Cambria Math" w:hAnsi="Cambria Math" w:cs="Narkisim"/>
+              <w:lang w:val="en-US"/>
+            </w:rPr>
+            <m:t>=</m:t>
+          </m:r>
+          <m:sSup>
+            <m:sSupPr>
+              <m:ctrlPr>
+                <w:rPr>
+                  <w:rFonts w:ascii="Cambria Math" w:eastAsiaTheme="minorEastAsia" w:hAnsi="Cambria Math" w:cs="Narkisim"/>
+                  <w:i/>
+                  <w:lang w:val="en-US"/>
+                </w:rPr>
+              </m:ctrlPr>
+            </m:sSupPr>
+            <m:e>
+              <m:r>
+                <w:rPr>
+                  <w:rFonts w:ascii="Cambria Math" w:eastAsiaTheme="minorEastAsia" w:hAnsi="Cambria Math" w:cs="Narkisim"/>
+                  <w:lang w:val="en-US"/>
+                </w:rPr>
+                <m:t>e</m:t>
+              </m:r>
+            </m:e>
+            <m:sup>
+              <m:r>
+                <w:rPr>
+                  <w:rFonts w:ascii="Cambria Math" w:eastAsiaTheme="minorEastAsia" w:hAnsi="Cambria Math" w:cs="Narkisim"/>
+                  <w:lang w:val="en-US"/>
+                </w:rPr>
+                <m:t>α</m:t>
+              </m:r>
+              <m:d>
+                <m:dPr>
+                  <m:begChr m:val="|"/>
+                  <m:endChr m:val="|"/>
+                  <m:ctrlPr>
+                    <w:rPr>
+                      <w:rFonts w:ascii="Cambria Math" w:eastAsiaTheme="minorEastAsia" w:hAnsi="Cambria Math" w:cs="Narkisim"/>
+                      <w:i/>
+                      <w:lang w:val="en-US"/>
+                    </w:rPr>
+                  </m:ctrlPr>
+                </m:dPr>
+                <m:e>
+                  <m:sSub>
+                    <m:sSubPr>
+                      <m:ctrlPr>
+                        <w:rPr>
+                          <w:rFonts w:ascii="Cambria Math" w:eastAsiaTheme="minorEastAsia" w:hAnsi="Cambria Math" w:cs="Narkisim"/>
+                          <w:i/>
+                          <w:lang w:val="en-US"/>
+                        </w:rPr>
+                      </m:ctrlPr>
+                    </m:sSubPr>
+                    <m:e>
+                      <m:r>
+                        <w:rPr>
+                          <w:rFonts w:ascii="Cambria Math" w:eastAsiaTheme="minorEastAsia" w:hAnsi="Cambria Math" w:cs="Narkisim"/>
+                          <w:lang w:val="en-US"/>
+                        </w:rPr>
+                        <m:t>S</m:t>
+                      </m:r>
+                    </m:e>
+                    <m:sub>
+                      <m:r>
+                        <w:rPr>
+                          <w:rFonts w:ascii="Cambria Math" w:eastAsiaTheme="minorEastAsia" w:hAnsi="Cambria Math" w:cs="Narkisim"/>
+                          <w:lang w:val="en-US"/>
+                        </w:rPr>
+                        <m:t>i</m:t>
+                      </m:r>
+                    </m:sub>
+                  </m:sSub>
+                </m:e>
+              </m:d>
+              <m:r>
+                <w:rPr>
+                  <w:rFonts w:ascii="Cambria Math" w:eastAsiaTheme="minorEastAsia" w:hAnsi="Cambria Math" w:cs="Narkisim"/>
+                  <w:lang w:val="en-US"/>
+                </w:rPr>
+                <m:t>+</m:t>
+              </m:r>
+              <m:r>
+                <w:rPr>
+                  <w:rFonts w:ascii="Cambria Math" w:eastAsiaTheme="minorEastAsia" w:hAnsi="Cambria Math" w:cs="Narkisim"/>
+                  <w:lang w:val="en-US"/>
+                </w:rPr>
+                <m:t>β</m:t>
+              </m:r>
+              <m:d>
+                <m:dPr>
+                  <m:begChr m:val="|"/>
+                  <m:endChr m:val="|"/>
+                  <m:ctrlPr>
+                    <w:rPr>
+                      <w:rFonts w:ascii="Cambria Math" w:eastAsiaTheme="minorEastAsia" w:hAnsi="Cambria Math" w:cs="Narkisim"/>
+                      <w:i/>
+                      <w:lang w:val="en-US"/>
+                    </w:rPr>
+                  </m:ctrlPr>
+                </m:dPr>
+                <m:e>
+                  <m:sSub>
+                    <m:sSubPr>
+                      <m:ctrlPr>
+                        <w:rPr>
+                          <w:rFonts w:ascii="Cambria Math" w:eastAsiaTheme="minorEastAsia" w:hAnsi="Cambria Math" w:cs="Narkisim"/>
+                          <w:i/>
+                          <w:lang w:val="en-US"/>
+                        </w:rPr>
+                      </m:ctrlPr>
+                    </m:sSubPr>
+                    <m:e>
+                      <m:r>
+                        <w:rPr>
+                          <w:rFonts w:ascii="Cambria Math" w:eastAsiaTheme="minorEastAsia" w:hAnsi="Cambria Math" w:cs="Narkisim"/>
+                          <w:lang w:val="en-US"/>
+                        </w:rPr>
+                        <m:t>S</m:t>
+                      </m:r>
+                    </m:e>
+                    <m:sub>
+                      <m:r>
+                        <w:rPr>
+                          <w:rFonts w:ascii="Cambria Math" w:eastAsiaTheme="minorEastAsia" w:hAnsi="Cambria Math" w:cs="Narkisim"/>
+                          <w:lang w:val="en-US"/>
+                        </w:rPr>
+                        <m:t>j</m:t>
+                      </m:r>
+                    </m:sub>
+                  </m:sSub>
+                </m:e>
+              </m:d>
+              <m:r>
+                <w:rPr>
+                  <w:rFonts w:ascii="Cambria Math" w:eastAsiaTheme="minorEastAsia" w:hAnsi="Cambria Math" w:cs="Narkisim"/>
+                  <w:lang w:val="en-US"/>
+                </w:rPr>
+                <m:t>-γ</m:t>
+              </m:r>
+              <m:d>
+                <m:dPr>
+                  <m:begChr m:val="|"/>
+                  <m:endChr m:val="|"/>
+                  <m:ctrlPr>
+                    <w:rPr>
+                      <w:rFonts w:ascii="Cambria Math" w:eastAsiaTheme="minorEastAsia" w:hAnsi="Cambria Math" w:cs="Narkisim"/>
+                      <w:i/>
+                      <w:lang w:val="en-US"/>
+                    </w:rPr>
+                  </m:ctrlPr>
+                </m:dPr>
+                <m:e>
+                  <m:sSub>
+                    <m:sSubPr>
+                      <m:ctrlPr>
+                        <w:rPr>
+                          <w:rFonts w:ascii="Cambria Math" w:hAnsi="Cambria Math" w:cs="Narkisim"/>
+                          <w:i/>
+                          <w:lang w:val="en-US"/>
+                        </w:rPr>
+                      </m:ctrlPr>
+                    </m:sSubPr>
+                    <m:e>
+                      <m:r>
+                        <w:rPr>
+                          <w:rFonts w:ascii="Cambria Math" w:hAnsi="Cambria Math" w:cs="Narkisim"/>
+                          <w:lang w:val="en-US"/>
+                        </w:rPr>
+                        <m:t>S</m:t>
+                      </m:r>
+                    </m:e>
+                    <m:sub>
+                      <m:r>
+                        <w:rPr>
+                          <w:rFonts w:ascii="Cambria Math" w:hAnsi="Cambria Math" w:cs="Narkisim"/>
+                          <w:lang w:val="en-US"/>
+                        </w:rPr>
+                        <m:t>i</m:t>
+                      </m:r>
+                    </m:sub>
+                  </m:sSub>
+                  <m:r>
+                    <w:rPr>
+                      <w:rFonts w:ascii="Cambria Math" w:hAnsi="Cambria Math" w:cs="Narkisim"/>
+                      <w:lang w:val="en-US"/>
+                    </w:rPr>
+                    <m:t>∩</m:t>
+                  </m:r>
+                  <m:sSub>
+                    <m:sSubPr>
+                      <m:ctrlPr>
+                        <w:rPr>
+                          <w:rFonts w:ascii="Cambria Math" w:hAnsi="Cambria Math" w:cs="Narkisim"/>
+                          <w:i/>
+                          <w:lang w:val="en-US"/>
+                        </w:rPr>
+                      </m:ctrlPr>
+                    </m:sSubPr>
+                    <m:e>
+                      <m:r>
+                        <w:rPr>
+                          <w:rFonts w:ascii="Cambria Math" w:hAnsi="Cambria Math" w:cs="Narkisim"/>
+                          <w:lang w:val="en-US"/>
+                        </w:rPr>
+                        <m:t>S</m:t>
+                      </m:r>
+                    </m:e>
+                    <m:sub>
+                      <m:r>
+                        <w:rPr>
+                          <w:rFonts w:ascii="Cambria Math" w:hAnsi="Cambria Math" w:cs="Narkisim"/>
+                          <w:lang w:val="en-US"/>
+                        </w:rPr>
+                        <m:t>j</m:t>
+                      </m:r>
+                    </m:sub>
+                  </m:sSub>
+                </m:e>
+              </m:d>
+              <m:r>
+                <w:rPr>
+                  <w:rFonts w:ascii="Cambria Math" w:eastAsiaTheme="minorEastAsia" w:hAnsi="Cambria Math" w:cs="Narkisim"/>
+                  <w:lang w:val="en-US"/>
+                </w:rPr>
+                <m:t>-</m:t>
+              </m:r>
+              <m:r>
+                <w:rPr>
+                  <w:rFonts w:ascii="Cambria Math" w:eastAsiaTheme="minorEastAsia" w:hAnsi="Cambria Math" w:cs="Narkisim"/>
+                  <w:lang w:val="en-US"/>
+                </w:rPr>
+                <m:t>δ</m:t>
+              </m:r>
+              <m:d>
+                <m:dPr>
+                  <m:begChr m:val="|"/>
+                  <m:endChr m:val="|"/>
+                  <m:ctrlPr>
+                    <w:rPr>
+                      <w:rFonts w:ascii="Cambria Math" w:eastAsiaTheme="minorEastAsia" w:hAnsi="Cambria Math" w:cs="Narkisim"/>
+                      <w:i/>
+                      <w:lang w:val="en-US"/>
+                    </w:rPr>
+                  </m:ctrlPr>
+                </m:dPr>
+                <m:e>
+                  <m:sSub>
+                    <m:sSubPr>
+                      <m:ctrlPr>
+                        <w:rPr>
+                          <w:rFonts w:ascii="Cambria Math" w:eastAsiaTheme="minorEastAsia" w:hAnsi="Cambria Math" w:cs="Narkisim"/>
+                          <w:i/>
+                          <w:lang w:val="en-US"/>
+                        </w:rPr>
+                      </m:ctrlPr>
+                    </m:sSubPr>
+                    <m:e>
+                      <m:r>
+                        <w:rPr>
+                          <w:rFonts w:ascii="Cambria Math" w:eastAsiaTheme="minorEastAsia" w:hAnsi="Cambria Math" w:cs="Narkisim"/>
+                          <w:lang w:val="en-US"/>
+                        </w:rPr>
+                        <m:t>S</m:t>
+                      </m:r>
+                    </m:e>
+                    <m:sub>
+                      <m:r>
+                        <w:rPr>
+                          <w:rFonts w:ascii="Cambria Math" w:eastAsiaTheme="minorEastAsia" w:hAnsi="Cambria Math" w:cs="Narkisim"/>
+                          <w:lang w:val="en-US"/>
+                        </w:rPr>
+                        <m:t>i</m:t>
+                      </m:r>
+                    </m:sub>
+                  </m:sSub>
+                  <m:r>
+                    <w:rPr>
+                      <w:rFonts w:ascii="Cambria Math" w:eastAsiaTheme="minorEastAsia" w:hAnsi="Cambria Math" w:cs="Narkisim"/>
+                      <w:lang w:val="en-US"/>
+                    </w:rPr>
+                    <m:t xml:space="preserve"> ∪</m:t>
+                  </m:r>
+                  <m:sSub>
+                    <m:sSubPr>
+                      <m:ctrlPr>
+                        <w:rPr>
+                          <w:rFonts w:ascii="Cambria Math" w:eastAsiaTheme="minorEastAsia" w:hAnsi="Cambria Math" w:cs="Narkisim"/>
+                          <w:i/>
+                          <w:lang w:val="en-US"/>
+                        </w:rPr>
+                      </m:ctrlPr>
+                    </m:sSubPr>
+                    <m:e>
+                      <m:r>
+                        <w:rPr>
+                          <w:rFonts w:ascii="Cambria Math" w:eastAsiaTheme="minorEastAsia" w:hAnsi="Cambria Math" w:cs="Narkisim"/>
+                          <w:lang w:val="en-US"/>
+                        </w:rPr>
+                        <m:t>S</m:t>
+                      </m:r>
+                    </m:e>
+                    <m:sub>
+                      <m:r>
+                        <w:rPr>
+                          <w:rFonts w:ascii="Cambria Math" w:eastAsiaTheme="minorEastAsia" w:hAnsi="Cambria Math" w:cs="Narkisim"/>
+                          <w:lang w:val="en-US"/>
+                        </w:rPr>
+                        <m:t>j</m:t>
+                      </m:r>
+                    </m:sub>
+                  </m:sSub>
+                </m:e>
+              </m:d>
+            </m:sup>
+          </m:sSup>
+          <m:r>
+            <w:rPr>
+              <w:rFonts w:ascii="Narkisim" w:eastAsiaTheme="minorEastAsia" w:hAnsi="Narkisim" w:cs="Narkisim"/>
+              <w:rtl/>
+              <w:lang w:val="en-US"/>
+            </w:rPr>
+            <w:br/>
+          </m:r>
+        </m:oMath>
+      </m:oMathPara>
+      <w:r>
+        <w:rPr>
+          <w:rFonts w:ascii="Narkisim" w:eastAsiaTheme="minorEastAsia" w:hAnsi="Narkisim" w:cs="Narkisim" w:hint="cs"/>
+          <w:rtl/>
+          <w:lang w:val="en-US"/>
+        </w:rPr>
+        <w:t>באותו אופן שהקרנל של החבר הוסיף מידע שימושי</w:t>
+      </w:r>
+      <w:r>
+        <w:rPr>
+          <w:rFonts w:ascii="Narkisim" w:eastAsiaTheme="minorEastAsia" w:hAnsi="Narkisim" w:cs="Narkisim" w:hint="cs"/>
+          <w:rtl/>
+          <w:lang w:val="en-US"/>
+        </w:rPr>
+        <w:t xml:space="preserve">, </w:t>
+      </w:r>
+      <w:r>
+        <w:rPr>
+          <w:rFonts w:ascii="Narkisim" w:eastAsiaTheme="minorEastAsia" w:hAnsi="Narkisim" w:cs="Narkisim" w:hint="cs"/>
+          <w:rtl/>
+          <w:lang w:val="en-US"/>
+        </w:rPr>
+        <w:t xml:space="preserve">נרצה למנף גם מידע </w:t>
+      </w:r>
+      <w:r>
+        <w:rPr>
+          <w:rFonts w:ascii="Narkisim" w:eastAsiaTheme="minorEastAsia" w:hAnsi="Narkisim" w:cs="Narkisim" w:hint="cs"/>
+          <w:rtl/>
+          <w:lang w:val="en-US"/>
+        </w:rPr>
+        <w:t xml:space="preserve">אינדיבידואלי על כל אחת מהקבוצות בשאיפה שזה ישפר את הקרנל. בנוסף אם נוסיף היפר-פרמטרים על כל אחד מהמדדים שלנו (חיתוך, איחוד ואינדיבידואלים) נאפשר לקרנל יכולת </w:t>
+      </w:r>
+      <w:r>
+        <w:rPr>
+          <w:rFonts w:ascii="Narkisim" w:eastAsiaTheme="minorEastAsia" w:hAnsi="Narkisim" w:cs="Narkisim"/>
+          <w:lang w:val="en-US"/>
+        </w:rPr>
+        <w:t>tuning</w:t>
+      </w:r>
+      <w:r>
+        <w:rPr>
+          <w:rFonts w:ascii="Narkisim" w:eastAsiaTheme="minorEastAsia" w:hAnsi="Narkisim" w:cs="Narkisim" w:hint="cs"/>
+          <w:rtl/>
+          <w:lang w:val="en-US"/>
+        </w:rPr>
+        <w:t xml:space="preserve"> שסביר שתחזק אותו אף יותר. האם הגזמנו? האם הקרנל הזה מוגדר היטב? אולי אך זה לא עיקר הסעיף.</w:t>
+      </w:r>
+    </w:p>
+    <w:p>
+      <w:pPr>
+        <w:bidi/>
+        <w:spacing w:line="360" w:lineRule="auto"/>
+        <w:rPr>
+          <w:rFonts w:ascii="Narkisim" w:hAnsi="Narkisim" w:cs="Narkisim"/>
+          <w:b/>
+          <w:bCs/>
+          <w:rtl/>
+          <w:lang w:val="en-US"/>
+        </w:rPr>
+      </w:pPr>
+    </w:p>
+    <w:p>
+      <w:pPr>
+        <w:bidi/>
+        <w:spacing w:line="360" w:lineRule="auto"/>
+        <w:rPr>
+          <w:rFonts w:ascii="Narkisim" w:hAnsi="Narkisim" w:cs="Narkisim"/>
+          <w:b/>
+          <w:bCs/>
+          <w:rtl/>
+          <w:lang w:val="en-US"/>
+        </w:rPr>
+      </w:pPr>
+    </w:p>
+    <w:p>
+      <w:pPr>
+        <w:bidi/>
+        <w:spacing w:line="360" w:lineRule="auto"/>
+        <w:rPr>
+          <w:rFonts w:ascii="Narkisim" w:hAnsi="Narkisim" w:cs="Narkisim"/>
+          <w:b/>
+          <w:bCs/>
+          <w:lang w:val="en-US"/>
+        </w:rPr>
+      </w:pPr>
+    </w:p>
+    <w:p>
+      <w:pPr>
+        <w:bidi/>
+        <w:spacing w:line="360" w:lineRule="auto"/>
+        <w:rPr>
+          <w:rFonts w:ascii="Narkisim" w:hAnsi="Narkisim" w:cs="Narkisim"/>
+          <w:b/>
+          <w:bCs/>
+          <w:lang w:val="en-US"/>
+        </w:rPr>
+      </w:pPr>
+      <w:r>
+        <w:rPr>
+          <w:rFonts w:ascii="Narkisim" w:hAnsi="Narkisim" w:cs="Narkisim"/>
+          <w:noProof/>
+          <w:rtl/>
+          <w:lang w:val="en-US"/>
+        </w:rPr>
         <w:drawing>
           <wp:anchor distT="0" distB="0" distL="114300" distR="114300" simplePos="0" relativeHeight="251721216" behindDoc="0" locked="0" layoutInCell="1" allowOverlap="1" wp14:anchorId="744C4A8A" wp14:editId="470B8C45">
             <wp:simplePos x="0" y="0"/>
@@ -4035,6 +5260,7 @@
           <w:rFonts w:ascii="Narkisim" w:hAnsi="Narkisim" w:cs="Narkisim"/>
           <w:b/>
           <w:bCs/>
+          <w:noProof/>
           <w:rtl/>
           <w:lang w:val="en-US"/>
         </w:rPr>
@@ -4094,7 +5320,7 @@
         <w:bidi/>
         <w:spacing w:line="360" w:lineRule="auto"/>
         <w:rPr>
-          <w:rFonts w:ascii="Narkisim" w:hAnsi="Narkisim" w:cs="Narkisim" w:hint="cs"/>
+          <w:rFonts w:ascii="Narkisim" w:hAnsi="Narkisim" w:cs="Narkisim"/>
           <w:lang w:val="en-US"/>
         </w:rPr>
       </w:pPr>
@@ -4144,7 +5370,7 @@
         <w:bidi/>
         <w:spacing w:line="360" w:lineRule="auto"/>
         <w:rPr>
-          <w:rFonts w:ascii="Narkisim" w:hAnsi="Narkisim" w:cs="Narkisim" w:hint="cs"/>
+          <w:rFonts w:ascii="Narkisim" w:hAnsi="Narkisim" w:cs="Narkisim"/>
           <w:rtl/>
           <w:lang w:val="en-US"/>
         </w:rPr>
@@ -4230,9 +5456,11 @@
       <w:r>
         <w:rPr>
           <w:rFonts w:ascii="Narkisim" w:hAnsi="Narkisim" w:cs="Narkisim"/>
-          <w:rtl/>
-          <w:lang w:val="en-US"/>
-        </w:rPr>
+          <w:noProof/>
+          <w:rtl/>
+          <w:lang w:val="en-US"/>
+        </w:rPr>
+        <w:lastRenderedPageBreak/>
         <w:drawing>
           <wp:anchor distT="0" distB="0" distL="114300" distR="114300" simplePos="0" relativeHeight="251739648" behindDoc="0" locked="0" layoutInCell="1" allowOverlap="1" wp14:anchorId="3BF748E4" wp14:editId="26F223F0">
             <wp:simplePos x="0" y="0"/>
@@ -4294,6 +5522,7 @@
       <w:r>
         <w:rPr>
           <w:rFonts w:ascii="Narkisim" w:hAnsi="Narkisim" w:cs="Narkisim"/>
+          <w:noProof/>
           <w:rtl/>
           <w:lang w:val="en-US"/>
         </w:rPr>
@@ -4390,26 +5619,17 @@
         <w:bidi/>
         <w:spacing w:line="360" w:lineRule="auto"/>
         <w:rPr>
-          <w:rFonts w:ascii="Narkisim" w:hAnsi="Narkisim" w:cs="Narkisim" w:hint="cs"/>
-          <w:lang w:val="en-US"/>
-        </w:rPr>
-      </w:pPr>
-      <w:r>
-        <w:rPr>
-          <w:rFonts w:ascii="Narkisim" w:hAnsi="Narkisim" w:cs="Narkisim" w:hint="cs"/>
-          <w:rtl/>
-          <w:lang w:val="en-US"/>
-        </w:rPr>
-        <w:lastRenderedPageBreak/>
-        <w:t xml:space="preserve">דיוק אימון: </w:t>
-      </w:r>
-      <w:r>
-        <w:rPr>
-          <w:rFonts w:ascii="Narkisim" w:hAnsi="Narkisim" w:cs="Narkisim" w:hint="cs"/>
-          <w:rtl/>
-          <w:lang w:val="en-US"/>
-        </w:rPr>
-        <w:t>85.4%</w:t>
+          <w:rFonts w:ascii="Narkisim" w:hAnsi="Narkisim" w:cs="Narkisim"/>
+          <w:lang w:val="en-US"/>
+        </w:rPr>
+      </w:pPr>
+      <w:r>
+        <w:rPr>
+          <w:rFonts w:ascii="Narkisim" w:hAnsi="Narkisim" w:cs="Narkisim" w:hint="cs"/>
+          <w:rtl/>
+          <w:lang w:val="en-US"/>
+        </w:rPr>
+        <w:t>דיוק אימון: 85.4%</w:t>
       </w:r>
       <w:r>
         <w:rPr>
@@ -4425,23 +5645,15 @@
           <w:rtl/>
           <w:lang w:val="en-US"/>
         </w:rPr>
-        <w:t xml:space="preserve">דיוק מבחן: </w:t>
-      </w:r>
-      <w:r>
-        <w:rPr>
-          <w:rFonts w:ascii="Narkisim" w:hAnsi="Narkisim" w:cs="Narkisim" w:hint="cs"/>
-          <w:rtl/>
-          <w:lang w:val="en-US"/>
-        </w:rPr>
-        <w:t>75.6%</w:t>
-      </w:r>
-    </w:p>
-    <w:p>
-      <w:pPr>
-        <w:bidi/>
-        <w:spacing w:line="360" w:lineRule="auto"/>
-        <w:rPr>
-          <w:rFonts w:ascii="Narkisim" w:hAnsi="Narkisim" w:cs="Narkisim" w:hint="cs"/>
+        <w:t>דיוק מבחן: 75.6%</w:t>
+      </w:r>
+    </w:p>
+    <w:p>
+      <w:pPr>
+        <w:bidi/>
+        <w:spacing w:line="360" w:lineRule="auto"/>
+        <w:rPr>
+          <w:rFonts w:ascii="Narkisim" w:hAnsi="Narkisim" w:cs="Narkisim"/>
           <w:rtl/>
           <w:lang w:val="en-US"/>
         </w:rPr>
@@ -4484,6 +5696,7 @@
         </w:rPr>
         <w:t xml:space="preserve"> מוצא את הפונקציה המתאימה ליצירת אזורי ההחלטה ולא יכלו להיווצר ע"י </w:t>
       </w:r>
+      <w:proofErr w:type="spellStart"/>
       <w:r>
         <w:rPr>
           <w:rFonts w:ascii="Narkisim" w:hAnsi="Narkisim" w:cs="Narkisim"/>
@@ -4491,6 +5704,7 @@
         </w:rPr>
         <w:t>kNN</w:t>
       </w:r>
+      <w:proofErr w:type="spellEnd"/>
       <w:r>
         <w:rPr>
           <w:rFonts w:ascii="Narkisim" w:hAnsi="Narkisim" w:cs="Narkisim" w:hint="cs"/>
@@ -4529,6 +5743,7 @@
         </w:rPr>
         <w:t xml:space="preserve"> ופוגעים מעט בדיוק מודל זה ביחס למודל ה-</w:t>
       </w:r>
+      <w:proofErr w:type="spellStart"/>
       <w:r>
         <w:rPr>
           <w:rFonts w:ascii="Narkisim" w:hAnsi="Narkisim" w:cs="Narkisim"/>
@@ -4536,6 +5751,7 @@
         </w:rPr>
         <w:t>kNN</w:t>
       </w:r>
+      <w:proofErr w:type="spellEnd"/>
       <w:r>
         <w:rPr>
           <w:rFonts w:ascii="Narkisim" w:hAnsi="Narkisim" w:cs="Narkisim" w:hint="cs"/>
@@ -4571,6 +5787,7 @@
       <w:r>
         <w:rPr>
           <w:rFonts w:ascii="Narkisim" w:hAnsi="Narkisim" w:cs="Narkisim"/>
+          <w:noProof/>
           <w:rtl/>
           <w:lang w:val="en-US"/>
         </w:rPr>
@@ -4627,6 +5844,7 @@
       <w:r>
         <w:rPr>
           <w:rFonts w:ascii="Narkisim" w:hAnsi="Narkisim" w:cs="Narkisim"/>
+          <w:noProof/>
           <w:rtl/>
           <w:lang w:val="en-US"/>
         </w:rPr>
@@ -4734,25 +5952,17 @@
         <w:bidi/>
         <w:spacing w:line="360" w:lineRule="auto"/>
         <w:rPr>
-          <w:rFonts w:ascii="Narkisim" w:hAnsi="Narkisim" w:cs="Narkisim" w:hint="cs"/>
-          <w:lang w:val="en-US"/>
-        </w:rPr>
-      </w:pPr>
-      <w:r>
-        <w:rPr>
-          <w:rFonts w:ascii="Narkisim" w:hAnsi="Narkisim" w:cs="Narkisim" w:hint="cs"/>
-          <w:rtl/>
-          <w:lang w:val="en-US"/>
-        </w:rPr>
-        <w:t xml:space="preserve">דיוק אימון: </w:t>
-      </w:r>
-      <w:r>
-        <w:rPr>
-          <w:rFonts w:ascii="Narkisim" w:hAnsi="Narkisim" w:cs="Narkisim" w:hint="cs"/>
-          <w:rtl/>
-          <w:lang w:val="en-US"/>
-        </w:rPr>
-        <w:t>99.5%</w:t>
+          <w:rFonts w:ascii="Narkisim" w:hAnsi="Narkisim" w:cs="Narkisim"/>
+          <w:lang w:val="en-US"/>
+        </w:rPr>
+      </w:pPr>
+      <w:r>
+        <w:rPr>
+          <w:rFonts w:ascii="Narkisim" w:hAnsi="Narkisim" w:cs="Narkisim" w:hint="cs"/>
+          <w:rtl/>
+          <w:lang w:val="en-US"/>
+        </w:rPr>
+        <w:t>דיוק אימון: 99.5%</w:t>
       </w:r>
       <w:r>
         <w:rPr>
@@ -4768,23 +5978,15 @@
           <w:rtl/>
           <w:lang w:val="en-US"/>
         </w:rPr>
-        <w:t xml:space="preserve">דיוק מבחן: </w:t>
-      </w:r>
-      <w:r>
-        <w:rPr>
-          <w:rFonts w:ascii="Narkisim" w:hAnsi="Narkisim" w:cs="Narkisim" w:hint="cs"/>
-          <w:rtl/>
-          <w:lang w:val="en-US"/>
-        </w:rPr>
-        <w:t>59.2%</w:t>
-      </w:r>
-    </w:p>
-    <w:p>
-      <w:pPr>
-        <w:bidi/>
-        <w:spacing w:line="360" w:lineRule="auto"/>
-        <w:rPr>
-          <w:rFonts w:ascii="Narkisim" w:hAnsi="Narkisim" w:cs="Narkisim" w:hint="cs"/>
+        <w:t>דיוק מבחן: 59.2%</w:t>
+      </w:r>
+    </w:p>
+    <w:p>
+      <w:pPr>
+        <w:bidi/>
+        <w:spacing w:line="360" w:lineRule="auto"/>
+        <w:rPr>
+          <w:rFonts w:ascii="Narkisim" w:hAnsi="Narkisim" w:cs="Narkisim"/>
           <w:rtl/>
           <w:lang w:val="en-US"/>
         </w:rPr>
@@ -4810,23 +6012,7 @@
           <w:rtl/>
           <w:lang w:val="en-US"/>
         </w:rPr>
-        <w:t xml:space="preserve">. מצד אחד יש דיוק נמוך על נתוני המבחן אבל מצד שני יש דיוק </w:t>
-      </w:r>
-      <w:r>
-        <w:rPr>
-          <w:rFonts w:ascii="Narkisim" w:hAnsi="Narkisim" w:cs="Narkisim" w:hint="cs"/>
-          <w:rtl/>
-          <w:lang w:val="en-US"/>
-        </w:rPr>
-        <w:t>גבוה מאוד (כמעט מושלם)</w:t>
-      </w:r>
-      <w:r>
-        <w:rPr>
-          <w:rFonts w:ascii="Narkisim" w:hAnsi="Narkisim" w:cs="Narkisim" w:hint="cs"/>
-          <w:rtl/>
-          <w:lang w:val="en-US"/>
-        </w:rPr>
-        <w:t xml:space="preserve"> עבור נתוני האימון </w:t>
+        <w:t xml:space="preserve">. מצד אחד יש דיוק נמוך על נתוני המבחן אבל מצד שני יש דיוק גבוה מאוד (כמעט מושלם) עבור נתוני האימון </w:t>
       </w:r>
       <w:r>
         <w:rPr>
@@ -4842,15 +6028,7 @@
           <w:rtl/>
           <w:lang w:val="en-US"/>
         </w:rPr>
-        <w:t xml:space="preserve"> המודל </w:t>
-      </w:r>
-      <w:r>
-        <w:rPr>
-          <w:rFonts w:ascii="Narkisim" w:hAnsi="Narkisim" w:cs="Narkisim" w:hint="cs"/>
-          <w:rtl/>
-          <w:lang w:val="en-US"/>
-        </w:rPr>
-        <w:t xml:space="preserve">מתאר את </w:t>
+        <w:t xml:space="preserve"> המודל מתאר את </w:t>
       </w:r>
       <w:r>
         <w:rPr>

</xml_diff>